<commit_message>
completed review of the Lobachevskii article.
</commit_message>
<xml_diff>
--- a/doc/articles/LOBACHEVSKII-2014/Article-TU-2.docx
+++ b/doc/articles/LOBACHEVSKII-2014/Article-TU-2.docx
@@ -1,6 +1,6 @@
 
 <file path=word/document.xml><?xml version="1.0" encoding="utf-8"?>
-<w:document xmlns:wpc="http://schemas.microsoft.com/office/word/2010/wordprocessingCanvas" xmlns:mc="http://schemas.openxmlformats.org/markup-compatibility/2006" xmlns:o="urn:schemas-microsoft-com:office:office" xmlns:r="http://schemas.openxmlformats.org/officeDocument/2006/relationships" xmlns:m="http://schemas.openxmlformats.org/officeDocument/2006/math" xmlns:v="urn:schemas-microsoft-com:vml" xmlns:wp14="http://schemas.microsoft.com/office/word/2010/wordprocessingDrawing" xmlns:wp="http://schemas.openxmlformats.org/drawingml/2006/wordprocessingDrawing" xmlns:w10="urn:schemas-microsoft-com:office:word" xmlns:w="http://schemas.openxmlformats.org/wordprocessingml/2006/main" xmlns:w14="http://schemas.microsoft.com/office/word/2010/wordml" xmlns:w15="http://schemas.microsoft.com/office/word/2012/wordml" xmlns:wpg="http://schemas.microsoft.com/office/word/2010/wordprocessingGroup" xmlns:wpi="http://schemas.microsoft.com/office/word/2010/wordprocessingInk" xmlns:wne="http://schemas.microsoft.com/office/word/2006/wordml" xmlns:wps="http://schemas.microsoft.com/office/word/2010/wordprocessingShape" mc:Ignorable="w14 w15 wp14">
+<w:document xmlns:wpc="http://schemas.microsoft.com/office/word/2010/wordprocessingCanvas" xmlns:mc="http://schemas.openxmlformats.org/markup-compatibility/2006" xmlns:o="urn:schemas-microsoft-com:office:office" xmlns:r="http://schemas.openxmlformats.org/officeDocument/2006/relationships" xmlns:m="http://schemas.openxmlformats.org/officeDocument/2006/math" xmlns:v="urn:schemas-microsoft-com:vml" xmlns:wp14="http://schemas.microsoft.com/office/word/2010/wordprocessingDrawing" xmlns:wp="http://schemas.openxmlformats.org/drawingml/2006/wordprocessingDrawing" xmlns:w10="urn:schemas-microsoft-com:office:word" xmlns:w="http://schemas.openxmlformats.org/wordprocessingml/2006/main" xmlns:w14="http://schemas.microsoft.com/office/word/2010/wordml" xmlns:wpg="http://schemas.microsoft.com/office/word/2010/wordprocessingGroup" xmlns:wpi="http://schemas.microsoft.com/office/word/2010/wordprocessingInk" xmlns:wne="http://schemas.microsoft.com/office/word/2006/wordml" xmlns:wps="http://schemas.microsoft.com/office/word/2010/wordprocessingShape" mc:Ignorable="w14 wp14">
   <w:body>
     <w:p>
       <w:pPr>
@@ -122,7 +122,7 @@
           <w:lang w:eastAsia="ru-RU"/>
         </w:rPr>
       </w:pPr>
-      <w:hyperlink r:id="rId6" w:history="1">
+      <w:hyperlink r:id="rId7" w:history="1">
         <w:r>
           <w:rPr>
             <w:rStyle w:val="Hyperlink"/>
@@ -253,7 +253,7 @@
           <w:lang w:eastAsia="ru-RU"/>
         </w:rPr>
       </w:pPr>
-      <w:hyperlink r:id="rId7" w:history="1">
+      <w:hyperlink r:id="rId8" w:history="1">
         <w:r>
           <w:rPr>
             <w:rStyle w:val="Hyperlink"/>
@@ -412,7 +412,6 @@
         </w:rPr>
         <w:t xml:space="preserve">, например, </w:t>
       </w:r>
-      <w:proofErr w:type="spellStart"/>
       <w:r>
         <w:rPr>
           <w:rFonts w:ascii="Times New Roman" w:hAnsi="Times New Roman"/>
@@ -423,7 +422,6 @@
         </w:rPr>
         <w:t>ВольфрамАльфа</w:t>
       </w:r>
-      <w:proofErr w:type="spellEnd"/>
       <w:r>
         <w:rPr>
           <w:rFonts w:ascii="Times New Roman" w:hAnsi="Times New Roman"/>
@@ -560,17 +558,39 @@
           <w:lang w:val="en-US" w:eastAsia="ru-RU"/>
         </w:rPr>
       </w:pPr>
-      <w:hyperlink r:id="rId8" w:history="1">
-        <w:r>
-          <w:rPr>
-            <w:rStyle w:val="Hyperlink"/>
-            <w:sz w:val="28"/>
-            <w:szCs w:val="28"/>
-            <w:lang w:val="en-US" w:eastAsia="ru-RU"/>
-          </w:rPr>
-          <w:t>atoschev@kpfu.ru</w:t>
-        </w:r>
-      </w:hyperlink>
+      <w:r>
+        <w:fldChar w:fldCharType="begin"/>
+      </w:r>
+      <w:r>
+        <w:rPr>
+          <w:lang w:val="en-US"/>
+          <w:rPrChange w:id="0" w:author="talanovm" w:date="2014-04-14T11:11:00Z">
+            <w:rPr/>
+          </w:rPrChange>
+        </w:rPr>
+        <w:instrText xml:space="preserve"> HYPERLINK "mailto:atoschev@kpfu.ru" </w:instrText>
+      </w:r>
+      <w:r>
+        <w:fldChar w:fldCharType="separate"/>
+      </w:r>
+      <w:r>
+        <w:rPr>
+          <w:rStyle w:val="Hyperlink"/>
+          <w:sz w:val="28"/>
+          <w:szCs w:val="28"/>
+          <w:lang w:val="en-US" w:eastAsia="ru-RU"/>
+        </w:rPr>
+        <w:t>atoschev@kpfu.ru</w:t>
+      </w:r>
+      <w:r>
+        <w:rPr>
+          <w:rStyle w:val="Hyperlink"/>
+          <w:sz w:val="28"/>
+          <w:szCs w:val="28"/>
+          <w:lang w:val="en-US" w:eastAsia="ru-RU"/>
+        </w:rPr>
+        <w:fldChar w:fldCharType="end"/>
+      </w:r>
     </w:p>
     <w:p>
       <w:pPr>
@@ -585,7 +605,6 @@
           <w:lang w:val="en-US" w:eastAsia="ru-RU"/>
         </w:rPr>
       </w:pPr>
-      <w:proofErr w:type="spellStart"/>
       <w:r>
         <w:rPr>
           <w:rFonts w:ascii="Times New Roman" w:hAnsi="Times New Roman"/>
@@ -596,7 +615,6 @@
         </w:rPr>
         <w:t>Talanov</w:t>
       </w:r>
-      <w:proofErr w:type="spellEnd"/>
       <w:r>
         <w:rPr>
           <w:rFonts w:ascii="Times New Roman" w:hAnsi="Times New Roman"/>
@@ -708,8 +726,6 @@
           <w:lang w:val="en-US" w:eastAsia="ru-RU"/>
         </w:rPr>
       </w:pPr>
-      <w:bookmarkStart w:id="0" w:name="_GoBack"/>
-      <w:bookmarkEnd w:id="0"/>
     </w:p>
     <w:p>
       <w:pPr>
@@ -786,6 +802,51 @@
         </w:rPr>
         <w:t xml:space="preserve"> </w:t>
       </w:r>
+      <w:ins w:id="1" w:author="talanovm" w:date="2014-04-14T11:11:00Z">
+        <w:r>
+          <w:rPr>
+            <w:rFonts w:ascii="Times New Roman" w:hAnsi="Times New Roman"/>
+            <w:sz w:val="28"/>
+            <w:szCs w:val="28"/>
+            <w:lang w:val="en-US" w:eastAsia="ru-RU"/>
+          </w:rPr>
+          <w:t xml:space="preserve">The </w:t>
+        </w:r>
+      </w:ins>
+      <w:del w:id="2" w:author="talanovm" w:date="2014-04-14T11:11:00Z">
+        <w:r>
+          <w:rPr>
+            <w:rFonts w:ascii="Times New Roman" w:hAnsi="Times New Roman"/>
+            <w:i/>
+            <w:sz w:val="28"/>
+            <w:szCs w:val="28"/>
+            <w:lang w:val="en-US" w:eastAsia="ru-RU"/>
+          </w:rPr>
+          <w:delText xml:space="preserve">Construction </w:delText>
+        </w:r>
+      </w:del>
+      <w:ins w:id="3" w:author="talanovm" w:date="2014-04-14T11:11:00Z">
+        <w:r>
+          <w:rPr>
+            <w:rFonts w:ascii="Times New Roman" w:hAnsi="Times New Roman"/>
+            <w:i/>
+            <w:sz w:val="28"/>
+            <w:szCs w:val="28"/>
+            <w:lang w:val="en-US" w:eastAsia="ru-RU"/>
+          </w:rPr>
+          <w:t>c</w:t>
+        </w:r>
+        <w:r>
+          <w:rPr>
+            <w:rFonts w:ascii="Times New Roman" w:hAnsi="Times New Roman"/>
+            <w:i/>
+            <w:sz w:val="28"/>
+            <w:szCs w:val="28"/>
+            <w:lang w:val="en-US" w:eastAsia="ru-RU"/>
+          </w:rPr>
+          <w:t xml:space="preserve">onstruction </w:t>
+        </w:r>
+      </w:ins>
       <w:r>
         <w:rPr>
           <w:rFonts w:ascii="Times New Roman" w:hAnsi="Times New Roman"/>
@@ -794,7 +855,7 @@
           <w:szCs w:val="28"/>
           <w:lang w:val="en-US" w:eastAsia="ru-RU"/>
         </w:rPr>
-        <w:t>Construction of machine understanding is definitely the challenge. There are several technologies used widely.</w:t>
+        <w:t>of machine understanding is definitely the challenge. There are several technologies used widely.</w:t>
       </w:r>
       <w:r>
         <w:rPr>
@@ -874,7 +935,7 @@
           <w:szCs w:val="28"/>
           <w:lang w:val="en-US" w:eastAsia="ru-RU"/>
         </w:rPr>
-        <w:t xml:space="preserve">Newer the less those approaches do not create </w:t>
+        <w:t xml:space="preserve">Newer the less </w:t>
       </w:r>
       <w:r>
         <w:rPr>
@@ -885,7 +946,7 @@
           <w:lang w:val="en-US" w:eastAsia="ru-RU"/>
         </w:rPr>
         <w:lastRenderedPageBreak/>
-        <w:t>machine understanding of even primitive incidents.</w:t>
+        <w:t>those approaches do not create machine understanding of even primitive incidents.</w:t>
       </w:r>
       <w:r>
         <w:rPr>
@@ -935,9 +996,8 @@
           <w:szCs w:val="28"/>
           <w:lang w:val="en-US" w:eastAsia="ru-RU"/>
         </w:rPr>
-        <w:t xml:space="preserve">ion that human understanding </w:t>
-      </w:r>
-      <w:proofErr w:type="gramStart"/>
+        <w:t xml:space="preserve">ion that human understanding is </w:t>
+      </w:r>
       <w:r>
         <w:rPr>
           <w:rFonts w:ascii="Times New Roman" w:hAnsi="Times New Roman"/>
@@ -946,28 +1006,7 @@
           <w:szCs w:val="28"/>
           <w:lang w:val="en-US" w:eastAsia="ru-RU"/>
         </w:rPr>
-        <w:t xml:space="preserve">is </w:t>
-      </w:r>
-      <w:r>
-        <w:rPr>
-          <w:rFonts w:ascii="Times New Roman" w:hAnsi="Times New Roman"/>
-          <w:i/>
-          <w:sz w:val="28"/>
-          <w:szCs w:val="28"/>
-          <w:lang w:val="en-US" w:eastAsia="ru-RU"/>
-        </w:rPr>
-        <w:t>tightly coupled</w:t>
-      </w:r>
-      <w:proofErr w:type="gramEnd"/>
-      <w:r>
-        <w:rPr>
-          <w:rFonts w:ascii="Times New Roman" w:hAnsi="Times New Roman"/>
-          <w:i/>
-          <w:sz w:val="28"/>
-          <w:szCs w:val="28"/>
-          <w:lang w:val="en-US" w:eastAsia="ru-RU"/>
-        </w:rPr>
-        <w:t xml:space="preserve"> with human thinking itself.</w:t>
+        <w:t>tightly coupled with human thinking itself.</w:t>
       </w:r>
     </w:p>
     <w:p>
@@ -1078,7 +1117,7 @@
           <w:szCs w:val="28"/>
           <w:lang w:eastAsia="ru-RU"/>
         </w:rPr>
-        <w:t xml:space="preserve">Примером машинного понимания может служить, созданное </w:t>
+        <w:t>Примером машинного понимания может служить, созданное Лиу Х. и Либерманом Х. приложение «</w:t>
       </w:r>
       <w:proofErr w:type="spellStart"/>
       <w:r>
@@ -1086,9 +1125,9 @@
           <w:rFonts w:ascii="Times New Roman" w:hAnsi="Times New Roman"/>
           <w:sz w:val="28"/>
           <w:szCs w:val="28"/>
-          <w:lang w:eastAsia="ru-RU"/>
-        </w:rPr>
-        <w:t>Лиу</w:t>
+          <w:lang w:val="en-US" w:eastAsia="ru-RU"/>
+        </w:rPr>
+        <w:t>Metafor</w:t>
       </w:r>
       <w:proofErr w:type="spellEnd"/>
       <w:r>
@@ -1098,46 +1137,6 @@
           <w:szCs w:val="28"/>
           <w:lang w:eastAsia="ru-RU"/>
         </w:rPr>
-        <w:t xml:space="preserve"> Х. и </w:t>
-      </w:r>
-      <w:proofErr w:type="spellStart"/>
-      <w:r>
-        <w:rPr>
-          <w:rFonts w:ascii="Times New Roman" w:hAnsi="Times New Roman"/>
-          <w:sz w:val="28"/>
-          <w:szCs w:val="28"/>
-          <w:lang w:eastAsia="ru-RU"/>
-        </w:rPr>
-        <w:t>Либерманом</w:t>
-      </w:r>
-      <w:proofErr w:type="spellEnd"/>
-      <w:r>
-        <w:rPr>
-          <w:rFonts w:ascii="Times New Roman" w:hAnsi="Times New Roman"/>
-          <w:sz w:val="28"/>
-          <w:szCs w:val="28"/>
-          <w:lang w:eastAsia="ru-RU"/>
-        </w:rPr>
-        <w:t xml:space="preserve"> Х. приложение «</w:t>
-      </w:r>
-      <w:proofErr w:type="spellStart"/>
-      <w:r>
-        <w:rPr>
-          <w:rFonts w:ascii="Times New Roman" w:hAnsi="Times New Roman"/>
-          <w:sz w:val="28"/>
-          <w:szCs w:val="28"/>
-          <w:lang w:val="en-US" w:eastAsia="ru-RU"/>
-        </w:rPr>
-        <w:t>Metafor</w:t>
-      </w:r>
-      <w:proofErr w:type="spellEnd"/>
-      <w:r>
-        <w:rPr>
-          <w:rFonts w:ascii="Times New Roman" w:hAnsi="Times New Roman"/>
-          <w:sz w:val="28"/>
-          <w:szCs w:val="28"/>
-          <w:lang w:eastAsia="ru-RU"/>
-        </w:rPr>
         <w:t>»</w:t>
       </w:r>
       <w:r>
@@ -1165,16 +1164,56 @@
           <w:szCs w:val="28"/>
           <w:lang w:eastAsia="ru-RU"/>
         </w:rPr>
-        <w:t>. Данное приложение могло</w:t>
-      </w:r>
-      <w:r>
-        <w:rPr>
-          <w:rFonts w:ascii="Times New Roman" w:hAnsi="Times New Roman"/>
-          <w:sz w:val="28"/>
-          <w:szCs w:val="28"/>
-          <w:lang w:eastAsia="ru-RU"/>
-        </w:rPr>
-        <w:t xml:space="preserve"> по описанию на английском языке создавать классы на </w:t>
+        <w:t xml:space="preserve">. Данное приложение </w:t>
+      </w:r>
+      <w:del w:id="4" w:author="talanovm" w:date="2014-04-14T11:12:00Z">
+        <w:r>
+          <w:rPr>
+            <w:rFonts w:ascii="Times New Roman" w:hAnsi="Times New Roman"/>
+            <w:sz w:val="28"/>
+            <w:szCs w:val="28"/>
+            <w:lang w:eastAsia="ru-RU"/>
+          </w:rPr>
+          <w:delText>могло</w:delText>
+        </w:r>
+        <w:r>
+          <w:rPr>
+            <w:rFonts w:ascii="Times New Roman" w:hAnsi="Times New Roman"/>
+            <w:sz w:val="28"/>
+            <w:szCs w:val="28"/>
+            <w:lang w:eastAsia="ru-RU"/>
+          </w:rPr>
+          <w:delText xml:space="preserve"> </w:delText>
+        </w:r>
+      </w:del>
+      <w:ins w:id="5" w:author="talanovm" w:date="2014-04-14T11:12:00Z">
+        <w:r>
+          <w:rPr>
+            <w:rFonts w:ascii="Times New Roman" w:hAnsi="Times New Roman"/>
+            <w:sz w:val="28"/>
+            <w:szCs w:val="28"/>
+            <w:lang w:eastAsia="ru-RU"/>
+          </w:rPr>
+          <w:t>может</w:t>
+        </w:r>
+        <w:r>
+          <w:rPr>
+            <w:rFonts w:ascii="Times New Roman" w:hAnsi="Times New Roman"/>
+            <w:sz w:val="28"/>
+            <w:szCs w:val="28"/>
+            <w:lang w:eastAsia="ru-RU"/>
+          </w:rPr>
+          <w:t xml:space="preserve"> </w:t>
+        </w:r>
+      </w:ins>
+      <w:r>
+        <w:rPr>
+          <w:rFonts w:ascii="Times New Roman" w:hAnsi="Times New Roman"/>
+          <w:sz w:val="28"/>
+          <w:szCs w:val="28"/>
+          <w:lang w:eastAsia="ru-RU"/>
+        </w:rPr>
+        <w:t xml:space="preserve">по описанию на английском языке создавать классы на </w:t>
       </w:r>
       <w:r>
         <w:rPr>
@@ -1225,14 +1264,45 @@
         </w:rPr>
         <w:t xml:space="preserve">Человеческое </w:t>
       </w:r>
-      <w:r>
-        <w:rPr>
-          <w:rFonts w:ascii="Times New Roman" w:hAnsi="Times New Roman"/>
-          <w:sz w:val="28"/>
-          <w:szCs w:val="28"/>
-          <w:lang w:eastAsia="ru-RU"/>
-        </w:rPr>
-        <w:t xml:space="preserve">Понимание тесно связано с мыслительной деятельностью и является одной из его функций </w:t>
+      <w:del w:id="6" w:author="talanovm" w:date="2014-04-14T11:13:00Z">
+        <w:r>
+          <w:rPr>
+            <w:rFonts w:ascii="Times New Roman" w:hAnsi="Times New Roman"/>
+            <w:sz w:val="28"/>
+            <w:szCs w:val="28"/>
+            <w:lang w:eastAsia="ru-RU"/>
+          </w:rPr>
+          <w:delText xml:space="preserve">Понимание </w:delText>
+        </w:r>
+      </w:del>
+      <w:ins w:id="7" w:author="talanovm" w:date="2014-04-14T11:13:00Z">
+        <w:r>
+          <w:rPr>
+            <w:rFonts w:ascii="Times New Roman" w:hAnsi="Times New Roman"/>
+            <w:sz w:val="28"/>
+            <w:szCs w:val="28"/>
+            <w:lang w:eastAsia="ru-RU"/>
+          </w:rPr>
+          <w:t>п</w:t>
+        </w:r>
+        <w:r>
+          <w:rPr>
+            <w:rFonts w:ascii="Times New Roman" w:hAnsi="Times New Roman"/>
+            <w:sz w:val="28"/>
+            <w:szCs w:val="28"/>
+            <w:lang w:eastAsia="ru-RU"/>
+          </w:rPr>
+          <w:t xml:space="preserve">онимание </w:t>
+        </w:r>
+      </w:ins>
+      <w:r>
+        <w:rPr>
+          <w:rFonts w:ascii="Times New Roman" w:hAnsi="Times New Roman"/>
+          <w:sz w:val="28"/>
+          <w:szCs w:val="28"/>
+          <w:lang w:eastAsia="ru-RU"/>
+        </w:rPr>
+        <w:t xml:space="preserve">тесно связано с мыслительной деятельностью и является одной из его функций </w:t>
       </w:r>
       <w:r>
         <w:rPr>
@@ -1268,7 +1338,78 @@
           <w:szCs w:val="28"/>
           <w:lang w:eastAsia="ru-RU"/>
         </w:rPr>
-        <w:t xml:space="preserve">Моделей мышления существует множество. Например, модель Рассела </w:t>
+        <w:t>Моделей мышления существует множество</w:t>
+      </w:r>
+      <w:ins w:id="8" w:author="talanovm" w:date="2014-04-14T11:13:00Z">
+        <w:r>
+          <w:rPr>
+            <w:rFonts w:ascii="Times New Roman" w:hAnsi="Times New Roman"/>
+            <w:sz w:val="28"/>
+            <w:szCs w:val="28"/>
+            <w:lang w:eastAsia="ru-RU"/>
+          </w:rPr>
+          <w:t>,</w:t>
+        </w:r>
+      </w:ins>
+      <w:del w:id="9" w:author="talanovm" w:date="2014-04-14T11:13:00Z">
+        <w:r>
+          <w:rPr>
+            <w:rFonts w:ascii="Times New Roman" w:hAnsi="Times New Roman"/>
+            <w:sz w:val="28"/>
+            <w:szCs w:val="28"/>
+            <w:lang w:eastAsia="ru-RU"/>
+          </w:rPr>
+          <w:delText>.</w:delText>
+        </w:r>
+      </w:del>
+      <w:r>
+        <w:rPr>
+          <w:rFonts w:ascii="Times New Roman" w:hAnsi="Times New Roman"/>
+          <w:sz w:val="28"/>
+          <w:szCs w:val="28"/>
+          <w:lang w:eastAsia="ru-RU"/>
+        </w:rPr>
+        <w:t xml:space="preserve"> </w:t>
+      </w:r>
+      <w:del w:id="10" w:author="talanovm" w:date="2014-04-14T11:13:00Z">
+        <w:r>
+          <w:rPr>
+            <w:rFonts w:ascii="Times New Roman" w:hAnsi="Times New Roman"/>
+            <w:sz w:val="28"/>
+            <w:szCs w:val="28"/>
+            <w:lang w:eastAsia="ru-RU"/>
+          </w:rPr>
+          <w:delText>Например</w:delText>
+        </w:r>
+      </w:del>
+      <w:ins w:id="11" w:author="talanovm" w:date="2014-04-14T11:13:00Z">
+        <w:r>
+          <w:rPr>
+            <w:rFonts w:ascii="Times New Roman" w:hAnsi="Times New Roman"/>
+            <w:sz w:val="28"/>
+            <w:szCs w:val="28"/>
+            <w:lang w:eastAsia="ru-RU"/>
+          </w:rPr>
+          <w:t>н</w:t>
+        </w:r>
+        <w:r>
+          <w:rPr>
+            <w:rFonts w:ascii="Times New Roman" w:hAnsi="Times New Roman"/>
+            <w:sz w:val="28"/>
+            <w:szCs w:val="28"/>
+            <w:lang w:eastAsia="ru-RU"/>
+          </w:rPr>
+          <w:t>апример</w:t>
+        </w:r>
+      </w:ins>
+      <w:r>
+        <w:rPr>
+          <w:rFonts w:ascii="Times New Roman" w:hAnsi="Times New Roman"/>
+          <w:sz w:val="28"/>
+          <w:szCs w:val="28"/>
+          <w:lang w:eastAsia="ru-RU"/>
+        </w:rPr>
+        <w:t xml:space="preserve">, модель Рассела </w:t>
       </w:r>
       <w:r>
         <w:rPr>
@@ -1304,27 +1445,7 @@
           <w:szCs w:val="28"/>
           <w:lang w:eastAsia="ru-RU"/>
         </w:rPr>
-        <w:t xml:space="preserve">и </w:t>
-      </w:r>
-      <w:proofErr w:type="spellStart"/>
-      <w:r>
-        <w:rPr>
-          <w:rFonts w:ascii="Times New Roman" w:hAnsi="Times New Roman"/>
-          <w:sz w:val="28"/>
-          <w:szCs w:val="28"/>
-          <w:lang w:eastAsia="ru-RU"/>
-        </w:rPr>
-        <w:t>Норвига</w:t>
-      </w:r>
-      <w:proofErr w:type="spellEnd"/>
-      <w:r>
-        <w:rPr>
-          <w:rFonts w:ascii="Times New Roman" w:hAnsi="Times New Roman"/>
-          <w:sz w:val="28"/>
-          <w:szCs w:val="28"/>
-          <w:lang w:eastAsia="ru-RU"/>
-        </w:rPr>
-        <w:t xml:space="preserve"> П. </w:t>
+        <w:t xml:space="preserve">и Норвига П. </w:t>
       </w:r>
       <w:r>
         <w:rPr>
@@ -1342,27 +1463,7 @@
           <w:szCs w:val="28"/>
           <w:lang w:eastAsia="ru-RU"/>
         </w:rPr>
-        <w:t xml:space="preserve">, модель шести уровней мышления </w:t>
-      </w:r>
-      <w:proofErr w:type="spellStart"/>
-      <w:r>
-        <w:rPr>
-          <w:rFonts w:ascii="Times New Roman" w:hAnsi="Times New Roman"/>
-          <w:sz w:val="28"/>
-          <w:szCs w:val="28"/>
-          <w:lang w:eastAsia="ru-RU"/>
-        </w:rPr>
-        <w:t>Мински</w:t>
-      </w:r>
-      <w:proofErr w:type="spellEnd"/>
-      <w:r>
-        <w:rPr>
-          <w:rFonts w:ascii="Times New Roman" w:hAnsi="Times New Roman"/>
-          <w:sz w:val="28"/>
-          <w:szCs w:val="28"/>
-          <w:lang w:eastAsia="ru-RU"/>
-        </w:rPr>
-        <w:t xml:space="preserve"> М </w:t>
+        <w:t xml:space="preserve">, модель шести уровней мышления Мински М </w:t>
       </w:r>
       <w:r>
         <w:rPr>
@@ -1389,27 +1490,7 @@
           <w:szCs w:val="28"/>
           <w:lang w:eastAsia="ru-RU"/>
         </w:rPr>
-        <w:t xml:space="preserve">ана модель </w:t>
-      </w:r>
-      <w:proofErr w:type="spellStart"/>
-      <w:r>
-        <w:rPr>
-          <w:rFonts w:ascii="Times New Roman" w:hAnsi="Times New Roman"/>
-          <w:sz w:val="28"/>
-          <w:szCs w:val="28"/>
-          <w:lang w:eastAsia="ru-RU"/>
-        </w:rPr>
-        <w:t>Мински</w:t>
-      </w:r>
-      <w:proofErr w:type="spellEnd"/>
-      <w:r>
-        <w:rPr>
-          <w:rFonts w:ascii="Times New Roman" w:hAnsi="Times New Roman"/>
-          <w:sz w:val="28"/>
-          <w:szCs w:val="28"/>
-          <w:lang w:eastAsia="ru-RU"/>
-        </w:rPr>
-        <w:t>, так как она</w:t>
+        <w:t>ана модель Мински, так как она</w:t>
       </w:r>
       <w:r>
         <w:rPr>
@@ -1436,7 +1517,47 @@
           <w:szCs w:val="28"/>
           <w:lang w:eastAsia="ru-RU"/>
         </w:rPr>
-        <w:t xml:space="preserve"> мышления и триплета: Критик-Селектор-Путь мышления</w:t>
+        <w:t xml:space="preserve"> мышления и триплета: Критик-Селектор-</w:t>
+      </w:r>
+      <w:del w:id="12" w:author="talanovm" w:date="2014-04-14T11:18:00Z">
+        <w:r>
+          <w:rPr>
+            <w:rFonts w:ascii="Times New Roman" w:hAnsi="Times New Roman"/>
+            <w:sz w:val="28"/>
+            <w:szCs w:val="28"/>
+            <w:lang w:eastAsia="ru-RU"/>
+          </w:rPr>
+          <w:delText xml:space="preserve">Путь </w:delText>
+        </w:r>
+      </w:del>
+      <w:ins w:id="13" w:author="talanovm" w:date="2014-04-14T11:18:00Z">
+        <w:r>
+          <w:rPr>
+            <w:rFonts w:ascii="Times New Roman" w:hAnsi="Times New Roman"/>
+            <w:sz w:val="28"/>
+            <w:szCs w:val="28"/>
+            <w:lang w:eastAsia="ru-RU"/>
+          </w:rPr>
+          <w:t>Образ</w:t>
+        </w:r>
+        <w:r>
+          <w:rPr>
+            <w:rFonts w:ascii="Times New Roman" w:hAnsi="Times New Roman"/>
+            <w:sz w:val="28"/>
+            <w:szCs w:val="28"/>
+            <w:lang w:eastAsia="ru-RU"/>
+          </w:rPr>
+          <w:t xml:space="preserve"> </w:t>
+        </w:r>
+      </w:ins>
+      <w:r>
+        <w:rPr>
+          <w:rFonts w:ascii="Times New Roman" w:hAnsi="Times New Roman"/>
+          <w:sz w:val="28"/>
+          <w:szCs w:val="28"/>
+          <w:lang w:eastAsia="ru-RU"/>
+        </w:rPr>
+        <w:t>мышления</w:t>
       </w:r>
       <w:r>
         <w:rPr>
@@ -1466,7 +1587,7 @@
           <w:noProof/>
           <w:sz w:val="28"/>
           <w:szCs w:val="28"/>
-          <w:lang w:eastAsia="ru-RU"/>
+          <w:lang w:val="en-US"/>
         </w:rPr>
         <mc:AlternateContent>
           <mc:Choice Requires="wps">
@@ -1541,7 +1662,7 @@
               </wp:anchor>
             </w:drawing>
           </mc:Choice>
-          <mc:Fallback>
+          <mc:Fallback xmlns:w15="http://schemas.microsoft.com/office/word/2012/wordml">
             <w:pict>
               <v:shapetype w14:anchorId="7A61395F" id="_x0000_t202" coordsize="21600,21600" o:spt="202" path="m,l,21600r21600,l21600,xe">
                 <v:stroke joinstyle="miter"/>
@@ -1587,7 +1708,7 @@
           <w:noProof/>
           <w:sz w:val="28"/>
           <w:szCs w:val="28"/>
-          <w:lang w:eastAsia="ru-RU"/>
+          <w:lang w:val="en-US"/>
         </w:rPr>
         <mc:AlternateContent>
           <mc:Choice Requires="wps">
@@ -1648,7 +1769,7 @@
               </wp:anchor>
             </w:drawing>
           </mc:Choice>
-          <mc:Fallback>
+          <mc:Fallback xmlns:w15="http://schemas.microsoft.com/office/word/2012/wordml">
             <w:pict>
               <v:shapetype w14:anchorId="596A029B" id="_x0000_t32" coordsize="21600,21600" o:spt="32" o:oned="t" path="m,l21600,21600e" filled="f">
                 <v:path arrowok="t" fillok="f" o:connecttype="none"/>
@@ -1667,7 +1788,7 @@
           <w:noProof/>
           <w:sz w:val="28"/>
           <w:szCs w:val="28"/>
-          <w:lang w:eastAsia="ru-RU"/>
+          <w:lang w:val="en-US"/>
         </w:rPr>
         <mc:AlternateContent>
           <mc:Choice Requires="wps">
@@ -1728,7 +1849,7 @@
               </wp:anchor>
             </w:drawing>
           </mc:Choice>
-          <mc:Fallback>
+          <mc:Fallback xmlns:w15="http://schemas.microsoft.com/office/word/2012/wordml">
             <w:pict>
               <v:shape w14:anchorId="721AC147" id="Straight Arrow Connector 7" o:spid="_x0000_s1026" type="#_x0000_t32" style="position:absolute;margin-left:190.3pt;margin-top:123.3pt;width:3.6pt;height:20.5pt;flip:x y;z-index:251668480;visibility:visible;mso-wrap-style:square;mso-width-percent:0;mso-height-percent:0;mso-wrap-distance-left:9pt;mso-wrap-distance-top:0;mso-wrap-distance-right:9pt;mso-wrap-distance-bottom:0;mso-position-horizontal:absolute;mso-position-horizontal-relative:text;mso-position-vertical:absolute;mso-position-vertical-relative:text;mso-width-percent:0;mso-height-percent:0;mso-width-relative:margin;mso-height-relative:margin" o:gfxdata="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" strokecolor="black [3200]" strokeweight=".5pt">
                 <v:stroke endarrow="block" joinstyle="miter"/>
@@ -1743,7 +1864,7 @@
           <w:noProof/>
           <w:sz w:val="28"/>
           <w:szCs w:val="28"/>
-          <w:lang w:eastAsia="ru-RU"/>
+          <w:lang w:val="en-US"/>
         </w:rPr>
         <mc:AlternateContent>
           <mc:Choice Requires="wps">
@@ -1804,7 +1925,7 @@
               </wp:anchor>
             </w:drawing>
           </mc:Choice>
-          <mc:Fallback>
+          <mc:Fallback xmlns:w15="http://schemas.microsoft.com/office/word/2012/wordml">
             <w:pict>
               <v:shape w14:anchorId="1152180C" id="Straight Arrow Connector 3" o:spid="_x0000_s1026" type="#_x0000_t32" style="position:absolute;margin-left:276.35pt;margin-top:8.3pt;width:3.6pt;height:15pt;flip:x;z-index:251664384;visibility:visible;mso-wrap-style:square;mso-width-percent:0;mso-height-percent:0;mso-wrap-distance-left:9pt;mso-wrap-distance-top:0;mso-wrap-distance-right:9pt;mso-wrap-distance-bottom:0;mso-position-horizontal:absolute;mso-position-horizontal-relative:text;mso-position-vertical:absolute;mso-position-vertical-relative:text;mso-width-percent:0;mso-height-percent:0;mso-width-relative:margin;mso-height-relative:margin" o:gfxdata="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" strokecolor="black [3200]" strokeweight=".5pt">
                 <v:stroke endarrow="block" joinstyle="miter"/>
@@ -1819,7 +1940,7 @@
           <w:noProof/>
           <w:sz w:val="28"/>
           <w:szCs w:val="28"/>
-          <w:lang w:eastAsia="ru-RU"/>
+          <w:lang w:val="en-US"/>
         </w:rPr>
         <mc:AlternateContent>
           <mc:Choice Requires="wps">
@@ -1880,7 +2001,7 @@
               </wp:anchor>
             </w:drawing>
           </mc:Choice>
-          <mc:Fallback>
+          <mc:Fallback xmlns:w15="http://schemas.microsoft.com/office/word/2012/wordml">
             <w:pict>
               <v:shape w14:anchorId="53F464D4" id="Straight Arrow Connector 2" o:spid="_x0000_s1026" type="#_x0000_t32" style="position:absolute;margin-left:183.95pt;margin-top:8.8pt;width:3.6pt;height:13.5pt;z-index:251662336;visibility:visible;mso-wrap-style:square;mso-width-percent:0;mso-height-percent:0;mso-wrap-distance-left:9pt;mso-wrap-distance-top:0;mso-wrap-distance-right:9pt;mso-wrap-distance-bottom:0;mso-position-horizontal:absolute;mso-position-horizontal-relative:text;mso-position-vertical:absolute;mso-position-vertical-relative:text;mso-width-percent:0;mso-height-percent:0;mso-width-relative:margin;mso-height-relative:margin" o:gfxdata="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" strokecolor="black [3200]" strokeweight=".5pt">
                 <v:stroke endarrow="block" joinstyle="miter"/>
@@ -1895,7 +2016,7 @@
           <w:noProof/>
           <w:sz w:val="28"/>
           <w:szCs w:val="28"/>
-          <w:lang w:eastAsia="ru-RU"/>
+          <w:lang w:val="en-US"/>
         </w:rPr>
         <mc:AlternateContent>
           <mc:Choice Requires="wps">
@@ -1950,7 +2071,7 @@
               </wp:anchor>
             </w:drawing>
           </mc:Choice>
-          <mc:Fallback>
+          <mc:Fallback xmlns:w15="http://schemas.microsoft.com/office/word/2012/wordml">
             <w:pict>
               <v:shape w14:anchorId="5693AF19" id="Straight Arrow Connector 1" o:spid="_x0000_s1026" type="#_x0000_t32" style="position:absolute;margin-left:232.95pt;margin-top:8.3pt;width:1pt;height:14pt;z-index:251660288;visibility:visible;mso-wrap-style:square;mso-wrap-distance-left:9pt;mso-wrap-distance-top:0;mso-wrap-distance-right:9pt;mso-wrap-distance-bottom:0;mso-position-horizontal:absolute;mso-position-horizontal-relative:text;mso-position-vertical:absolute;mso-position-vertical-relative:text" o:gfxdata="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" strokecolor="black [3200]" strokeweight=".5pt">
                 <v:stroke endarrow="block" joinstyle="miter"/>
@@ -1993,17 +2114,7 @@
                 <w:szCs w:val="28"/>
                 <w:lang w:eastAsia="ru-RU"/>
               </w:rPr>
-              <w:t xml:space="preserve">Уровень </w:t>
-            </w:r>
-            <w:proofErr w:type="spellStart"/>
-            <w:r>
-              <w:rPr>
-                <w:rFonts w:ascii="Times New Roman" w:hAnsi="Times New Roman"/>
-                <w:sz w:val="28"/>
-                <w:szCs w:val="28"/>
-                <w:lang w:eastAsia="ru-RU"/>
-              </w:rPr>
-              <w:t>с</w:t>
+              <w:t>Уровень с</w:t>
             </w:r>
             <w:r>
               <w:rPr>
@@ -2021,17 +2132,7 @@
                 <w:szCs w:val="28"/>
                 <w:lang w:eastAsia="ru-RU"/>
               </w:rPr>
-              <w:t>ой</w:t>
-            </w:r>
-            <w:proofErr w:type="spellEnd"/>
-            <w:r>
-              <w:rPr>
-                <w:rFonts w:ascii="Times New Roman" w:hAnsi="Times New Roman"/>
-                <w:sz w:val="28"/>
-                <w:szCs w:val="28"/>
-                <w:lang w:eastAsia="ru-RU"/>
-              </w:rPr>
-              <w:t xml:space="preserve"> рефлексии</w:t>
+              <w:t>ой рефлексии</w:t>
             </w:r>
           </w:p>
         </w:tc>
@@ -2059,19 +2160,8 @@
                 <w:szCs w:val="28"/>
                 <w:lang w:eastAsia="ru-RU"/>
               </w:rPr>
-              <w:t xml:space="preserve">Уровень </w:t>
+              <w:t>Уровень саморефлексии</w:t>
             </w:r>
-            <w:proofErr w:type="spellStart"/>
-            <w:r>
-              <w:rPr>
-                <w:rFonts w:ascii="Times New Roman" w:hAnsi="Times New Roman"/>
-                <w:sz w:val="28"/>
-                <w:szCs w:val="28"/>
-                <w:lang w:eastAsia="ru-RU"/>
-              </w:rPr>
-              <w:t>саморефлексии</w:t>
-            </w:r>
-            <w:proofErr w:type="spellEnd"/>
           </w:p>
         </w:tc>
       </w:tr>
@@ -2224,7 +2314,7 @@
           <w:noProof/>
           <w:sz w:val="28"/>
           <w:szCs w:val="28"/>
-          <w:lang w:eastAsia="ru-RU"/>
+          <w:lang w:val="en-US"/>
         </w:rPr>
         <mc:AlternateContent>
           <mc:Choice Requires="wps">
@@ -2300,7 +2390,7 @@
               </wp:anchor>
             </w:drawing>
           </mc:Choice>
-          <mc:Fallback>
+          <mc:Fallback xmlns:w15="http://schemas.microsoft.com/office/word/2012/wordml">
             <w:pict>
               <v:shape w14:anchorId="53405105" id="_x0000_s1027" type="#_x0000_t202" style="position:absolute;left:0;text-align:left;margin-left:0;margin-top:20.15pt;width:139pt;height:39pt;z-index:251666432;visibility:visible;mso-wrap-style:square;mso-width-percent:0;mso-height-percent:0;mso-wrap-distance-left:9pt;mso-wrap-distance-top:3.6pt;mso-wrap-distance-right:9pt;mso-wrap-distance-bottom:3.6pt;mso-position-horizontal:center;mso-position-horizontal-relative:margin;mso-position-vertical:absolute;mso-position-vertical-relative:text;mso-width-percent:0;mso-height-percent:0;mso-width-relative:margin;mso-height-relative:margin;v-text-anchor:top" o:gfxdata="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">
                 <v:textbox>
@@ -2379,27 +2469,7 @@
           <w:szCs w:val="28"/>
           <w:lang w:eastAsia="ru-RU"/>
         </w:rPr>
-        <w:t xml:space="preserve"> 1. Модель Шести уровней </w:t>
-      </w:r>
-      <w:proofErr w:type="spellStart"/>
-      <w:r>
-        <w:rPr>
-          <w:rFonts w:ascii="Times New Roman" w:hAnsi="Times New Roman"/>
-          <w:sz w:val="28"/>
-          <w:szCs w:val="28"/>
-          <w:lang w:eastAsia="ru-RU"/>
-        </w:rPr>
-        <w:t>Мински</w:t>
-      </w:r>
-      <w:proofErr w:type="spellEnd"/>
-      <w:r>
-        <w:rPr>
-          <w:rFonts w:ascii="Times New Roman" w:hAnsi="Times New Roman"/>
-          <w:sz w:val="28"/>
-          <w:szCs w:val="28"/>
-          <w:lang w:eastAsia="ru-RU"/>
-        </w:rPr>
-        <w:t xml:space="preserve"> М.</w:t>
+        <w:t xml:space="preserve"> 1. Модель Шести уровней Мински М.</w:t>
       </w:r>
     </w:p>
     <w:p>
@@ -2414,14 +2484,98 @@
           <w:lang w:eastAsia="ru-RU"/>
         </w:rPr>
       </w:pPr>
-      <w:r>
-        <w:rPr>
-          <w:rFonts w:ascii="Times New Roman" w:hAnsi="Times New Roman"/>
-          <w:sz w:val="28"/>
-          <w:szCs w:val="28"/>
-          <w:lang w:eastAsia="ru-RU"/>
-        </w:rPr>
-        <w:t xml:space="preserve">Чтобы понять модель шести уровней лучше рассмотреть их на примере человеческого поведения. </w:t>
+      <w:del w:id="14" w:author="talanovm" w:date="2014-04-14T11:14:00Z">
+        <w:r>
+          <w:rPr>
+            <w:rFonts w:ascii="Times New Roman" w:hAnsi="Times New Roman"/>
+            <w:sz w:val="28"/>
+            <w:szCs w:val="28"/>
+            <w:lang w:eastAsia="ru-RU"/>
+          </w:rPr>
+          <w:delText>Чтобы понять модель шести уровней лучше рассмотреть их на п</w:delText>
+        </w:r>
+      </w:del>
+      <w:ins w:id="15" w:author="talanovm" w:date="2014-04-14T11:14:00Z">
+        <w:r>
+          <w:rPr>
+            <w:rFonts w:ascii="Times New Roman" w:hAnsi="Times New Roman"/>
+            <w:sz w:val="28"/>
+            <w:szCs w:val="28"/>
+            <w:lang w:eastAsia="ru-RU"/>
+          </w:rPr>
+          <w:t>П</w:t>
+        </w:r>
+      </w:ins>
+      <w:r>
+        <w:rPr>
+          <w:rFonts w:ascii="Times New Roman" w:hAnsi="Times New Roman"/>
+          <w:sz w:val="28"/>
+          <w:szCs w:val="28"/>
+          <w:lang w:eastAsia="ru-RU"/>
+        </w:rPr>
+        <w:t>ример</w:t>
+      </w:r>
+      <w:ins w:id="16" w:author="talanovm" w:date="2014-04-14T11:15:00Z">
+        <w:r>
+          <w:rPr>
+            <w:rFonts w:ascii="Times New Roman" w:hAnsi="Times New Roman"/>
+            <w:sz w:val="28"/>
+            <w:szCs w:val="28"/>
+            <w:lang w:eastAsia="ru-RU"/>
+          </w:rPr>
+          <w:t>ы</w:t>
+        </w:r>
+      </w:ins>
+      <w:del w:id="17" w:author="talanovm" w:date="2014-04-14T11:15:00Z">
+        <w:r>
+          <w:rPr>
+            <w:rFonts w:ascii="Times New Roman" w:hAnsi="Times New Roman"/>
+            <w:sz w:val="28"/>
+            <w:szCs w:val="28"/>
+            <w:lang w:eastAsia="ru-RU"/>
+          </w:rPr>
+          <w:delText>е</w:delText>
+        </w:r>
+      </w:del>
+      <w:r>
+        <w:rPr>
+          <w:rFonts w:ascii="Times New Roman" w:hAnsi="Times New Roman"/>
+          <w:sz w:val="28"/>
+          <w:szCs w:val="28"/>
+          <w:lang w:eastAsia="ru-RU"/>
+        </w:rPr>
+        <w:t xml:space="preserve"> человеческого поведения</w:t>
+      </w:r>
+      <w:ins w:id="18" w:author="talanovm" w:date="2014-04-14T11:15:00Z">
+        <w:r>
+          <w:rPr>
+            <w:rFonts w:ascii="Times New Roman" w:hAnsi="Times New Roman"/>
+            <w:sz w:val="28"/>
+            <w:szCs w:val="28"/>
+            <w:lang w:eastAsia="ru-RU"/>
+          </w:rPr>
+          <w:t>:</w:t>
+        </w:r>
+      </w:ins>
+      <w:del w:id="19" w:author="talanovm" w:date="2014-04-14T11:15:00Z">
+        <w:r>
+          <w:rPr>
+            <w:rFonts w:ascii="Times New Roman" w:hAnsi="Times New Roman"/>
+            <w:sz w:val="28"/>
+            <w:szCs w:val="28"/>
+            <w:lang w:eastAsia="ru-RU"/>
+          </w:rPr>
+          <w:delText>.</w:delText>
+        </w:r>
+      </w:del>
+      <w:r>
+        <w:rPr>
+          <w:rFonts w:ascii="Times New Roman" w:hAnsi="Times New Roman"/>
+          <w:sz w:val="28"/>
+          <w:szCs w:val="28"/>
+          <w:lang w:eastAsia="ru-RU"/>
+        </w:rPr>
+        <w:t xml:space="preserve"> </w:t>
       </w:r>
     </w:p>
     <w:p>
@@ -2560,8 +2714,41 @@
           <w:szCs w:val="28"/>
           <w:lang w:eastAsia="ru-RU"/>
         </w:rPr>
-        <w:t xml:space="preserve"> Петя размышляет над тем что он недавно сделал.</w:t>
-      </w:r>
+        <w:t xml:space="preserve"> Петя размышляет над тем что он недавно сделал</w:t>
+      </w:r>
+      <w:ins w:id="20" w:author="talanovm" w:date="2014-04-14T11:15:00Z">
+        <w:r>
+          <w:rPr>
+            <w:rFonts w:ascii="Times New Roman" w:hAnsi="Times New Roman"/>
+            <w:sz w:val="28"/>
+            <w:szCs w:val="28"/>
+            <w:lang w:eastAsia="ru-RU"/>
+          </w:rPr>
+          <w:t xml:space="preserve"> для того чтоб стать более</w:t>
+        </w:r>
+      </w:ins>
+      <w:ins w:id="21" w:author="talanovm" w:date="2014-04-14T11:16:00Z">
+        <w:r>
+          <w:rPr>
+            <w:rFonts w:ascii="Times New Roman" w:hAnsi="Times New Roman"/>
+            <w:sz w:val="28"/>
+            <w:szCs w:val="28"/>
+            <w:lang w:eastAsia="ru-RU"/>
+          </w:rPr>
+          <w:t xml:space="preserve"> высококвалифицированным профессионалом</w:t>
+        </w:r>
+      </w:ins>
+      <w:del w:id="22" w:author="talanovm" w:date="2014-04-14T11:15:00Z">
+        <w:r>
+          <w:rPr>
+            <w:rFonts w:ascii="Times New Roman" w:hAnsi="Times New Roman"/>
+            <w:sz w:val="28"/>
+            <w:szCs w:val="28"/>
+            <w:lang w:eastAsia="ru-RU"/>
+          </w:rPr>
+          <w:delText>.</w:delText>
+        </w:r>
+      </w:del>
     </w:p>
     <w:p>
       <w:pPr>
@@ -2583,38 +2770,65 @@
           <w:szCs w:val="28"/>
           <w:lang w:eastAsia="ru-RU"/>
         </w:rPr>
-        <w:t xml:space="preserve">Уровень </w:t>
-      </w:r>
-      <w:proofErr w:type="spellStart"/>
-      <w:r>
-        <w:rPr>
-          <w:rFonts w:ascii="Times New Roman" w:hAnsi="Times New Roman"/>
-          <w:i/>
-          <w:sz w:val="28"/>
-          <w:szCs w:val="28"/>
-          <w:lang w:eastAsia="ru-RU"/>
-        </w:rPr>
-        <w:t>саморефлексии</w:t>
-      </w:r>
-      <w:proofErr w:type="spellEnd"/>
-      <w:r>
-        <w:rPr>
-          <w:rFonts w:ascii="Times New Roman" w:hAnsi="Times New Roman"/>
-          <w:i/>
-          <w:sz w:val="28"/>
-          <w:szCs w:val="28"/>
-          <w:lang w:eastAsia="ru-RU"/>
-        </w:rPr>
-        <w:t>:</w:t>
-      </w:r>
-      <w:r>
-        <w:rPr>
-          <w:rFonts w:ascii="Times New Roman" w:hAnsi="Times New Roman"/>
-          <w:sz w:val="28"/>
-          <w:szCs w:val="28"/>
-          <w:lang w:eastAsia="ru-RU"/>
-        </w:rPr>
-        <w:t xml:space="preserve"> Нежелание опаздывать заставляет Петю заранее продумывать ее планы.</w:t>
+        <w:t>Уровень саморефлексии:</w:t>
+      </w:r>
+      <w:r>
+        <w:rPr>
+          <w:rFonts w:ascii="Times New Roman" w:hAnsi="Times New Roman"/>
+          <w:sz w:val="28"/>
+          <w:szCs w:val="28"/>
+          <w:lang w:eastAsia="ru-RU"/>
+        </w:rPr>
+        <w:t xml:space="preserve"> Нежелание опаздывать заставляет Петю заранее продумывать </w:t>
+      </w:r>
+      <w:del w:id="23" w:author="talanovm" w:date="2014-04-14T11:16:00Z">
+        <w:r>
+          <w:rPr>
+            <w:rFonts w:ascii="Times New Roman" w:hAnsi="Times New Roman"/>
+            <w:sz w:val="28"/>
+            <w:szCs w:val="28"/>
+            <w:lang w:eastAsia="ru-RU"/>
+          </w:rPr>
+          <w:delText xml:space="preserve">ее </w:delText>
+        </w:r>
+      </w:del>
+      <w:ins w:id="24" w:author="talanovm" w:date="2014-04-14T11:16:00Z">
+        <w:r>
+          <w:rPr>
+            <w:rFonts w:ascii="Times New Roman" w:hAnsi="Times New Roman"/>
+            <w:sz w:val="28"/>
+            <w:szCs w:val="28"/>
+            <w:lang w:eastAsia="ru-RU"/>
+          </w:rPr>
+          <w:t>е</w:t>
+        </w:r>
+        <w:r>
+          <w:rPr>
+            <w:rFonts w:ascii="Times New Roman" w:hAnsi="Times New Roman"/>
+            <w:sz w:val="28"/>
+            <w:szCs w:val="28"/>
+            <w:lang w:eastAsia="ru-RU"/>
+          </w:rPr>
+          <w:t>го</w:t>
+        </w:r>
+        <w:r>
+          <w:rPr>
+            <w:rFonts w:ascii="Times New Roman" w:hAnsi="Times New Roman"/>
+            <w:sz w:val="28"/>
+            <w:szCs w:val="28"/>
+            <w:lang w:eastAsia="ru-RU"/>
+          </w:rPr>
+          <w:t xml:space="preserve"> </w:t>
+        </w:r>
+      </w:ins>
+      <w:r>
+        <w:rPr>
+          <w:rFonts w:ascii="Times New Roman" w:hAnsi="Times New Roman"/>
+          <w:sz w:val="28"/>
+          <w:szCs w:val="28"/>
+          <w:lang w:eastAsia="ru-RU"/>
+        </w:rPr>
+        <w:t>планы.</w:t>
       </w:r>
     </w:p>
     <w:p>
@@ -2637,38 +2851,78 @@
           <w:szCs w:val="28"/>
           <w:lang w:eastAsia="ru-RU"/>
         </w:rPr>
-        <w:t xml:space="preserve">Уровень </w:t>
-      </w:r>
-      <w:proofErr w:type="spellStart"/>
-      <w:r>
-        <w:rPr>
-          <w:rFonts w:ascii="Times New Roman" w:hAnsi="Times New Roman"/>
-          <w:i/>
-          <w:sz w:val="28"/>
-          <w:szCs w:val="28"/>
-          <w:lang w:eastAsia="ru-RU"/>
-        </w:rPr>
-        <w:t>самосознательной</w:t>
-      </w:r>
-      <w:proofErr w:type="spellEnd"/>
-      <w:r>
-        <w:rPr>
-          <w:rFonts w:ascii="Times New Roman" w:hAnsi="Times New Roman"/>
-          <w:i/>
-          <w:sz w:val="28"/>
-          <w:szCs w:val="28"/>
-          <w:lang w:eastAsia="ru-RU"/>
-        </w:rPr>
-        <w:t xml:space="preserve"> рефлексии:</w:t>
-      </w:r>
-      <w:r>
-        <w:rPr>
-          <w:rFonts w:ascii="Times New Roman" w:hAnsi="Times New Roman"/>
-          <w:sz w:val="28"/>
-          <w:szCs w:val="28"/>
-          <w:lang w:eastAsia="ru-RU"/>
-        </w:rPr>
-        <w:t xml:space="preserve"> Петя продумывает, что он сделает, опираясь на сравнение со своими одеялами.</w:t>
+        <w:t>Уровень самосознательной рефлексии:</w:t>
+      </w:r>
+      <w:r>
+        <w:rPr>
+          <w:rFonts w:ascii="Times New Roman" w:hAnsi="Times New Roman"/>
+          <w:sz w:val="28"/>
+          <w:szCs w:val="28"/>
+          <w:lang w:eastAsia="ru-RU"/>
+        </w:rPr>
+        <w:t xml:space="preserve"> Петя продумывает, что он сделает, опираясь на сравнение со своими </w:t>
+      </w:r>
+      <w:ins w:id="25" w:author="talanovm" w:date="2014-04-14T11:17:00Z">
+        <w:r>
+          <w:rPr>
+            <w:rFonts w:ascii="Times New Roman" w:hAnsi="Times New Roman"/>
+            <w:sz w:val="28"/>
+            <w:szCs w:val="28"/>
+            <w:lang w:eastAsia="ru-RU"/>
+          </w:rPr>
+          <w:t>и</w:t>
+        </w:r>
+      </w:ins>
+      <w:del w:id="26" w:author="talanovm" w:date="2014-04-14T11:17:00Z">
+        <w:r>
+          <w:rPr>
+            <w:rFonts w:ascii="Times New Roman" w:hAnsi="Times New Roman"/>
+            <w:sz w:val="28"/>
+            <w:szCs w:val="28"/>
+            <w:lang w:eastAsia="ru-RU"/>
+          </w:rPr>
+          <w:delText>о</w:delText>
+        </w:r>
+      </w:del>
+      <w:r>
+        <w:rPr>
+          <w:rFonts w:ascii="Times New Roman" w:hAnsi="Times New Roman"/>
+          <w:sz w:val="28"/>
+          <w:szCs w:val="28"/>
+          <w:lang w:eastAsia="ru-RU"/>
+        </w:rPr>
+        <w:t>де</w:t>
+      </w:r>
+      <w:ins w:id="27" w:author="talanovm" w:date="2014-04-14T11:17:00Z">
+        <w:r>
+          <w:rPr>
+            <w:rFonts w:ascii="Times New Roman" w:hAnsi="Times New Roman"/>
+            <w:sz w:val="28"/>
+            <w:szCs w:val="28"/>
+            <w:lang w:eastAsia="ru-RU"/>
+          </w:rPr>
+          <w:t>а</w:t>
+        </w:r>
+      </w:ins>
+      <w:del w:id="28" w:author="talanovm" w:date="2014-04-14T11:17:00Z">
+        <w:r>
+          <w:rPr>
+            <w:rFonts w:ascii="Times New Roman" w:hAnsi="Times New Roman"/>
+            <w:sz w:val="28"/>
+            <w:szCs w:val="28"/>
+            <w:lang w:eastAsia="ru-RU"/>
+          </w:rPr>
+          <w:delText>я</w:delText>
+        </w:r>
+      </w:del>
+      <w:r>
+        <w:rPr>
+          <w:rFonts w:ascii="Times New Roman" w:hAnsi="Times New Roman"/>
+          <w:sz w:val="28"/>
+          <w:szCs w:val="28"/>
+          <w:lang w:eastAsia="ru-RU"/>
+        </w:rPr>
+        <w:t>лами.</w:t>
       </w:r>
     </w:p>
     <w:p>
@@ -2711,7 +2965,7 @@
           <w:noProof/>
           <w:sz w:val="28"/>
           <w:szCs w:val="28"/>
-          <w:lang w:eastAsia="ru-RU"/>
+          <w:lang w:val="en-US"/>
         </w:rPr>
         <mc:AlternateContent>
           <mc:Choice Requires="wps">
@@ -2794,7 +3048,7 @@
               </wp:anchor>
             </w:drawing>
           </mc:Choice>
-          <mc:Fallback>
+          <mc:Fallback xmlns:w15="http://schemas.microsoft.com/office/word/2012/wordml">
             <w:pict>
               <v:shape w14:anchorId="6CEA709C" id="Text Box 10" o:spid="_x0000_s1028" type="#_x0000_t202" style="position:absolute;left:0;text-align:left;margin-left:126.45pt;margin-top:51.8pt;width:79pt;height:48.5pt;z-index:251671552;visibility:visible;mso-wrap-style:square;mso-width-percent:0;mso-height-percent:0;mso-wrap-distance-left:9pt;mso-wrap-distance-top:0;mso-wrap-distance-right:9pt;mso-wrap-distance-bottom:0;mso-position-horizontal:absolute;mso-position-horizontal-relative:text;mso-position-vertical:absolute;mso-position-vertical-relative:text;mso-width-percent:0;mso-height-percent:0;mso-width-relative:margin;mso-height-relative:margin;v-text-anchor:top" o:gfxdata="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" fillcolor="white [3201]" strokecolor="black [3200]" strokeweight="1pt">
                 <v:shadow on="t" color="black" opacity="26214f" origin="-.5,-.5" offset=".74836mm,.74836mm"/>
@@ -2821,7 +3075,7 @@
           <w:noProof/>
           <w:sz w:val="28"/>
           <w:szCs w:val="28"/>
-          <w:lang w:eastAsia="ru-RU"/>
+          <w:lang w:val="en-US"/>
         </w:rPr>
         <mc:AlternateContent>
           <mc:Choice Requires="wps">
@@ -2904,7 +3158,7 @@
               </wp:anchor>
             </w:drawing>
           </mc:Choice>
-          <mc:Fallback>
+          <mc:Fallback xmlns:w15="http://schemas.microsoft.com/office/word/2012/wordml">
             <w:pict>
               <v:shape w14:anchorId="792A23A7" id="Text Box 11" o:spid="_x0000_s1029" type="#_x0000_t202" style="position:absolute;left:0;text-align:left;margin-left:247.95pt;margin-top:51.8pt;width:82.5pt;height:47pt;z-index:251673600;visibility:visible;mso-wrap-style:square;mso-width-percent:0;mso-height-percent:0;mso-wrap-distance-left:9pt;mso-wrap-distance-top:0;mso-wrap-distance-right:9pt;mso-wrap-distance-bottom:0;mso-position-horizontal:absolute;mso-position-horizontal-relative:text;mso-position-vertical:absolute;mso-position-vertical-relative:text;mso-width-percent:0;mso-height-percent:0;mso-width-relative:margin;mso-height-relative:margin;v-text-anchor:top" o:gfxdata="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" fillcolor="white [3201]" strokecolor="black [3200]" strokeweight="1pt">
                 <v:shadow on="t" color="black" opacity="26214f" origin="-.5,-.5" offset=".74836mm,.74836mm"/>
@@ -2932,7 +3186,47 @@
           <w:szCs w:val="28"/>
           <w:lang w:eastAsia="ru-RU"/>
         </w:rPr>
-        <w:t>Другой важной составляющей модели является триплет Критик-Селектор-Путь мышления. На Рисунке 2 представлена схематическая модель триплета.</w:t>
+        <w:t>Другой важной составляющей модели является триплет Критик-Селектор-</w:t>
+      </w:r>
+      <w:del w:id="29" w:author="talanovm" w:date="2014-04-14T11:17:00Z">
+        <w:r>
+          <w:rPr>
+            <w:rFonts w:ascii="Times New Roman" w:hAnsi="Times New Roman"/>
+            <w:sz w:val="28"/>
+            <w:szCs w:val="28"/>
+            <w:lang w:eastAsia="ru-RU"/>
+          </w:rPr>
+          <w:delText xml:space="preserve">Путь </w:delText>
+        </w:r>
+      </w:del>
+      <w:ins w:id="30" w:author="talanovm" w:date="2014-04-14T11:17:00Z">
+        <w:r>
+          <w:rPr>
+            <w:rFonts w:ascii="Times New Roman" w:hAnsi="Times New Roman"/>
+            <w:sz w:val="28"/>
+            <w:szCs w:val="28"/>
+            <w:lang w:eastAsia="ru-RU"/>
+          </w:rPr>
+          <w:t>Образ</w:t>
+        </w:r>
+        <w:r>
+          <w:rPr>
+            <w:rFonts w:ascii="Times New Roman" w:hAnsi="Times New Roman"/>
+            <w:sz w:val="28"/>
+            <w:szCs w:val="28"/>
+            <w:lang w:eastAsia="ru-RU"/>
+          </w:rPr>
+          <w:t xml:space="preserve"> </w:t>
+        </w:r>
+      </w:ins>
+      <w:r>
+        <w:rPr>
+          <w:rFonts w:ascii="Times New Roman" w:hAnsi="Times New Roman"/>
+          <w:sz w:val="28"/>
+          <w:szCs w:val="28"/>
+          <w:lang w:eastAsia="ru-RU"/>
+        </w:rPr>
+        <w:t>мышления. На Рисунке 2 представлена схематическая модель триплета.</w:t>
       </w:r>
     </w:p>
     <w:p>
@@ -2953,7 +3247,7 @@
           <w:noProof/>
           <w:sz w:val="28"/>
           <w:szCs w:val="28"/>
-          <w:lang w:eastAsia="ru-RU"/>
+          <w:lang w:val="en-US"/>
         </w:rPr>
         <mc:AlternateContent>
           <mc:Choice Requires="wps">
@@ -3013,7 +3307,7 @@
               </wp:anchor>
             </w:drawing>
           </mc:Choice>
-          <mc:Fallback>
+          <mc:Fallback xmlns:w15="http://schemas.microsoft.com/office/word/2012/wordml">
             <w:pict>
               <v:shapetype w14:anchorId="765FB672" id="_x0000_t13" coordsize="21600,21600" o:spt="13" adj="16200,5400" path="m@0,l@0@1,0@1,0@2@0@2@0,21600,21600,10800xe">
                 <v:stroke joinstyle="miter"/>
@@ -3150,7 +3444,138 @@
           <w:szCs w:val="28"/>
           <w:lang w:eastAsia="ru-RU"/>
         </w:rPr>
-        <w:t>Слева находятся Критики, каждый из них распознает разные типы проблем, когда критик фиксирует достаточное количество внешних воздействий, то он активирует Путь мышления, который будет полезен в данной ситуации. Селекторы отвечают за выборку ресурсов из памяти. С точки зрения программного комплекса селекторы отвечают за выборку данных.</w:t>
+        <w:t xml:space="preserve">Слева находятся Критики, каждый из них распознает разные типы проблем, когда критик фиксирует достаточное количество внешних воздействий, то он активирует </w:t>
+      </w:r>
+      <w:del w:id="31" w:author="talanovm" w:date="2014-04-14T11:18:00Z">
+        <w:r>
+          <w:rPr>
+            <w:rFonts w:ascii="Times New Roman" w:hAnsi="Times New Roman"/>
+            <w:sz w:val="28"/>
+            <w:szCs w:val="28"/>
+            <w:lang w:eastAsia="ru-RU"/>
+          </w:rPr>
+          <w:delText xml:space="preserve">Путь </w:delText>
+        </w:r>
+      </w:del>
+      <w:ins w:id="32" w:author="talanovm" w:date="2014-04-14T11:18:00Z">
+        <w:r>
+          <w:rPr>
+            <w:rFonts w:ascii="Times New Roman" w:hAnsi="Times New Roman"/>
+            <w:sz w:val="28"/>
+            <w:szCs w:val="28"/>
+            <w:lang w:eastAsia="ru-RU"/>
+          </w:rPr>
+          <w:t>образ</w:t>
+        </w:r>
+        <w:r>
+          <w:rPr>
+            <w:rFonts w:ascii="Times New Roman" w:hAnsi="Times New Roman"/>
+            <w:sz w:val="28"/>
+            <w:szCs w:val="28"/>
+            <w:lang w:eastAsia="ru-RU"/>
+          </w:rPr>
+          <w:t xml:space="preserve"> </w:t>
+        </w:r>
+      </w:ins>
+      <w:r>
+        <w:rPr>
+          <w:rFonts w:ascii="Times New Roman" w:hAnsi="Times New Roman"/>
+          <w:sz w:val="28"/>
+          <w:szCs w:val="28"/>
+          <w:lang w:eastAsia="ru-RU"/>
+        </w:rPr>
+        <w:t xml:space="preserve">мышления, который будет полезен </w:t>
+      </w:r>
+      <w:ins w:id="33" w:author="talanovm" w:date="2014-04-14T11:18:00Z">
+        <w:r>
+          <w:rPr>
+            <w:rFonts w:ascii="Times New Roman" w:hAnsi="Times New Roman"/>
+            <w:sz w:val="28"/>
+            <w:szCs w:val="28"/>
+            <w:lang w:eastAsia="ru-RU"/>
+          </w:rPr>
+          <w:t xml:space="preserve">и наиболее адекватен </w:t>
+        </w:r>
+      </w:ins>
+      <w:r>
+        <w:rPr>
+          <w:rFonts w:ascii="Times New Roman" w:hAnsi="Times New Roman"/>
+          <w:sz w:val="28"/>
+          <w:szCs w:val="28"/>
+          <w:lang w:eastAsia="ru-RU"/>
+        </w:rPr>
+        <w:t xml:space="preserve">в данной ситуации. Селекторы отвечают за </w:t>
+      </w:r>
+      <w:ins w:id="34" w:author="talanovm" w:date="2014-04-14T11:19:00Z">
+        <w:r>
+          <w:rPr>
+            <w:rFonts w:ascii="Times New Roman" w:hAnsi="Times New Roman"/>
+            <w:sz w:val="28"/>
+            <w:szCs w:val="28"/>
+            <w:lang w:eastAsia="ru-RU"/>
+          </w:rPr>
+          <w:t>выделение</w:t>
+        </w:r>
+      </w:ins>
+      <w:del w:id="35" w:author="talanovm" w:date="2014-04-14T11:18:00Z">
+        <w:r>
+          <w:rPr>
+            <w:rFonts w:ascii="Times New Roman" w:hAnsi="Times New Roman"/>
+            <w:sz w:val="28"/>
+            <w:szCs w:val="28"/>
+            <w:lang w:eastAsia="ru-RU"/>
+          </w:rPr>
+          <w:delText>выборку</w:delText>
+        </w:r>
+      </w:del>
+      <w:r>
+        <w:rPr>
+          <w:rFonts w:ascii="Times New Roman" w:hAnsi="Times New Roman"/>
+          <w:sz w:val="28"/>
+          <w:szCs w:val="28"/>
+          <w:lang w:eastAsia="ru-RU"/>
+        </w:rPr>
+        <w:t xml:space="preserve"> ресурсов из памяти. С точки зрения программного комплекса</w:t>
+      </w:r>
+      <w:ins w:id="36" w:author="talanovm" w:date="2014-04-14T11:19:00Z">
+        <w:r>
+          <w:rPr>
+            <w:rFonts w:ascii="Times New Roman" w:hAnsi="Times New Roman"/>
+            <w:sz w:val="28"/>
+            <w:szCs w:val="28"/>
+            <w:lang w:eastAsia="ru-RU"/>
+          </w:rPr>
+          <w:t>,</w:t>
+        </w:r>
+      </w:ins>
+      <w:r>
+        <w:rPr>
+          <w:rFonts w:ascii="Times New Roman" w:hAnsi="Times New Roman"/>
+          <w:sz w:val="28"/>
+          <w:szCs w:val="28"/>
+          <w:lang w:eastAsia="ru-RU"/>
+        </w:rPr>
+        <w:t xml:space="preserve"> селекторы отвечают за выбор</w:t>
+      </w:r>
+      <w:del w:id="37" w:author="talanovm" w:date="2014-04-14T11:19:00Z">
+        <w:r>
+          <w:rPr>
+            <w:rFonts w:ascii="Times New Roman" w:hAnsi="Times New Roman"/>
+            <w:sz w:val="28"/>
+            <w:szCs w:val="28"/>
+            <w:lang w:eastAsia="ru-RU"/>
+          </w:rPr>
+          <w:delText>ку</w:delText>
+        </w:r>
+      </w:del>
+      <w:r>
+        <w:rPr>
+          <w:rFonts w:ascii="Times New Roman" w:hAnsi="Times New Roman"/>
+          <w:sz w:val="28"/>
+          <w:szCs w:val="28"/>
+          <w:lang w:eastAsia="ru-RU"/>
+        </w:rPr>
+        <w:t xml:space="preserve"> данных.</w:t>
       </w:r>
     </w:p>
     <w:p>
@@ -3172,27 +3597,7 @@
           <w:szCs w:val="28"/>
           <w:lang w:eastAsia="ru-RU"/>
         </w:rPr>
-        <w:t xml:space="preserve">На базе модели мышления </w:t>
-      </w:r>
-      <w:proofErr w:type="spellStart"/>
-      <w:r>
-        <w:rPr>
-          <w:rFonts w:ascii="Times New Roman" w:hAnsi="Times New Roman"/>
-          <w:sz w:val="28"/>
-          <w:szCs w:val="28"/>
-          <w:lang w:eastAsia="ru-RU"/>
-        </w:rPr>
-        <w:t>Мински</w:t>
-      </w:r>
-      <w:proofErr w:type="spellEnd"/>
-      <w:r>
-        <w:rPr>
-          <w:rFonts w:ascii="Times New Roman" w:hAnsi="Times New Roman"/>
-          <w:sz w:val="28"/>
-          <w:szCs w:val="28"/>
-          <w:lang w:eastAsia="ru-RU"/>
-        </w:rPr>
-        <w:t xml:space="preserve"> нами была создана архитектура приложения с расширением исходной модели и реализована система, работающая по данной архитектуре. Создавая данную систему, как исследователи, мы ставили следующие цели:</w:t>
+        <w:t>На базе модели мышления Мински нами была создана архитектура приложения с расширением исходной модели и реализована система, работающая по данной архитектуре. Создавая данную систему, как исследователи, мы ставили следующие цели:</w:t>
       </w:r>
     </w:p>
     <w:p>
@@ -3318,7 +3723,47 @@
           <w:szCs w:val="28"/>
           <w:lang w:eastAsia="ru-RU"/>
         </w:rPr>
-        <w:t xml:space="preserve">Шесть уровней мышления были нами реализованы отдельным компонентом «Цикл Мышления». Цикл мышления запускает и контролирует все действия системы: критики, пути мышления. Также компонент контролирует общий контекст системы, а также контекст текущих задач, </w:t>
+        <w:t xml:space="preserve">Шесть уровней мышления были нами реализованы отдельным компонентом «Цикл Мышления». Цикл мышления запускает и контролирует все действия системы: критики, </w:t>
+      </w:r>
+      <w:del w:id="38" w:author="talanovm" w:date="2014-04-14T11:20:00Z">
+        <w:r>
+          <w:rPr>
+            <w:rFonts w:ascii="Times New Roman" w:hAnsi="Times New Roman"/>
+            <w:sz w:val="28"/>
+            <w:szCs w:val="28"/>
+            <w:lang w:eastAsia="ru-RU"/>
+          </w:rPr>
+          <w:delText xml:space="preserve">пути </w:delText>
+        </w:r>
+      </w:del>
+      <w:ins w:id="39" w:author="talanovm" w:date="2014-04-14T11:20:00Z">
+        <w:r>
+          <w:rPr>
+            <w:rFonts w:ascii="Times New Roman" w:hAnsi="Times New Roman"/>
+            <w:sz w:val="28"/>
+            <w:szCs w:val="28"/>
+            <w:lang w:eastAsia="ru-RU"/>
+          </w:rPr>
+          <w:t>образы</w:t>
+        </w:r>
+        <w:r>
+          <w:rPr>
+            <w:rFonts w:ascii="Times New Roman" w:hAnsi="Times New Roman"/>
+            <w:sz w:val="28"/>
+            <w:szCs w:val="28"/>
+            <w:lang w:eastAsia="ru-RU"/>
+          </w:rPr>
+          <w:t xml:space="preserve"> </w:t>
+        </w:r>
+      </w:ins>
+      <w:r>
+        <w:rPr>
+          <w:rFonts w:ascii="Times New Roman" w:hAnsi="Times New Roman"/>
+          <w:sz w:val="28"/>
+          <w:szCs w:val="28"/>
+          <w:lang w:eastAsia="ru-RU"/>
+        </w:rPr>
+        <w:t xml:space="preserve">мышления. Также компонент контролирует общий контекст системы, а также контекст текущих задач, </w:t>
       </w:r>
       <w:r>
         <w:rPr>
@@ -3328,7 +3773,47 @@
           <w:lang w:eastAsia="ru-RU"/>
         </w:rPr>
         <w:lastRenderedPageBreak/>
-        <w:t>инкапсулируя необходимую информацию. В функции «Цикла Мышления» входит выставление целей работы системы.</w:t>
+        <w:t xml:space="preserve">инкапсулируя необходимую информацию. В функции «Цикла Мышления» входит </w:t>
+      </w:r>
+      <w:del w:id="40" w:author="talanovm" w:date="2014-04-14T11:21:00Z">
+        <w:r>
+          <w:rPr>
+            <w:rFonts w:ascii="Times New Roman" w:hAnsi="Times New Roman"/>
+            <w:sz w:val="28"/>
+            <w:szCs w:val="28"/>
+            <w:lang w:eastAsia="ru-RU"/>
+          </w:rPr>
+          <w:delText xml:space="preserve">выставление </w:delText>
+        </w:r>
+      </w:del>
+      <w:ins w:id="41" w:author="talanovm" w:date="2014-04-14T11:21:00Z">
+        <w:r>
+          <w:rPr>
+            <w:rFonts w:ascii="Times New Roman" w:hAnsi="Times New Roman"/>
+            <w:sz w:val="28"/>
+            <w:szCs w:val="28"/>
+            <w:lang w:eastAsia="ru-RU"/>
+          </w:rPr>
+          <w:t>определение</w:t>
+        </w:r>
+        <w:r>
+          <w:rPr>
+            <w:rFonts w:ascii="Times New Roman" w:hAnsi="Times New Roman"/>
+            <w:sz w:val="28"/>
+            <w:szCs w:val="28"/>
+            <w:lang w:eastAsia="ru-RU"/>
+          </w:rPr>
+          <w:t xml:space="preserve"> </w:t>
+        </w:r>
+      </w:ins>
+      <w:r>
+        <w:rPr>
+          <w:rFonts w:ascii="Times New Roman" w:hAnsi="Times New Roman"/>
+          <w:sz w:val="28"/>
+          <w:szCs w:val="28"/>
+          <w:lang w:eastAsia="ru-RU"/>
+        </w:rPr>
+        <w:t>целей работы системы.</w:t>
       </w:r>
     </w:p>
     <w:p>
@@ -3350,7 +3835,133 @@
           <w:szCs w:val="28"/>
           <w:lang w:eastAsia="ru-RU"/>
         </w:rPr>
-        <w:t>Критики были реализованы как функции, которые возвращают вероятность. Селекторы возвращают данные из текущего контекста запроса. Путь мышления реализован как компонент, который может модифицировать текущий контекст, меняя данные в нем.</w:t>
+        <w:t>Критики были реализованы как функции, которые возвращают вероятность</w:t>
+      </w:r>
+      <w:ins w:id="42" w:author="talanovm" w:date="2014-04-14T11:21:00Z">
+        <w:r>
+          <w:rPr>
+            <w:rFonts w:ascii="Times New Roman" w:hAnsi="Times New Roman"/>
+            <w:sz w:val="28"/>
+            <w:szCs w:val="28"/>
+            <w:lang w:eastAsia="ru-RU"/>
+          </w:rPr>
+          <w:t xml:space="preserve"> (вероятностные предикаты)</w:t>
+        </w:r>
+      </w:ins>
+      <w:r>
+        <w:rPr>
+          <w:rFonts w:ascii="Times New Roman" w:hAnsi="Times New Roman"/>
+          <w:sz w:val="28"/>
+          <w:szCs w:val="28"/>
+          <w:lang w:eastAsia="ru-RU"/>
+        </w:rPr>
+        <w:t xml:space="preserve">. </w:t>
+      </w:r>
+      <w:commentRangeStart w:id="43"/>
+      <w:r>
+        <w:rPr>
+          <w:rFonts w:ascii="Times New Roman" w:hAnsi="Times New Roman"/>
+          <w:sz w:val="28"/>
+          <w:szCs w:val="28"/>
+          <w:lang w:eastAsia="ru-RU"/>
+        </w:rPr>
+        <w:t>Селекторы возвращают данные из текущего контекста запроса.</w:t>
+      </w:r>
+      <w:commentRangeEnd w:id="43"/>
+      <w:r>
+        <w:rPr>
+          <w:rStyle w:val="CommentReference"/>
+        </w:rPr>
+        <w:commentReference w:id="43"/>
+      </w:r>
+      <w:r>
+        <w:rPr>
+          <w:rFonts w:ascii="Times New Roman" w:hAnsi="Times New Roman"/>
+          <w:sz w:val="28"/>
+          <w:szCs w:val="28"/>
+          <w:lang w:eastAsia="ru-RU"/>
+        </w:rPr>
+        <w:t xml:space="preserve"> </w:t>
+      </w:r>
+      <w:del w:id="44" w:author="talanovm" w:date="2014-04-14T11:23:00Z">
+        <w:r>
+          <w:rPr>
+            <w:rFonts w:ascii="Times New Roman" w:hAnsi="Times New Roman"/>
+            <w:sz w:val="28"/>
+            <w:szCs w:val="28"/>
+            <w:lang w:eastAsia="ru-RU"/>
+          </w:rPr>
+          <w:delText xml:space="preserve">Путь </w:delText>
+        </w:r>
+      </w:del>
+      <w:ins w:id="45" w:author="talanovm" w:date="2014-04-14T11:23:00Z">
+        <w:r>
+          <w:rPr>
+            <w:rFonts w:ascii="Times New Roman" w:hAnsi="Times New Roman"/>
+            <w:sz w:val="28"/>
+            <w:szCs w:val="28"/>
+            <w:lang w:eastAsia="ru-RU"/>
+          </w:rPr>
+          <w:t>Образ</w:t>
+        </w:r>
+        <w:r>
+          <w:rPr>
+            <w:rFonts w:ascii="Times New Roman" w:hAnsi="Times New Roman"/>
+            <w:sz w:val="28"/>
+            <w:szCs w:val="28"/>
+            <w:lang w:eastAsia="ru-RU"/>
+          </w:rPr>
+          <w:t xml:space="preserve"> </w:t>
+        </w:r>
+      </w:ins>
+      <w:r>
+        <w:rPr>
+          <w:rFonts w:ascii="Times New Roman" w:hAnsi="Times New Roman"/>
+          <w:sz w:val="28"/>
+          <w:szCs w:val="28"/>
+          <w:lang w:eastAsia="ru-RU"/>
+        </w:rPr>
+        <w:t xml:space="preserve">мышления реализован как компонент, который может модифицировать текущий контекст, </w:t>
+      </w:r>
+      <w:del w:id="46" w:author="talanovm" w:date="2014-04-14T11:24:00Z">
+        <w:r>
+          <w:rPr>
+            <w:rFonts w:ascii="Times New Roman" w:hAnsi="Times New Roman"/>
+            <w:sz w:val="28"/>
+            <w:szCs w:val="28"/>
+            <w:lang w:eastAsia="ru-RU"/>
+          </w:rPr>
+          <w:delText xml:space="preserve">меняя </w:delText>
+        </w:r>
+      </w:del>
+      <w:ins w:id="47" w:author="talanovm" w:date="2014-04-14T11:24:00Z">
+        <w:r>
+          <w:rPr>
+            <w:rFonts w:ascii="Times New Roman" w:hAnsi="Times New Roman"/>
+            <w:sz w:val="28"/>
+            <w:szCs w:val="28"/>
+            <w:lang w:eastAsia="ru-RU"/>
+          </w:rPr>
+          <w:t>модифицируя</w:t>
+        </w:r>
+        <w:r>
+          <w:rPr>
+            <w:rFonts w:ascii="Times New Roman" w:hAnsi="Times New Roman"/>
+            <w:sz w:val="28"/>
+            <w:szCs w:val="28"/>
+            <w:lang w:eastAsia="ru-RU"/>
+          </w:rPr>
+          <w:t xml:space="preserve"> </w:t>
+        </w:r>
+      </w:ins>
+      <w:r>
+        <w:rPr>
+          <w:rFonts w:ascii="Times New Roman" w:hAnsi="Times New Roman"/>
+          <w:sz w:val="28"/>
+          <w:szCs w:val="28"/>
+          <w:lang w:eastAsia="ru-RU"/>
+        </w:rPr>
+        <w:t>данные в нем.</w:t>
       </w:r>
     </w:p>
     <w:p>
@@ -3403,6 +4014,7 @@
         <w:ind w:firstLine="708"/>
         <w:jc w:val="both"/>
         <w:rPr>
+          <w:ins w:id="48" w:author="talanovm" w:date="2014-04-14T11:25:00Z"/>
           <w:rFonts w:ascii="Times New Roman" w:hAnsi="Times New Roman"/>
           <w:sz w:val="28"/>
           <w:szCs w:val="28"/>
@@ -3471,111 +4083,6 @@
           <w:lang w:eastAsia="ru-RU"/>
         </w:rPr>
         <w:t>уровне активируется критик классификации проблем, который обрабатывает входящий запрос, строя семантическую сеть.</w:t>
-      </w:r>
-    </w:p>
-    <w:p>
-      <w:pPr>
-        <w:spacing w:line="240" w:lineRule="auto"/>
-        <w:jc w:val="both"/>
-        <w:rPr>
-          <w:rFonts w:ascii="Times New Roman" w:hAnsi="Times New Roman"/>
-          <w:sz w:val="28"/>
-          <w:szCs w:val="28"/>
-          <w:lang w:eastAsia="ru-RU"/>
-        </w:rPr>
-      </w:pPr>
-      <w:r>
-        <w:rPr>
-          <w:rFonts w:ascii="Times New Roman" w:hAnsi="Times New Roman"/>
-          <w:sz w:val="28"/>
-          <w:szCs w:val="28"/>
-          <w:lang w:eastAsia="ru-RU"/>
-        </w:rPr>
-        <w:tab/>
-      </w:r>
-      <w:r>
-        <w:rPr>
-          <w:rFonts w:ascii="Times New Roman" w:hAnsi="Times New Roman"/>
-          <w:sz w:val="28"/>
-          <w:szCs w:val="28"/>
-          <w:lang w:eastAsia="ru-RU"/>
-        </w:rPr>
-        <w:t xml:space="preserve">Третий уровень – уровень рассуждений производит постановку целей для системы и контролирует два предыдущих уровня. </w:t>
-      </w:r>
-      <w:r>
-        <w:rPr>
-          <w:rFonts w:ascii="Times New Roman" w:hAnsi="Times New Roman"/>
-          <w:sz w:val="28"/>
-          <w:szCs w:val="28"/>
-          <w:lang w:eastAsia="ru-RU"/>
-        </w:rPr>
-        <w:t>Механизм целей имеет иерархическую структуру, во главе которой стоит базовая цель: «Помочь пользователю». Подцелями данной базовой цели могут быть: понять запрос, понять проблемы, найти решение.</w:t>
-      </w:r>
-    </w:p>
-    <w:p>
-      <w:pPr>
-        <w:spacing w:line="240" w:lineRule="auto"/>
-        <w:jc w:val="both"/>
-        <w:rPr>
-          <w:rFonts w:ascii="Times New Roman" w:hAnsi="Times New Roman"/>
-          <w:sz w:val="28"/>
-          <w:szCs w:val="28"/>
-          <w:lang w:eastAsia="ru-RU"/>
-        </w:rPr>
-      </w:pPr>
-      <w:r>
-        <w:rPr>
-          <w:rFonts w:ascii="Times New Roman" w:hAnsi="Times New Roman"/>
-          <w:sz w:val="28"/>
-          <w:szCs w:val="28"/>
-          <w:lang w:eastAsia="ru-RU"/>
-        </w:rPr>
-        <w:tab/>
-      </w:r>
-      <w:r>
-        <w:rPr>
-          <w:rFonts w:ascii="Times New Roman" w:hAnsi="Times New Roman"/>
-          <w:sz w:val="28"/>
-          <w:szCs w:val="28"/>
-          <w:lang w:eastAsia="ru-RU"/>
-        </w:rPr>
-        <w:t xml:space="preserve">Четвертый уровень контролирует время </w:t>
-      </w:r>
-      <w:r>
-        <w:rPr>
-          <w:rFonts w:ascii="Times New Roman" w:hAnsi="Times New Roman"/>
-          <w:sz w:val="28"/>
-          <w:szCs w:val="28"/>
-          <w:lang w:eastAsia="ru-RU"/>
-        </w:rPr>
-        <w:t>выполнения входящего зап</w:t>
-      </w:r>
-      <w:r>
-        <w:rPr>
-          <w:rFonts w:ascii="Times New Roman" w:hAnsi="Times New Roman"/>
-          <w:sz w:val="28"/>
-          <w:szCs w:val="28"/>
-          <w:lang w:eastAsia="ru-RU"/>
-        </w:rPr>
-        <w:t xml:space="preserve">роса и, если это время превышает определённую планку, производит </w:t>
-      </w:r>
-      <w:r>
-        <w:rPr>
-          <w:rFonts w:ascii="Times New Roman" w:hAnsi="Times New Roman"/>
-          <w:sz w:val="28"/>
-          <w:szCs w:val="28"/>
-          <w:lang w:eastAsia="ru-RU"/>
-        </w:rPr>
-        <w:t>перераспределение</w:t>
-      </w:r>
-      <w:r>
-        <w:rPr>
-          <w:rFonts w:ascii="Times New Roman" w:hAnsi="Times New Roman"/>
-          <w:sz w:val="28"/>
-          <w:szCs w:val="28"/>
-          <w:lang w:eastAsia="ru-RU"/>
-        </w:rPr>
-        <w:t xml:space="preserve"> ресурсов.</w:t>
       </w:r>
     </w:p>
     <w:p>
@@ -3590,14 +4097,247 @@
           <w:lang w:eastAsia="ru-RU"/>
         </w:rPr>
       </w:pPr>
-      <w:r>
-        <w:rPr>
-          <w:rFonts w:ascii="Times New Roman" w:hAnsi="Times New Roman"/>
-          <w:sz w:val="28"/>
-          <w:szCs w:val="28"/>
-          <w:lang w:eastAsia="ru-RU"/>
-        </w:rPr>
-        <w:t>На пятом уровне происходит инициализация контекста запросов, происходят коммуникации с пользователем.</w:t>
+      <w:ins w:id="49" w:author="talanovm" w:date="2014-04-14T11:25:00Z">
+        <w:r>
+          <w:rPr>
+            <w:rFonts w:ascii="Times New Roman" w:hAnsi="Times New Roman"/>
+            <w:sz w:val="28"/>
+            <w:szCs w:val="28"/>
+            <w:lang w:eastAsia="ru-RU"/>
+          </w:rPr>
+          <w:t>Третий уровень включает все логические (вероятностные) рассуждения системы.</w:t>
+        </w:r>
+      </w:ins>
+    </w:p>
+    <w:p>
+      <w:pPr>
+        <w:spacing w:line="240" w:lineRule="auto"/>
+        <w:jc w:val="both"/>
+        <w:rPr>
+          <w:rFonts w:ascii="Times New Roman" w:hAnsi="Times New Roman"/>
+          <w:sz w:val="28"/>
+          <w:szCs w:val="28"/>
+          <w:lang w:eastAsia="ru-RU"/>
+        </w:rPr>
+      </w:pPr>
+      <w:r>
+        <w:rPr>
+          <w:rFonts w:ascii="Times New Roman" w:hAnsi="Times New Roman"/>
+          <w:sz w:val="28"/>
+          <w:szCs w:val="28"/>
+          <w:lang w:eastAsia="ru-RU"/>
+        </w:rPr>
+        <w:tab/>
+      </w:r>
+      <w:del w:id="50" w:author="talanovm" w:date="2014-04-14T11:25:00Z">
+        <w:r>
+          <w:rPr>
+            <w:rFonts w:ascii="Times New Roman" w:hAnsi="Times New Roman"/>
+            <w:sz w:val="28"/>
+            <w:szCs w:val="28"/>
+            <w:lang w:eastAsia="ru-RU"/>
+          </w:rPr>
+          <w:delText xml:space="preserve">Третий </w:delText>
+        </w:r>
+      </w:del>
+      <w:ins w:id="51" w:author="talanovm" w:date="2014-04-14T11:25:00Z">
+        <w:r>
+          <w:rPr>
+            <w:rFonts w:ascii="Times New Roman" w:hAnsi="Times New Roman"/>
+            <w:sz w:val="28"/>
+            <w:szCs w:val="28"/>
+            <w:lang w:eastAsia="ru-RU"/>
+          </w:rPr>
+          <w:t>Четвертый</w:t>
+        </w:r>
+        <w:r>
+          <w:rPr>
+            <w:rFonts w:ascii="Times New Roman" w:hAnsi="Times New Roman"/>
+            <w:sz w:val="28"/>
+            <w:szCs w:val="28"/>
+            <w:lang w:eastAsia="ru-RU"/>
+          </w:rPr>
+          <w:t xml:space="preserve"> </w:t>
+        </w:r>
+      </w:ins>
+      <w:r>
+        <w:rPr>
+          <w:rFonts w:ascii="Times New Roman" w:hAnsi="Times New Roman"/>
+          <w:sz w:val="28"/>
+          <w:szCs w:val="28"/>
+          <w:lang w:eastAsia="ru-RU"/>
+        </w:rPr>
+        <w:t xml:space="preserve">уровень – уровень рассуждений производит постановку целей для системы и контролирует два предыдущих уровня. </w:t>
+      </w:r>
+      <w:r>
+        <w:rPr>
+          <w:rFonts w:ascii="Times New Roman" w:hAnsi="Times New Roman"/>
+          <w:sz w:val="28"/>
+          <w:szCs w:val="28"/>
+          <w:lang w:eastAsia="ru-RU"/>
+        </w:rPr>
+        <w:t>Механизм целей имеет иерархическую структуру, во главе которой стоит базовая цель: «Помочь пользователю». Подцелями данной базовой цели могут быть: понять запрос, понять проблемы, найти решение.</w:t>
+      </w:r>
+    </w:p>
+    <w:p>
+      <w:pPr>
+        <w:spacing w:line="240" w:lineRule="auto"/>
+        <w:jc w:val="both"/>
+        <w:rPr>
+          <w:rFonts w:ascii="Times New Roman" w:hAnsi="Times New Roman"/>
+          <w:sz w:val="28"/>
+          <w:szCs w:val="28"/>
+          <w:lang w:eastAsia="ru-RU"/>
+        </w:rPr>
+      </w:pPr>
+      <w:r>
+        <w:rPr>
+          <w:rFonts w:ascii="Times New Roman" w:hAnsi="Times New Roman"/>
+          <w:sz w:val="28"/>
+          <w:szCs w:val="28"/>
+          <w:lang w:eastAsia="ru-RU"/>
+        </w:rPr>
+        <w:tab/>
+      </w:r>
+      <w:ins w:id="52" w:author="talanovm" w:date="2014-04-14T11:26:00Z">
+        <w:r>
+          <w:rPr>
+            <w:rFonts w:ascii="Times New Roman" w:hAnsi="Times New Roman"/>
+            <w:sz w:val="28"/>
+            <w:szCs w:val="28"/>
+            <w:lang w:eastAsia="ru-RU"/>
+          </w:rPr>
+          <w:t xml:space="preserve">Так же, </w:t>
+        </w:r>
+      </w:ins>
+      <w:del w:id="53" w:author="talanovm" w:date="2014-04-14T11:26:00Z">
+        <w:r>
+          <w:rPr>
+            <w:rFonts w:ascii="Times New Roman" w:hAnsi="Times New Roman"/>
+            <w:sz w:val="28"/>
+            <w:szCs w:val="28"/>
+            <w:lang w:eastAsia="ru-RU"/>
+          </w:rPr>
+          <w:delText xml:space="preserve">Четвертый </w:delText>
+        </w:r>
+      </w:del>
+      <w:ins w:id="54" w:author="talanovm" w:date="2014-04-14T11:26:00Z">
+        <w:r>
+          <w:rPr>
+            <w:rFonts w:ascii="Times New Roman" w:hAnsi="Times New Roman"/>
+            <w:sz w:val="28"/>
+            <w:szCs w:val="28"/>
+            <w:lang w:eastAsia="ru-RU"/>
+          </w:rPr>
+          <w:t>ч</w:t>
+        </w:r>
+        <w:r>
+          <w:rPr>
+            <w:rFonts w:ascii="Times New Roman" w:hAnsi="Times New Roman"/>
+            <w:sz w:val="28"/>
+            <w:szCs w:val="28"/>
+            <w:lang w:eastAsia="ru-RU"/>
+          </w:rPr>
+          <w:t xml:space="preserve">етвертый </w:t>
+        </w:r>
+      </w:ins>
+      <w:r>
+        <w:rPr>
+          <w:rFonts w:ascii="Times New Roman" w:hAnsi="Times New Roman"/>
+          <w:sz w:val="28"/>
+          <w:szCs w:val="28"/>
+          <w:lang w:eastAsia="ru-RU"/>
+        </w:rPr>
+        <w:t xml:space="preserve">уровень контролирует время </w:t>
+      </w:r>
+      <w:r>
+        <w:rPr>
+          <w:rFonts w:ascii="Times New Roman" w:hAnsi="Times New Roman"/>
+          <w:sz w:val="28"/>
+          <w:szCs w:val="28"/>
+          <w:lang w:eastAsia="ru-RU"/>
+        </w:rPr>
+        <w:t>выполнения входящего зап</w:t>
+      </w:r>
+      <w:r>
+        <w:rPr>
+          <w:rFonts w:ascii="Times New Roman" w:hAnsi="Times New Roman"/>
+          <w:sz w:val="28"/>
+          <w:szCs w:val="28"/>
+          <w:lang w:eastAsia="ru-RU"/>
+        </w:rPr>
+        <w:t xml:space="preserve">роса и, если это время превышает </w:t>
+      </w:r>
+      <w:del w:id="55" w:author="talanovm" w:date="2014-04-14T11:26:00Z">
+        <w:r>
+          <w:rPr>
+            <w:rFonts w:ascii="Times New Roman" w:hAnsi="Times New Roman"/>
+            <w:sz w:val="28"/>
+            <w:szCs w:val="28"/>
+            <w:lang w:eastAsia="ru-RU"/>
+          </w:rPr>
+          <w:delText xml:space="preserve">определённую </w:delText>
+        </w:r>
+      </w:del>
+      <w:ins w:id="56" w:author="talanovm" w:date="2014-04-14T11:26:00Z">
+        <w:r>
+          <w:rPr>
+            <w:rFonts w:ascii="Times New Roman" w:hAnsi="Times New Roman"/>
+            <w:sz w:val="28"/>
+            <w:szCs w:val="28"/>
+            <w:lang w:eastAsia="ru-RU"/>
+          </w:rPr>
+          <w:t>определённ</w:t>
+        </w:r>
+        <w:r>
+          <w:rPr>
+            <w:rFonts w:ascii="Times New Roman" w:hAnsi="Times New Roman"/>
+            <w:sz w:val="28"/>
+            <w:szCs w:val="28"/>
+            <w:lang w:eastAsia="ru-RU"/>
+          </w:rPr>
+          <w:t>ый</w:t>
+        </w:r>
+        <w:r>
+          <w:rPr>
+            <w:rFonts w:ascii="Times New Roman" w:hAnsi="Times New Roman"/>
+            <w:sz w:val="28"/>
+            <w:szCs w:val="28"/>
+            <w:lang w:eastAsia="ru-RU"/>
+          </w:rPr>
+          <w:t xml:space="preserve"> </w:t>
+        </w:r>
+      </w:ins>
+      <w:del w:id="57" w:author="talanovm" w:date="2014-04-14T11:26:00Z">
+        <w:r>
+          <w:rPr>
+            <w:rFonts w:ascii="Times New Roman" w:hAnsi="Times New Roman"/>
+            <w:sz w:val="28"/>
+            <w:szCs w:val="28"/>
+            <w:lang w:eastAsia="ru-RU"/>
+          </w:rPr>
+          <w:delText>планку</w:delText>
+        </w:r>
+      </w:del>
+      <w:ins w:id="58" w:author="talanovm" w:date="2014-04-14T11:26:00Z">
+        <w:r>
+          <w:rPr>
+            <w:rFonts w:ascii="Times New Roman" w:hAnsi="Times New Roman"/>
+            <w:sz w:val="28"/>
+            <w:szCs w:val="28"/>
+            <w:lang w:eastAsia="ru-RU"/>
+          </w:rPr>
+          <w:t>предел</w:t>
+        </w:r>
+      </w:ins>
+      <w:r>
+        <w:rPr>
+          <w:rFonts w:ascii="Times New Roman" w:hAnsi="Times New Roman"/>
+          <w:sz w:val="28"/>
+          <w:szCs w:val="28"/>
+          <w:lang w:eastAsia="ru-RU"/>
+        </w:rPr>
+        <w:t>, производит перераспределение ресурсов.</w:t>
       </w:r>
     </w:p>
     <w:p>
@@ -3619,25 +4359,7 @@
           <w:szCs w:val="28"/>
           <w:lang w:eastAsia="ru-RU"/>
         </w:rPr>
-        <w:t>Шестой уровень контролирует общее состояние системы, ресурсов, проблемы функционирования аппаратного комплекса и выставляет общий статус системы. Если все запросы укладываются в отведенное время, то выставляется положительный статус, иначе выставляется отрицательный статус. По общему статусу можно определить, необходимо ли внешнее вмешательство в работу системы: замен</w:t>
-      </w:r>
-      <w:r>
-        <w:rPr>
-          <w:rFonts w:ascii="Times New Roman" w:hAnsi="Times New Roman"/>
-          <w:sz w:val="28"/>
-          <w:szCs w:val="28"/>
-          <w:lang w:eastAsia="ru-RU"/>
-        </w:rPr>
-        <w:t>а компонентов, увеличение ресур</w:t>
-      </w:r>
-      <w:r>
-        <w:rPr>
-          <w:rFonts w:ascii="Times New Roman" w:hAnsi="Times New Roman"/>
-          <w:sz w:val="28"/>
-          <w:szCs w:val="28"/>
-          <w:lang w:eastAsia="ru-RU"/>
-        </w:rPr>
-        <w:t>сов.</w:t>
+        <w:t>На пятом уровне происходит инициализация контекста запросов, происходят коммуникации с пользователем.</w:t>
       </w:r>
     </w:p>
     <w:p>
@@ -3659,7 +4381,25 @@
           <w:szCs w:val="28"/>
           <w:lang w:eastAsia="ru-RU"/>
         </w:rPr>
-        <w:t>Обмен информацией между уровнями идет посредством разработанной нами концепции контекстов. В системе предусматривается два класса контекстов: краткосрочный и долгосрочный. Краткосрочные контексты существуют во время выполнения запросов и не пересекаются друг с другом. Долгосрочный контекст существует на более высоких уровнях и объединяет знания системы.</w:t>
+        <w:t>Шестой уровень контролирует общее состояние системы, ресурсов, проблемы функционирования аппаратного комплекса и выставляет общий статус системы. Если все запросы укладываются в отведенное время, то выставляется положительный статус, иначе выставляется отрицательный статус. По общему статусу можно определить, необходимо ли внешнее вмешательство в работу системы: замен</w:t>
+      </w:r>
+      <w:r>
+        <w:rPr>
+          <w:rFonts w:ascii="Times New Roman" w:hAnsi="Times New Roman"/>
+          <w:sz w:val="28"/>
+          <w:szCs w:val="28"/>
+          <w:lang w:eastAsia="ru-RU"/>
+        </w:rPr>
+        <w:t>а компонентов, увеличение ресур</w:t>
+      </w:r>
+      <w:r>
+        <w:rPr>
+          <w:rFonts w:ascii="Times New Roman" w:hAnsi="Times New Roman"/>
+          <w:sz w:val="28"/>
+          <w:szCs w:val="28"/>
+          <w:lang w:eastAsia="ru-RU"/>
+        </w:rPr>
+        <w:t>сов.</w:t>
       </w:r>
     </w:p>
     <w:p>
@@ -3681,26 +4421,7 @@
           <w:szCs w:val="28"/>
           <w:lang w:eastAsia="ru-RU"/>
         </w:rPr>
-        <w:t xml:space="preserve">Как описывалось выше на втором уровне запрос формализуется в семантическую сеть из концепций. Важно отметить, что в системе только 2 предустановленный концепции - это объект и действие. Всем остальным </w:t>
-      </w:r>
-      <w:r>
-        <w:rPr>
-          <w:rFonts w:ascii="Times New Roman" w:hAnsi="Times New Roman"/>
-          <w:sz w:val="28"/>
-          <w:szCs w:val="28"/>
-          <w:lang w:eastAsia="ru-RU"/>
-        </w:rPr>
-        <w:lastRenderedPageBreak/>
-        <w:t>концепциям система обучается</w:t>
-      </w:r>
-      <w:r>
-        <w:rPr>
-          <w:rFonts w:ascii="Times New Roman" w:hAnsi="Times New Roman"/>
-          <w:sz w:val="28"/>
-          <w:szCs w:val="28"/>
-          <w:lang w:eastAsia="ru-RU"/>
-        </w:rPr>
-        <w:t xml:space="preserve"> посредством обучения. Обучение также проходит через все 6 уровней модели мышления, после чего новая концепция записывается в базу знаний.</w:t>
+        <w:t>Обмен информацией между уровнями идет посредством разработанной нами концепции контекстов. В системе предусматривается два класса контекстов: краткосрочный и долгосрочный. Краткосрочные контексты существуют во время выполнения запросов и не пересекаются друг с другом. Долгосрочный контекст существует на более высоких уровнях и объединяет знания системы.</w:t>
       </w:r>
     </w:p>
     <w:p>
@@ -3712,35 +4433,109 @@
           <w:rFonts w:ascii="Times New Roman" w:hAnsi="Times New Roman"/>
           <w:sz w:val="28"/>
           <w:szCs w:val="28"/>
-          <w:lang w:val="en-US" w:eastAsia="ru-RU"/>
-        </w:rPr>
-      </w:pPr>
-      <w:r>
-        <w:rPr>
-          <w:rFonts w:ascii="Times New Roman" w:hAnsi="Times New Roman"/>
-          <w:sz w:val="28"/>
-          <w:szCs w:val="28"/>
-          <w:lang w:eastAsia="ru-RU"/>
-        </w:rPr>
-        <w:t>С точки зрения технических особенностей нужно отметить, что для хранения данных выбрана не реляционная база данных, так как она оптимизирована для представления семантических сетей и объектов.</w:t>
-      </w:r>
-      <w:r>
-        <w:rPr>
-          <w:rFonts w:ascii="Times New Roman" w:hAnsi="Times New Roman"/>
-          <w:sz w:val="28"/>
-          <w:szCs w:val="28"/>
-          <w:lang w:eastAsia="ru-RU"/>
-        </w:rPr>
-        <w:t xml:space="preserve"> [</w:t>
-      </w:r>
-      <w:r>
-        <w:rPr>
-          <w:rFonts w:ascii="Times New Roman" w:hAnsi="Times New Roman"/>
-          <w:sz w:val="28"/>
-          <w:szCs w:val="28"/>
-          <w:lang w:val="en-US" w:eastAsia="ru-RU"/>
-        </w:rPr>
-        <w:t xml:space="preserve">8]. </w:t>
+          <w:lang w:eastAsia="ru-RU"/>
+        </w:rPr>
+      </w:pPr>
+      <w:r>
+        <w:rPr>
+          <w:rFonts w:ascii="Times New Roman" w:hAnsi="Times New Roman"/>
+          <w:sz w:val="28"/>
+          <w:szCs w:val="28"/>
+          <w:lang w:eastAsia="ru-RU"/>
+        </w:rPr>
+        <w:lastRenderedPageBreak/>
+        <w:t>Как описывалось выше</w:t>
+      </w:r>
+      <w:ins w:id="59" w:author="talanovm" w:date="2014-04-14T11:27:00Z">
+        <w:r>
+          <w:rPr>
+            <w:rFonts w:ascii="Times New Roman" w:hAnsi="Times New Roman"/>
+            <w:sz w:val="28"/>
+            <w:szCs w:val="28"/>
+            <w:lang w:eastAsia="ru-RU"/>
+          </w:rPr>
+          <w:t>,</w:t>
+        </w:r>
+      </w:ins>
+      <w:r>
+        <w:rPr>
+          <w:rFonts w:ascii="Times New Roman" w:hAnsi="Times New Roman"/>
+          <w:sz w:val="28"/>
+          <w:szCs w:val="28"/>
+          <w:lang w:eastAsia="ru-RU"/>
+        </w:rPr>
+        <w:t xml:space="preserve"> на втором уровне запрос </w:t>
+      </w:r>
+      <w:ins w:id="60" w:author="talanovm" w:date="2014-04-14T11:28:00Z">
+        <w:r>
+          <w:rPr>
+            <w:rFonts w:ascii="Times New Roman" w:hAnsi="Times New Roman"/>
+            <w:sz w:val="28"/>
+            <w:szCs w:val="28"/>
+            <w:lang w:eastAsia="ru-RU"/>
+          </w:rPr>
+          <w:t xml:space="preserve">преобразуется </w:t>
+        </w:r>
+      </w:ins>
+      <w:del w:id="61" w:author="talanovm" w:date="2014-04-14T11:28:00Z">
+        <w:r>
+          <w:rPr>
+            <w:rFonts w:ascii="Times New Roman" w:hAnsi="Times New Roman"/>
+            <w:sz w:val="28"/>
+            <w:szCs w:val="28"/>
+            <w:lang w:eastAsia="ru-RU"/>
+          </w:rPr>
+          <w:delText xml:space="preserve">формализуется </w:delText>
+        </w:r>
+      </w:del>
+      <w:r>
+        <w:rPr>
+          <w:rFonts w:ascii="Times New Roman" w:hAnsi="Times New Roman"/>
+          <w:sz w:val="28"/>
+          <w:szCs w:val="28"/>
+          <w:lang w:eastAsia="ru-RU"/>
+        </w:rPr>
+        <w:t>в семантическую сеть из концепций. Важно отметить, что в системе только 2 предустановленный концепции - это объект и действие. Всем остальным концепциям система обучается</w:t>
+      </w:r>
+      <w:r>
+        <w:rPr>
+          <w:rFonts w:ascii="Times New Roman" w:hAnsi="Times New Roman"/>
+          <w:sz w:val="28"/>
+          <w:szCs w:val="28"/>
+          <w:lang w:eastAsia="ru-RU"/>
+        </w:rPr>
+        <w:t xml:space="preserve"> посредством </w:t>
+      </w:r>
+      <w:del w:id="62" w:author="talanovm" w:date="2014-04-14T11:28:00Z">
+        <w:r>
+          <w:rPr>
+            <w:rFonts w:ascii="Times New Roman" w:hAnsi="Times New Roman"/>
+            <w:sz w:val="28"/>
+            <w:szCs w:val="28"/>
+            <w:lang w:eastAsia="ru-RU"/>
+          </w:rPr>
+          <w:delText>обучения</w:delText>
+        </w:r>
+      </w:del>
+      <w:ins w:id="63" w:author="talanovm" w:date="2014-04-14T11:28:00Z">
+        <w:r>
+          <w:rPr>
+            <w:rFonts w:ascii="Times New Roman" w:hAnsi="Times New Roman"/>
+            <w:sz w:val="28"/>
+            <w:szCs w:val="28"/>
+            <w:lang w:eastAsia="ru-RU"/>
+          </w:rPr>
+          <w:t>взаимодействия с тренером</w:t>
+        </w:r>
+      </w:ins>
+      <w:r>
+        <w:rPr>
+          <w:rFonts w:ascii="Times New Roman" w:hAnsi="Times New Roman"/>
+          <w:sz w:val="28"/>
+          <w:szCs w:val="28"/>
+          <w:lang w:eastAsia="ru-RU"/>
+        </w:rPr>
+        <w:t>. Обучение также проходит через все 6 уровней модели мышления, после чего новая концепция записывается в базу знаний.</w:t>
       </w:r>
     </w:p>
     <w:p>
@@ -3753,16 +4548,118 @@
           <w:sz w:val="28"/>
           <w:szCs w:val="28"/>
           <w:lang w:eastAsia="ru-RU"/>
-        </w:rPr>
-      </w:pPr>
-      <w:r>
-        <w:rPr>
-          <w:rFonts w:ascii="Times New Roman" w:hAnsi="Times New Roman"/>
-          <w:sz w:val="28"/>
-          <w:szCs w:val="28"/>
-          <w:lang w:eastAsia="ru-RU"/>
-        </w:rPr>
-        <w:t>Для тестирования системы была составлена выборка типичных запросов из системы обработки заявок. По результатам тестирования удалось добиться 61% успешности обработок заявок.</w:t>
+          <w:rPrChange w:id="64" w:author="talanovm" w:date="2014-04-14T11:11:00Z">
+            <w:rPr>
+              <w:rFonts w:ascii="Times New Roman" w:hAnsi="Times New Roman"/>
+              <w:sz w:val="28"/>
+              <w:szCs w:val="28"/>
+              <w:lang w:val="en-US" w:eastAsia="ru-RU"/>
+            </w:rPr>
+          </w:rPrChange>
+        </w:rPr>
+      </w:pPr>
+      <w:r>
+        <w:rPr>
+          <w:rFonts w:ascii="Times New Roman" w:hAnsi="Times New Roman"/>
+          <w:sz w:val="28"/>
+          <w:szCs w:val="28"/>
+          <w:lang w:eastAsia="ru-RU"/>
+        </w:rPr>
+        <w:t>С точки зрения технических особенностей</w:t>
+      </w:r>
+      <w:ins w:id="65" w:author="talanovm" w:date="2014-04-14T11:29:00Z">
+        <w:r>
+          <w:rPr>
+            <w:rFonts w:ascii="Times New Roman" w:hAnsi="Times New Roman"/>
+            <w:sz w:val="28"/>
+            <w:szCs w:val="28"/>
+            <w:lang w:eastAsia="ru-RU"/>
+          </w:rPr>
+          <w:t>,</w:t>
+        </w:r>
+      </w:ins>
+      <w:r>
+        <w:rPr>
+          <w:rFonts w:ascii="Times New Roman" w:hAnsi="Times New Roman"/>
+          <w:sz w:val="28"/>
+          <w:szCs w:val="28"/>
+          <w:lang w:eastAsia="ru-RU"/>
+        </w:rPr>
+        <w:t xml:space="preserve"> нужно отметить, что для хранения данных выбрана не реляционная база данных, так как она оптимизирована для представления семантических сетей и объектов.</w:t>
+      </w:r>
+      <w:r>
+        <w:rPr>
+          <w:rFonts w:ascii="Times New Roman" w:hAnsi="Times New Roman"/>
+          <w:sz w:val="28"/>
+          <w:szCs w:val="28"/>
+          <w:lang w:eastAsia="ru-RU"/>
+        </w:rPr>
+        <w:t xml:space="preserve"> [</w:t>
+      </w:r>
+      <w:r>
+        <w:rPr>
+          <w:rFonts w:ascii="Times New Roman" w:hAnsi="Times New Roman"/>
+          <w:sz w:val="28"/>
+          <w:szCs w:val="28"/>
+          <w:lang w:eastAsia="ru-RU"/>
+          <w:rPrChange w:id="66" w:author="talanovm" w:date="2014-04-14T11:11:00Z">
+            <w:rPr>
+              <w:rFonts w:ascii="Times New Roman" w:hAnsi="Times New Roman"/>
+              <w:sz w:val="28"/>
+              <w:szCs w:val="28"/>
+              <w:lang w:val="en-US" w:eastAsia="ru-RU"/>
+            </w:rPr>
+          </w:rPrChange>
+        </w:rPr>
+        <w:t xml:space="preserve">8]. </w:t>
+      </w:r>
+    </w:p>
+    <w:p>
+      <w:pPr>
+        <w:spacing w:line="240" w:lineRule="auto"/>
+        <w:ind w:firstLine="708"/>
+        <w:jc w:val="both"/>
+        <w:rPr>
+          <w:rFonts w:ascii="Times New Roman" w:hAnsi="Times New Roman"/>
+          <w:sz w:val="28"/>
+          <w:szCs w:val="28"/>
+          <w:lang w:eastAsia="ru-RU"/>
+        </w:rPr>
+      </w:pPr>
+      <w:r>
+        <w:rPr>
+          <w:rFonts w:ascii="Times New Roman" w:hAnsi="Times New Roman"/>
+          <w:sz w:val="28"/>
+          <w:szCs w:val="28"/>
+          <w:lang w:eastAsia="ru-RU"/>
+        </w:rPr>
+        <w:t xml:space="preserve">Для тестирования системы была составлена выборка типичных запросов из системы обработки заявок. По результатам тестирования удалось добиться </w:t>
+      </w:r>
+      <w:commentRangeStart w:id="67"/>
+      <w:r>
+        <w:rPr>
+          <w:rFonts w:ascii="Times New Roman" w:hAnsi="Times New Roman"/>
+          <w:sz w:val="28"/>
+          <w:szCs w:val="28"/>
+          <w:lang w:eastAsia="ru-RU"/>
+        </w:rPr>
+        <w:t>61% успешности обработок заявок</w:t>
+      </w:r>
+      <w:commentRangeEnd w:id="67"/>
+      <w:r>
+        <w:rPr>
+          <w:rStyle w:val="CommentReference"/>
+        </w:rPr>
+        <w:commentReference w:id="67"/>
+      </w:r>
+      <w:r>
+        <w:rPr>
+          <w:rFonts w:ascii="Times New Roman" w:hAnsi="Times New Roman"/>
+          <w:sz w:val="28"/>
+          <w:szCs w:val="28"/>
+          <w:lang w:eastAsia="ru-RU"/>
+        </w:rPr>
+        <w:t>.</w:t>
       </w:r>
     </w:p>
     <w:p>
@@ -3809,6 +4706,86 @@
           <w:lang w:val="en-US" w:eastAsia="ru-RU"/>
         </w:rPr>
       </w:pPr>
+      <w:r>
+        <w:rPr>
+          <w:rFonts w:ascii="Times New Roman" w:hAnsi="Times New Roman"/>
+          <w:color w:val="000000"/>
+          <w:sz w:val="28"/>
+          <w:szCs w:val="28"/>
+          <w:lang w:eastAsia="ru-RU"/>
+        </w:rPr>
+        <w:t>Лиу</w:t>
+      </w:r>
+      <w:r>
+        <w:rPr>
+          <w:rFonts w:ascii="Times New Roman" w:hAnsi="Times New Roman"/>
+          <w:color w:val="000000"/>
+          <w:sz w:val="28"/>
+          <w:szCs w:val="28"/>
+          <w:lang w:eastAsia="ru-RU"/>
+        </w:rPr>
+        <w:t xml:space="preserve"> </w:t>
+      </w:r>
+      <w:r>
+        <w:rPr>
+          <w:rFonts w:ascii="Times New Roman" w:hAnsi="Times New Roman"/>
+          <w:color w:val="000000"/>
+          <w:sz w:val="28"/>
+          <w:szCs w:val="28"/>
+          <w:lang w:eastAsia="ru-RU"/>
+        </w:rPr>
+        <w:t>Х</w:t>
+      </w:r>
+      <w:r>
+        <w:rPr>
+          <w:rFonts w:ascii="Times New Roman" w:hAnsi="Times New Roman"/>
+          <w:color w:val="000000"/>
+          <w:sz w:val="28"/>
+          <w:szCs w:val="28"/>
+          <w:lang w:eastAsia="ru-RU"/>
+        </w:rPr>
+        <w:t xml:space="preserve">., </w:t>
+      </w:r>
+      <w:r>
+        <w:rPr>
+          <w:rFonts w:ascii="Times New Roman" w:hAnsi="Times New Roman"/>
+          <w:color w:val="000000"/>
+          <w:sz w:val="28"/>
+          <w:szCs w:val="28"/>
+          <w:lang w:eastAsia="ru-RU"/>
+        </w:rPr>
+        <w:t>Либерман</w:t>
+      </w:r>
+      <w:r>
+        <w:rPr>
+          <w:rFonts w:ascii="Times New Roman" w:hAnsi="Times New Roman"/>
+          <w:color w:val="000000"/>
+          <w:sz w:val="28"/>
+          <w:szCs w:val="28"/>
+          <w:lang w:eastAsia="ru-RU"/>
+        </w:rPr>
+        <w:t xml:space="preserve"> </w:t>
+      </w:r>
+      <w:r>
+        <w:rPr>
+          <w:rFonts w:ascii="Times New Roman" w:hAnsi="Times New Roman"/>
+          <w:color w:val="000000"/>
+          <w:sz w:val="28"/>
+          <w:szCs w:val="28"/>
+          <w:lang w:eastAsia="ru-RU"/>
+        </w:rPr>
+        <w:t>Х</w:t>
+      </w:r>
+      <w:r>
+        <w:rPr>
+          <w:rFonts w:ascii="Times New Roman" w:hAnsi="Times New Roman"/>
+          <w:color w:val="000000"/>
+          <w:sz w:val="28"/>
+          <w:szCs w:val="28"/>
+          <w:lang w:eastAsia="ru-RU"/>
+        </w:rPr>
+        <w:t xml:space="preserve">.: </w:t>
+      </w:r>
       <w:proofErr w:type="spellStart"/>
       <w:r>
         <w:rPr>
@@ -3816,9 +4793,9 @@
           <w:color w:val="000000"/>
           <w:sz w:val="28"/>
           <w:szCs w:val="28"/>
-          <w:lang w:eastAsia="ru-RU"/>
-        </w:rPr>
-        <w:t>Лиу</w:t>
+          <w:lang w:val="en-US" w:eastAsia="ru-RU"/>
+        </w:rPr>
+        <w:t>Metafor</w:t>
       </w:r>
       <w:proofErr w:type="spellEnd"/>
       <w:r>
@@ -3829,90 +4806,6 @@
           <w:szCs w:val="28"/>
           <w:lang w:eastAsia="ru-RU"/>
         </w:rPr>
-        <w:t xml:space="preserve"> </w:t>
-      </w:r>
-      <w:r>
-        <w:rPr>
-          <w:rFonts w:ascii="Times New Roman" w:hAnsi="Times New Roman"/>
-          <w:color w:val="000000"/>
-          <w:sz w:val="28"/>
-          <w:szCs w:val="28"/>
-          <w:lang w:eastAsia="ru-RU"/>
-        </w:rPr>
-        <w:t>Х</w:t>
-      </w:r>
-      <w:r>
-        <w:rPr>
-          <w:rFonts w:ascii="Times New Roman" w:hAnsi="Times New Roman"/>
-          <w:color w:val="000000"/>
-          <w:sz w:val="28"/>
-          <w:szCs w:val="28"/>
-          <w:lang w:eastAsia="ru-RU"/>
-        </w:rPr>
-        <w:t xml:space="preserve">., </w:t>
-      </w:r>
-      <w:proofErr w:type="spellStart"/>
-      <w:r>
-        <w:rPr>
-          <w:rFonts w:ascii="Times New Roman" w:hAnsi="Times New Roman"/>
-          <w:color w:val="000000"/>
-          <w:sz w:val="28"/>
-          <w:szCs w:val="28"/>
-          <w:lang w:eastAsia="ru-RU"/>
-        </w:rPr>
-        <w:t>Либерман</w:t>
-      </w:r>
-      <w:proofErr w:type="spellEnd"/>
-      <w:r>
-        <w:rPr>
-          <w:rFonts w:ascii="Times New Roman" w:hAnsi="Times New Roman"/>
-          <w:color w:val="000000"/>
-          <w:sz w:val="28"/>
-          <w:szCs w:val="28"/>
-          <w:lang w:eastAsia="ru-RU"/>
-        </w:rPr>
-        <w:t xml:space="preserve"> </w:t>
-      </w:r>
-      <w:r>
-        <w:rPr>
-          <w:rFonts w:ascii="Times New Roman" w:hAnsi="Times New Roman"/>
-          <w:color w:val="000000"/>
-          <w:sz w:val="28"/>
-          <w:szCs w:val="28"/>
-          <w:lang w:eastAsia="ru-RU"/>
-        </w:rPr>
-        <w:t>Х</w:t>
-      </w:r>
-      <w:r>
-        <w:rPr>
-          <w:rFonts w:ascii="Times New Roman" w:hAnsi="Times New Roman"/>
-          <w:color w:val="000000"/>
-          <w:sz w:val="28"/>
-          <w:szCs w:val="28"/>
-          <w:lang w:eastAsia="ru-RU"/>
-        </w:rPr>
-        <w:t xml:space="preserve">.: </w:t>
-      </w:r>
-      <w:proofErr w:type="spellStart"/>
-      <w:r>
-        <w:rPr>
-          <w:rFonts w:ascii="Times New Roman" w:hAnsi="Times New Roman"/>
-          <w:color w:val="000000"/>
-          <w:sz w:val="28"/>
-          <w:szCs w:val="28"/>
-          <w:lang w:val="en-US" w:eastAsia="ru-RU"/>
-        </w:rPr>
-        <w:t>Metafor</w:t>
-      </w:r>
-      <w:proofErr w:type="spellEnd"/>
-      <w:r>
-        <w:rPr>
-          <w:rFonts w:ascii="Times New Roman" w:hAnsi="Times New Roman"/>
-          <w:color w:val="000000"/>
-          <w:sz w:val="28"/>
-          <w:szCs w:val="28"/>
-          <w:lang w:eastAsia="ru-RU"/>
-        </w:rPr>
         <w:t xml:space="preserve">: </w:t>
       </w:r>
       <w:r>
@@ -3935,7 +4828,6 @@
         </w:rPr>
         <w:t xml:space="preserve">. </w:t>
       </w:r>
-      <w:proofErr w:type="spellStart"/>
       <w:r>
         <w:rPr>
           <w:rFonts w:ascii="Times New Roman" w:hAnsi="Times New Roman"/>
@@ -3946,7 +4838,6 @@
         </w:rPr>
         <w:t>Кэмбридж</w:t>
       </w:r>
-      <w:proofErr w:type="spellEnd"/>
       <w:r>
         <w:rPr>
           <w:rFonts w:ascii="Times New Roman" w:hAnsi="Times New Roman"/>
@@ -4013,7 +4904,6 @@
         </w:rPr>
         <w:t xml:space="preserve"> </w:t>
       </w:r>
-      <w:proofErr w:type="gramStart"/>
       <w:r>
         <w:rPr>
           <w:rFonts w:ascii="Times New Roman" w:hAnsi="Times New Roman"/>
@@ -4032,18 +4922,7 @@
           <w:szCs w:val="28"/>
           <w:lang w:eastAsia="ru-RU"/>
         </w:rPr>
-        <w:t>.–</w:t>
-      </w:r>
-      <w:proofErr w:type="gramEnd"/>
-      <w:r>
-        <w:rPr>
-          <w:rFonts w:ascii="Times New Roman" w:hAnsi="Times New Roman"/>
-          <w:color w:val="000000"/>
-          <w:sz w:val="28"/>
-          <w:szCs w:val="28"/>
-          <w:lang w:eastAsia="ru-RU"/>
-        </w:rPr>
-        <w:t xml:space="preserve"> </w:t>
+        <w:t xml:space="preserve">.– </w:t>
       </w:r>
       <w:r>
         <w:rPr>
@@ -4065,82 +4944,98 @@
         </w:rPr>
         <w:t xml:space="preserve">: </w:t>
       </w:r>
-      <w:hyperlink r:id="rId10" w:history="1">
-        <w:r>
-          <w:rPr>
-            <w:rStyle w:val="Hyperlink"/>
-            <w:sz w:val="28"/>
-            <w:szCs w:val="28"/>
-            <w:lang w:val="en-US" w:eastAsia="ru-RU"/>
-          </w:rPr>
-          <w:t>https</w:t>
-        </w:r>
-        <w:r>
-          <w:rPr>
-            <w:rStyle w:val="Hyperlink"/>
-            <w:sz w:val="28"/>
-            <w:szCs w:val="28"/>
-            <w:lang w:eastAsia="ru-RU"/>
-          </w:rPr>
-          <w:t>://</w:t>
-        </w:r>
-        <w:r>
-          <w:rPr>
-            <w:rStyle w:val="Hyperlink"/>
-            <w:sz w:val="28"/>
-            <w:szCs w:val="28"/>
-            <w:lang w:val="en-US" w:eastAsia="ru-RU"/>
-          </w:rPr>
-          <w:t>www</w:t>
-        </w:r>
-        <w:r>
-          <w:rPr>
-            <w:rStyle w:val="Hyperlink"/>
-            <w:sz w:val="28"/>
-            <w:szCs w:val="28"/>
-            <w:lang w:eastAsia="ru-RU"/>
-          </w:rPr>
-          <w:t>.</w:t>
-        </w:r>
-        <w:proofErr w:type="spellStart"/>
-        <w:r>
-          <w:rPr>
-            <w:rStyle w:val="Hyperlink"/>
-            <w:sz w:val="28"/>
-            <w:szCs w:val="28"/>
-            <w:lang w:val="en-US" w:eastAsia="ru-RU"/>
-          </w:rPr>
-          <w:t>wolframalpha</w:t>
-        </w:r>
-        <w:proofErr w:type="spellEnd"/>
-        <w:r>
-          <w:rPr>
-            <w:rStyle w:val="Hyperlink"/>
-            <w:sz w:val="28"/>
-            <w:szCs w:val="28"/>
-            <w:lang w:eastAsia="ru-RU"/>
-          </w:rPr>
-          <w:t>.</w:t>
-        </w:r>
-        <w:r>
-          <w:rPr>
-            <w:rStyle w:val="Hyperlink"/>
-            <w:sz w:val="28"/>
-            <w:szCs w:val="28"/>
-            <w:lang w:val="en-US" w:eastAsia="ru-RU"/>
-          </w:rPr>
-          <w:t>com</w:t>
-        </w:r>
-        <w:r>
-          <w:rPr>
-            <w:rStyle w:val="Hyperlink"/>
-            <w:sz w:val="28"/>
-            <w:szCs w:val="28"/>
-            <w:lang w:eastAsia="ru-RU"/>
-          </w:rPr>
-          <w:t>/</w:t>
-        </w:r>
-      </w:hyperlink>
+      <w:r>
+        <w:fldChar w:fldCharType="begin"/>
+      </w:r>
+      <w:r>
+        <w:instrText xml:space="preserve"> HYPERLINK "https://www.wolframalpha.com/" </w:instrText>
+      </w:r>
+      <w:r>
+        <w:fldChar w:fldCharType="separate"/>
+      </w:r>
+      <w:r>
+        <w:rPr>
+          <w:rStyle w:val="Hyperlink"/>
+          <w:sz w:val="28"/>
+          <w:szCs w:val="28"/>
+          <w:lang w:val="en-US" w:eastAsia="ru-RU"/>
+        </w:rPr>
+        <w:t>https</w:t>
+      </w:r>
+      <w:r>
+        <w:rPr>
+          <w:rStyle w:val="Hyperlink"/>
+          <w:sz w:val="28"/>
+          <w:szCs w:val="28"/>
+          <w:lang w:eastAsia="ru-RU"/>
+        </w:rPr>
+        <w:t>://</w:t>
+      </w:r>
+      <w:r>
+        <w:rPr>
+          <w:rStyle w:val="Hyperlink"/>
+          <w:sz w:val="28"/>
+          <w:szCs w:val="28"/>
+          <w:lang w:val="en-US" w:eastAsia="ru-RU"/>
+        </w:rPr>
+        <w:t>www</w:t>
+      </w:r>
+      <w:r>
+        <w:rPr>
+          <w:rStyle w:val="Hyperlink"/>
+          <w:sz w:val="28"/>
+          <w:szCs w:val="28"/>
+          <w:lang w:eastAsia="ru-RU"/>
+        </w:rPr>
+        <w:t>.</w:t>
+      </w:r>
+      <w:proofErr w:type="spellStart"/>
+      <w:r>
+        <w:rPr>
+          <w:rStyle w:val="Hyperlink"/>
+          <w:sz w:val="28"/>
+          <w:szCs w:val="28"/>
+          <w:lang w:val="en-US" w:eastAsia="ru-RU"/>
+        </w:rPr>
+        <w:t>wolframalpha</w:t>
+      </w:r>
+      <w:proofErr w:type="spellEnd"/>
+      <w:r>
+        <w:rPr>
+          <w:rStyle w:val="Hyperlink"/>
+          <w:sz w:val="28"/>
+          <w:szCs w:val="28"/>
+          <w:lang w:eastAsia="ru-RU"/>
+        </w:rPr>
+        <w:t>.</w:t>
+      </w:r>
+      <w:r>
+        <w:rPr>
+          <w:rStyle w:val="Hyperlink"/>
+          <w:sz w:val="28"/>
+          <w:szCs w:val="28"/>
+          <w:lang w:val="en-US" w:eastAsia="ru-RU"/>
+        </w:rPr>
+        <w:t>com</w:t>
+      </w:r>
+      <w:r>
+        <w:rPr>
+          <w:rStyle w:val="Hyperlink"/>
+          <w:sz w:val="28"/>
+          <w:szCs w:val="28"/>
+          <w:lang w:eastAsia="ru-RU"/>
+        </w:rPr>
+        <w:t>/</w:t>
+      </w:r>
+      <w:r>
+        <w:rPr>
+          <w:rStyle w:val="Hyperlink"/>
+          <w:sz w:val="28"/>
+          <w:szCs w:val="28"/>
+          <w:lang w:eastAsia="ru-RU"/>
+        </w:rPr>
+        <w:fldChar w:fldCharType="end"/>
+      </w:r>
     </w:p>
     <w:p>
       <w:pPr>
@@ -4247,226 +5142,242 @@
         </w:rPr>
         <w:t xml:space="preserve">: </w:t>
       </w:r>
-      <w:hyperlink r:id="rId11" w:history="1">
-        <w:r>
-          <w:rPr>
-            <w:rStyle w:val="Hyperlink"/>
-            <w:sz w:val="28"/>
-            <w:szCs w:val="28"/>
-            <w:lang w:val="en-US" w:eastAsia="ru-RU"/>
-          </w:rPr>
-          <w:t>http</w:t>
-        </w:r>
-        <w:r>
-          <w:rPr>
-            <w:rStyle w:val="Hyperlink"/>
-            <w:sz w:val="28"/>
-            <w:szCs w:val="28"/>
-            <w:lang w:eastAsia="ru-RU"/>
-          </w:rPr>
-          <w:t>://</w:t>
-        </w:r>
-        <w:proofErr w:type="spellStart"/>
-        <w:r>
-          <w:rPr>
-            <w:rStyle w:val="Hyperlink"/>
-            <w:sz w:val="28"/>
-            <w:szCs w:val="28"/>
-            <w:lang w:val="en-US" w:eastAsia="ru-RU"/>
-          </w:rPr>
-          <w:t>litpsy</w:t>
-        </w:r>
-        <w:proofErr w:type="spellEnd"/>
-        <w:r>
-          <w:rPr>
-            <w:rStyle w:val="Hyperlink"/>
-            <w:sz w:val="28"/>
-            <w:szCs w:val="28"/>
-            <w:lang w:eastAsia="ru-RU"/>
-          </w:rPr>
-          <w:t>.</w:t>
-        </w:r>
-        <w:proofErr w:type="spellStart"/>
-        <w:r>
-          <w:rPr>
-            <w:rStyle w:val="Hyperlink"/>
-            <w:sz w:val="28"/>
-            <w:szCs w:val="28"/>
-            <w:lang w:val="en-US" w:eastAsia="ru-RU"/>
-          </w:rPr>
-          <w:t>ru</w:t>
-        </w:r>
-        <w:proofErr w:type="spellEnd"/>
-        <w:r>
-          <w:rPr>
-            <w:rStyle w:val="Hyperlink"/>
-            <w:sz w:val="28"/>
-            <w:szCs w:val="28"/>
-            <w:lang w:eastAsia="ru-RU"/>
-          </w:rPr>
-          <w:t>/</w:t>
-        </w:r>
-        <w:proofErr w:type="spellStart"/>
-        <w:r>
-          <w:rPr>
-            <w:rStyle w:val="Hyperlink"/>
-            <w:sz w:val="28"/>
-            <w:szCs w:val="28"/>
-            <w:lang w:val="en-US" w:eastAsia="ru-RU"/>
-          </w:rPr>
-          <w:t>obshhaya</w:t>
-        </w:r>
-        <w:proofErr w:type="spellEnd"/>
-        <w:r>
-          <w:rPr>
-            <w:rStyle w:val="Hyperlink"/>
-            <w:sz w:val="28"/>
-            <w:szCs w:val="28"/>
-            <w:lang w:eastAsia="ru-RU"/>
-          </w:rPr>
-          <w:t>-</w:t>
-        </w:r>
-        <w:proofErr w:type="spellStart"/>
-        <w:r>
-          <w:rPr>
-            <w:rStyle w:val="Hyperlink"/>
-            <w:sz w:val="28"/>
-            <w:szCs w:val="28"/>
-            <w:lang w:val="en-US" w:eastAsia="ru-RU"/>
-          </w:rPr>
-          <w:t>psixologiya</w:t>
-        </w:r>
-        <w:proofErr w:type="spellEnd"/>
-        <w:r>
-          <w:rPr>
-            <w:rStyle w:val="Hyperlink"/>
-            <w:sz w:val="28"/>
-            <w:szCs w:val="28"/>
-            <w:lang w:eastAsia="ru-RU"/>
-          </w:rPr>
-          <w:t>/</w:t>
-        </w:r>
-        <w:proofErr w:type="spellStart"/>
-        <w:r>
-          <w:rPr>
-            <w:rStyle w:val="Hyperlink"/>
-            <w:sz w:val="28"/>
-            <w:szCs w:val="28"/>
-            <w:lang w:val="en-US" w:eastAsia="ru-RU"/>
-          </w:rPr>
-          <w:t>psixologiya</w:t>
-        </w:r>
-        <w:proofErr w:type="spellEnd"/>
-        <w:r>
-          <w:rPr>
-            <w:rStyle w:val="Hyperlink"/>
-            <w:sz w:val="28"/>
-            <w:szCs w:val="28"/>
-            <w:lang w:eastAsia="ru-RU"/>
-          </w:rPr>
-          <w:t>-</w:t>
-        </w:r>
-        <w:proofErr w:type="spellStart"/>
-        <w:r>
-          <w:rPr>
-            <w:rStyle w:val="Hyperlink"/>
-            <w:sz w:val="28"/>
-            <w:szCs w:val="28"/>
-            <w:lang w:val="en-US" w:eastAsia="ru-RU"/>
-          </w:rPr>
-          <w:t>poznaniya</w:t>
-        </w:r>
-        <w:proofErr w:type="spellEnd"/>
-        <w:r>
-          <w:rPr>
-            <w:rStyle w:val="Hyperlink"/>
-            <w:sz w:val="28"/>
-            <w:szCs w:val="28"/>
-            <w:lang w:eastAsia="ru-RU"/>
-          </w:rPr>
-          <w:t>/</w:t>
-        </w:r>
-        <w:proofErr w:type="spellStart"/>
-        <w:r>
-          <w:rPr>
-            <w:rStyle w:val="Hyperlink"/>
-            <w:sz w:val="28"/>
-            <w:szCs w:val="28"/>
-            <w:lang w:val="en-US" w:eastAsia="ru-RU"/>
-          </w:rPr>
-          <w:t>sootnoshenie</w:t>
-        </w:r>
-        <w:proofErr w:type="spellEnd"/>
-        <w:r>
-          <w:rPr>
-            <w:rStyle w:val="Hyperlink"/>
-            <w:sz w:val="28"/>
-            <w:szCs w:val="28"/>
-            <w:lang w:eastAsia="ru-RU"/>
-          </w:rPr>
-          <w:t>-</w:t>
-        </w:r>
-        <w:proofErr w:type="spellStart"/>
-        <w:r>
-          <w:rPr>
-            <w:rStyle w:val="Hyperlink"/>
-            <w:sz w:val="28"/>
-            <w:szCs w:val="28"/>
-            <w:lang w:val="en-US" w:eastAsia="ru-RU"/>
-          </w:rPr>
-          <w:t>myshleniya</w:t>
-        </w:r>
-        <w:proofErr w:type="spellEnd"/>
-        <w:r>
-          <w:rPr>
-            <w:rStyle w:val="Hyperlink"/>
-            <w:sz w:val="28"/>
-            <w:szCs w:val="28"/>
-            <w:lang w:eastAsia="ru-RU"/>
-          </w:rPr>
-          <w:t>-</w:t>
-        </w:r>
-        <w:proofErr w:type="spellStart"/>
-        <w:r>
-          <w:rPr>
-            <w:rStyle w:val="Hyperlink"/>
-            <w:sz w:val="28"/>
-            <w:szCs w:val="28"/>
-            <w:lang w:val="en-US" w:eastAsia="ru-RU"/>
-          </w:rPr>
-          <w:t>i</w:t>
-        </w:r>
-        <w:proofErr w:type="spellEnd"/>
-        <w:r>
-          <w:rPr>
-            <w:rStyle w:val="Hyperlink"/>
-            <w:sz w:val="28"/>
-            <w:szCs w:val="28"/>
-            <w:lang w:eastAsia="ru-RU"/>
-          </w:rPr>
-          <w:t>-</w:t>
-        </w:r>
-        <w:proofErr w:type="spellStart"/>
-        <w:r>
-          <w:rPr>
-            <w:rStyle w:val="Hyperlink"/>
-            <w:sz w:val="28"/>
-            <w:szCs w:val="28"/>
-            <w:lang w:val="en-US" w:eastAsia="ru-RU"/>
-          </w:rPr>
-          <w:t>ponimaniya</w:t>
-        </w:r>
-        <w:proofErr w:type="spellEnd"/>
-        <w:r>
-          <w:rPr>
-            <w:rStyle w:val="Hyperlink"/>
-            <w:sz w:val="28"/>
-            <w:szCs w:val="28"/>
-            <w:lang w:eastAsia="ru-RU"/>
-          </w:rPr>
-          <w:t>/</w:t>
-        </w:r>
-      </w:hyperlink>
+      <w:r>
+        <w:fldChar w:fldCharType="begin"/>
+      </w:r>
+      <w:r>
+        <w:instrText xml:space="preserve"> HYPERLINK "http://litpsy.ru/obshhaya-psixologiya/psixologiya-poznaniya/sootnoshenie-myshleniya-i-ponimaniya/" </w:instrText>
+      </w:r>
+      <w:r>
+        <w:fldChar w:fldCharType="separate"/>
+      </w:r>
+      <w:r>
+        <w:rPr>
+          <w:rStyle w:val="Hyperlink"/>
+          <w:sz w:val="28"/>
+          <w:szCs w:val="28"/>
+          <w:lang w:val="en-US" w:eastAsia="ru-RU"/>
+        </w:rPr>
+        <w:t>http</w:t>
+      </w:r>
+      <w:r>
+        <w:rPr>
+          <w:rStyle w:val="Hyperlink"/>
+          <w:sz w:val="28"/>
+          <w:szCs w:val="28"/>
+          <w:lang w:eastAsia="ru-RU"/>
+        </w:rPr>
+        <w:t>://</w:t>
+      </w:r>
+      <w:proofErr w:type="spellStart"/>
+      <w:r>
+        <w:rPr>
+          <w:rStyle w:val="Hyperlink"/>
+          <w:sz w:val="28"/>
+          <w:szCs w:val="28"/>
+          <w:lang w:val="en-US" w:eastAsia="ru-RU"/>
+        </w:rPr>
+        <w:t>litpsy</w:t>
+      </w:r>
+      <w:proofErr w:type="spellEnd"/>
+      <w:r>
+        <w:rPr>
+          <w:rStyle w:val="Hyperlink"/>
+          <w:sz w:val="28"/>
+          <w:szCs w:val="28"/>
+          <w:lang w:eastAsia="ru-RU"/>
+        </w:rPr>
+        <w:t>.</w:t>
+      </w:r>
+      <w:proofErr w:type="spellStart"/>
+      <w:r>
+        <w:rPr>
+          <w:rStyle w:val="Hyperlink"/>
+          <w:sz w:val="28"/>
+          <w:szCs w:val="28"/>
+          <w:lang w:val="en-US" w:eastAsia="ru-RU"/>
+        </w:rPr>
+        <w:t>ru</w:t>
+      </w:r>
+      <w:proofErr w:type="spellEnd"/>
+      <w:r>
+        <w:rPr>
+          <w:rStyle w:val="Hyperlink"/>
+          <w:sz w:val="28"/>
+          <w:szCs w:val="28"/>
+          <w:lang w:eastAsia="ru-RU"/>
+        </w:rPr>
+        <w:t>/</w:t>
+      </w:r>
+      <w:proofErr w:type="spellStart"/>
+      <w:r>
+        <w:rPr>
+          <w:rStyle w:val="Hyperlink"/>
+          <w:sz w:val="28"/>
+          <w:szCs w:val="28"/>
+          <w:lang w:val="en-US" w:eastAsia="ru-RU"/>
+        </w:rPr>
+        <w:t>obshhaya</w:t>
+      </w:r>
+      <w:proofErr w:type="spellEnd"/>
+      <w:r>
+        <w:rPr>
+          <w:rStyle w:val="Hyperlink"/>
+          <w:sz w:val="28"/>
+          <w:szCs w:val="28"/>
+          <w:lang w:eastAsia="ru-RU"/>
+        </w:rPr>
+        <w:t>-</w:t>
+      </w:r>
+      <w:proofErr w:type="spellStart"/>
+      <w:r>
+        <w:rPr>
+          <w:rStyle w:val="Hyperlink"/>
+          <w:sz w:val="28"/>
+          <w:szCs w:val="28"/>
+          <w:lang w:val="en-US" w:eastAsia="ru-RU"/>
+        </w:rPr>
+        <w:t>psixologiya</w:t>
+      </w:r>
+      <w:proofErr w:type="spellEnd"/>
+      <w:r>
+        <w:rPr>
+          <w:rStyle w:val="Hyperlink"/>
+          <w:sz w:val="28"/>
+          <w:szCs w:val="28"/>
+          <w:lang w:eastAsia="ru-RU"/>
+        </w:rPr>
+        <w:t>/</w:t>
+      </w:r>
+      <w:proofErr w:type="spellStart"/>
+      <w:r>
+        <w:rPr>
+          <w:rStyle w:val="Hyperlink"/>
+          <w:sz w:val="28"/>
+          <w:szCs w:val="28"/>
+          <w:lang w:val="en-US" w:eastAsia="ru-RU"/>
+        </w:rPr>
+        <w:t>psixologiya</w:t>
+      </w:r>
+      <w:proofErr w:type="spellEnd"/>
+      <w:r>
+        <w:rPr>
+          <w:rStyle w:val="Hyperlink"/>
+          <w:sz w:val="28"/>
+          <w:szCs w:val="28"/>
+          <w:lang w:eastAsia="ru-RU"/>
+        </w:rPr>
+        <w:t>-</w:t>
+      </w:r>
+      <w:proofErr w:type="spellStart"/>
+      <w:r>
+        <w:rPr>
+          <w:rStyle w:val="Hyperlink"/>
+          <w:sz w:val="28"/>
+          <w:szCs w:val="28"/>
+          <w:lang w:val="en-US" w:eastAsia="ru-RU"/>
+        </w:rPr>
+        <w:t>poznaniya</w:t>
+      </w:r>
+      <w:proofErr w:type="spellEnd"/>
+      <w:r>
+        <w:rPr>
+          <w:rStyle w:val="Hyperlink"/>
+          <w:sz w:val="28"/>
+          <w:szCs w:val="28"/>
+          <w:lang w:eastAsia="ru-RU"/>
+        </w:rPr>
+        <w:t>/</w:t>
+      </w:r>
+      <w:proofErr w:type="spellStart"/>
+      <w:r>
+        <w:rPr>
+          <w:rStyle w:val="Hyperlink"/>
+          <w:sz w:val="28"/>
+          <w:szCs w:val="28"/>
+          <w:lang w:val="en-US" w:eastAsia="ru-RU"/>
+        </w:rPr>
+        <w:t>sootnoshenie</w:t>
+      </w:r>
+      <w:proofErr w:type="spellEnd"/>
+      <w:r>
+        <w:rPr>
+          <w:rStyle w:val="Hyperlink"/>
+          <w:sz w:val="28"/>
+          <w:szCs w:val="28"/>
+          <w:lang w:eastAsia="ru-RU"/>
+        </w:rPr>
+        <w:t>-</w:t>
+      </w:r>
+      <w:proofErr w:type="spellStart"/>
+      <w:r>
+        <w:rPr>
+          <w:rStyle w:val="Hyperlink"/>
+          <w:sz w:val="28"/>
+          <w:szCs w:val="28"/>
+          <w:lang w:val="en-US" w:eastAsia="ru-RU"/>
+        </w:rPr>
+        <w:t>myshleniya</w:t>
+      </w:r>
+      <w:proofErr w:type="spellEnd"/>
+      <w:r>
+        <w:rPr>
+          <w:rStyle w:val="Hyperlink"/>
+          <w:sz w:val="28"/>
+          <w:szCs w:val="28"/>
+          <w:lang w:eastAsia="ru-RU"/>
+        </w:rPr>
+        <w:t>-</w:t>
+      </w:r>
+      <w:proofErr w:type="spellStart"/>
+      <w:r>
+        <w:rPr>
+          <w:rStyle w:val="Hyperlink"/>
+          <w:sz w:val="28"/>
+          <w:szCs w:val="28"/>
+          <w:lang w:val="en-US" w:eastAsia="ru-RU"/>
+        </w:rPr>
+        <w:t>i</w:t>
+      </w:r>
+      <w:proofErr w:type="spellEnd"/>
+      <w:r>
+        <w:rPr>
+          <w:rStyle w:val="Hyperlink"/>
+          <w:sz w:val="28"/>
+          <w:szCs w:val="28"/>
+          <w:lang w:eastAsia="ru-RU"/>
+        </w:rPr>
+        <w:t>-</w:t>
+      </w:r>
+      <w:proofErr w:type="spellStart"/>
+      <w:r>
+        <w:rPr>
+          <w:rStyle w:val="Hyperlink"/>
+          <w:sz w:val="28"/>
+          <w:szCs w:val="28"/>
+          <w:lang w:val="en-US" w:eastAsia="ru-RU"/>
+        </w:rPr>
+        <w:t>ponimaniya</w:t>
+      </w:r>
+      <w:proofErr w:type="spellEnd"/>
+      <w:r>
+        <w:rPr>
+          <w:rStyle w:val="Hyperlink"/>
+          <w:sz w:val="28"/>
+          <w:szCs w:val="28"/>
+          <w:lang w:eastAsia="ru-RU"/>
+        </w:rPr>
+        <w:t>/</w:t>
+      </w:r>
+      <w:r>
+        <w:rPr>
+          <w:rStyle w:val="Hyperlink"/>
+          <w:sz w:val="28"/>
+          <w:szCs w:val="28"/>
+          <w:lang w:eastAsia="ru-RU"/>
+        </w:rPr>
+        <w:fldChar w:fldCharType="end"/>
+      </w:r>
     </w:p>
     <w:p>
       <w:pPr>
@@ -4493,31 +5404,7 @@
           <w:szCs w:val="28"/>
           <w:lang w:eastAsia="ru-RU"/>
         </w:rPr>
-        <w:t xml:space="preserve">Рассел С., </w:t>
-      </w:r>
-      <w:proofErr w:type="spellStart"/>
-      <w:r>
-        <w:rPr>
-          <w:rFonts w:ascii="Times New Roman" w:hAnsi="Times New Roman"/>
-          <w:i/>
-          <w:color w:val="000000"/>
-          <w:sz w:val="28"/>
-          <w:szCs w:val="28"/>
-          <w:lang w:eastAsia="ru-RU"/>
-        </w:rPr>
-        <w:t>Норвиг</w:t>
-      </w:r>
-      <w:proofErr w:type="spellEnd"/>
-      <w:r>
-        <w:rPr>
-          <w:rFonts w:ascii="Times New Roman" w:hAnsi="Times New Roman"/>
-          <w:i/>
-          <w:color w:val="000000"/>
-          <w:sz w:val="28"/>
-          <w:szCs w:val="28"/>
-          <w:lang w:eastAsia="ru-RU"/>
-        </w:rPr>
-        <w:t xml:space="preserve"> П</w:t>
+        <w:t>Рассел С., Норвиг П</w:t>
       </w:r>
       <w:r>
         <w:rPr>
@@ -4616,7 +5503,6 @@
           <w:lang w:eastAsia="ru-RU"/>
         </w:rPr>
       </w:pPr>
-      <w:proofErr w:type="spellStart"/>
       <w:r>
         <w:rPr>
           <w:rFonts w:ascii="Times New Roman" w:hAnsi="Times New Roman"/>
@@ -4626,19 +5512,7 @@
           <w:szCs w:val="28"/>
           <w:lang w:eastAsia="ru-RU"/>
         </w:rPr>
-        <w:t>Мински</w:t>
-      </w:r>
-      <w:proofErr w:type="spellEnd"/>
-      <w:r>
-        <w:rPr>
-          <w:rFonts w:ascii="Times New Roman" w:hAnsi="Times New Roman"/>
-          <w:i/>
-          <w:color w:val="000000"/>
-          <w:sz w:val="28"/>
-          <w:szCs w:val="28"/>
-          <w:lang w:eastAsia="ru-RU"/>
-        </w:rPr>
-        <w:t xml:space="preserve"> М.</w:t>
+        <w:t>Мински М.</w:t>
       </w:r>
       <w:r>
         <w:rPr>
@@ -4688,42 +5562,8 @@
           <w:szCs w:val="28"/>
           <w:lang w:eastAsia="ru-RU"/>
         </w:rPr>
-        <w:t xml:space="preserve"> </w:t>
-      </w:r>
-      <w:proofErr w:type="spellStart"/>
-      <w:r>
-        <w:rPr>
-          <w:rFonts w:ascii="Times New Roman" w:hAnsi="Times New Roman"/>
-          <w:color w:val="000000"/>
-          <w:sz w:val="28"/>
-          <w:szCs w:val="28"/>
-          <w:lang w:eastAsia="ru-RU"/>
-        </w:rPr>
-        <w:t>Саймон</w:t>
-      </w:r>
-      <w:proofErr w:type="spellEnd"/>
-      <w:r>
-        <w:rPr>
-          <w:rFonts w:ascii="Times New Roman" w:hAnsi="Times New Roman"/>
-          <w:color w:val="000000"/>
-          <w:sz w:val="28"/>
-          <w:szCs w:val="28"/>
-          <w:lang w:eastAsia="ru-RU"/>
-        </w:rPr>
-        <w:t xml:space="preserve"> &amp; Шустер </w:t>
-      </w:r>
-      <w:proofErr w:type="spellStart"/>
-      <w:r>
-        <w:rPr>
-          <w:rFonts w:ascii="Times New Roman" w:hAnsi="Times New Roman"/>
-          <w:color w:val="000000"/>
-          <w:sz w:val="28"/>
-          <w:szCs w:val="28"/>
-          <w:lang w:eastAsia="ru-RU"/>
-        </w:rPr>
-        <w:t>Пейпербэкс</w:t>
-      </w:r>
-      <w:proofErr w:type="spellEnd"/>
+        <w:t xml:space="preserve"> Саймон &amp; Шустер Пейпербэкс</w:t>
+      </w:r>
       <w:r>
         <w:rPr>
           <w:rFonts w:ascii="Times New Roman" w:hAnsi="Times New Roman"/>
@@ -4780,31 +5620,7 @@
           <w:szCs w:val="28"/>
           <w:lang w:eastAsia="ru-RU"/>
         </w:rPr>
-        <w:t xml:space="preserve">Рассел С., </w:t>
-      </w:r>
-      <w:proofErr w:type="spellStart"/>
-      <w:r>
-        <w:rPr>
-          <w:rFonts w:ascii="Times New Roman" w:hAnsi="Times New Roman"/>
-          <w:i/>
-          <w:color w:val="000000"/>
-          <w:sz w:val="28"/>
-          <w:szCs w:val="28"/>
-          <w:lang w:eastAsia="ru-RU"/>
-        </w:rPr>
-        <w:t>Норвиг</w:t>
-      </w:r>
-      <w:proofErr w:type="spellEnd"/>
-      <w:r>
-        <w:rPr>
-          <w:rFonts w:ascii="Times New Roman" w:hAnsi="Times New Roman"/>
-          <w:i/>
-          <w:color w:val="000000"/>
-          <w:sz w:val="28"/>
-          <w:szCs w:val="28"/>
-          <w:lang w:eastAsia="ru-RU"/>
-        </w:rPr>
-        <w:t xml:space="preserve"> П</w:t>
+        <w:t>Рассел С., Норвиг П</w:t>
       </w:r>
       <w:r>
         <w:rPr>
@@ -4903,7 +5719,6 @@
           <w:lang w:eastAsia="ru-RU"/>
         </w:rPr>
       </w:pPr>
-      <w:proofErr w:type="spellStart"/>
       <w:r>
         <w:rPr>
           <w:rFonts w:ascii="Times New Roman" w:hAnsi="Times New Roman"/>
@@ -4913,19 +5728,7 @@
           <w:szCs w:val="28"/>
           <w:lang w:eastAsia="ru-RU"/>
         </w:rPr>
-        <w:t>Мински</w:t>
-      </w:r>
-      <w:proofErr w:type="spellEnd"/>
-      <w:r>
-        <w:rPr>
-          <w:rFonts w:ascii="Times New Roman" w:hAnsi="Times New Roman"/>
-          <w:i/>
-          <w:color w:val="000000"/>
-          <w:sz w:val="28"/>
-          <w:szCs w:val="28"/>
-          <w:lang w:eastAsia="ru-RU"/>
-        </w:rPr>
-        <w:t xml:space="preserve"> М.</w:t>
+        <w:t>Мински М.</w:t>
       </w:r>
       <w:r>
         <w:rPr>
@@ -4975,42 +5778,8 @@
           <w:szCs w:val="28"/>
           <w:lang w:eastAsia="ru-RU"/>
         </w:rPr>
-        <w:t xml:space="preserve"> </w:t>
-      </w:r>
-      <w:proofErr w:type="spellStart"/>
-      <w:r>
-        <w:rPr>
-          <w:rFonts w:ascii="Times New Roman" w:hAnsi="Times New Roman"/>
-          <w:color w:val="000000"/>
-          <w:sz w:val="28"/>
-          <w:szCs w:val="28"/>
-          <w:lang w:eastAsia="ru-RU"/>
-        </w:rPr>
-        <w:t>Саймон</w:t>
-      </w:r>
-      <w:proofErr w:type="spellEnd"/>
-      <w:r>
-        <w:rPr>
-          <w:rFonts w:ascii="Times New Roman" w:hAnsi="Times New Roman"/>
-          <w:color w:val="000000"/>
-          <w:sz w:val="28"/>
-          <w:szCs w:val="28"/>
-          <w:lang w:eastAsia="ru-RU"/>
-        </w:rPr>
-        <w:t xml:space="preserve"> &amp; Шустер </w:t>
-      </w:r>
-      <w:proofErr w:type="spellStart"/>
-      <w:r>
-        <w:rPr>
-          <w:rFonts w:ascii="Times New Roman" w:hAnsi="Times New Roman"/>
-          <w:color w:val="000000"/>
-          <w:sz w:val="28"/>
-          <w:szCs w:val="28"/>
-          <w:lang w:eastAsia="ru-RU"/>
-        </w:rPr>
-        <w:t>Пейпербэкс</w:t>
-      </w:r>
-      <w:proofErr w:type="spellEnd"/>
+        <w:t xml:space="preserve"> Саймон &amp; Шустер Пейпербэкс</w:t>
+      </w:r>
       <w:r>
         <w:rPr>
           <w:rFonts w:ascii="Times New Roman" w:hAnsi="Times New Roman"/>
@@ -5078,27 +5847,15 @@
         </w:rPr>
         <w:t xml:space="preserve">. </w:t>
       </w:r>
-      <w:proofErr w:type="spellStart"/>
-      <w:r>
-        <w:rPr>
-          <w:rFonts w:ascii="Times New Roman" w:hAnsi="Times New Roman"/>
-          <w:color w:val="000000"/>
-          <w:sz w:val="28"/>
-          <w:szCs w:val="28"/>
-          <w:lang w:eastAsia="ru-RU"/>
-        </w:rPr>
-        <w:t>Нереляционные</w:t>
-      </w:r>
-      <w:proofErr w:type="spellEnd"/>
-      <w:r>
-        <w:rPr>
-          <w:rFonts w:ascii="Times New Roman" w:hAnsi="Times New Roman"/>
-          <w:color w:val="000000"/>
-          <w:sz w:val="28"/>
-          <w:szCs w:val="28"/>
-          <w:lang w:eastAsia="ru-RU"/>
-        </w:rPr>
-        <w:t xml:space="preserve"> базы данных</w:t>
+      <w:r>
+        <w:rPr>
+          <w:rFonts w:ascii="Times New Roman" w:hAnsi="Times New Roman"/>
+          <w:color w:val="000000"/>
+          <w:sz w:val="28"/>
+          <w:szCs w:val="28"/>
+          <w:lang w:eastAsia="ru-RU"/>
+        </w:rPr>
+        <w:t>Нереляционные базы данных</w:t>
       </w:r>
       <w:r>
         <w:rPr>
@@ -5141,7 +5898,10 @@
         <w:t>: http://ru.wikipedia.org/wiki/NoSQL</w:t>
       </w:r>
     </w:p>
-    <w:p/>
+    <w:p>
+      <w:bookmarkStart w:id="68" w:name="_GoBack"/>
+      <w:bookmarkEnd w:id="68"/>
+    </w:p>
     <w:sectPr>
       <w:pgSz w:w="11906" w:h="16838"/>
       <w:pgMar w:top="1134" w:right="850" w:bottom="1134" w:left="1701" w:header="708" w:footer="708" w:gutter="0"/>
@@ -5152,8 +5912,45 @@
 </w:document>
 </file>
 
+<file path=word/comments.xml><?xml version="1.0" encoding="utf-8"?>
+<w:comments xmlns:wpc="http://schemas.microsoft.com/office/word/2010/wordprocessingCanvas" xmlns:mc="http://schemas.openxmlformats.org/markup-compatibility/2006" xmlns:o="urn:schemas-microsoft-com:office:office" xmlns:r="http://schemas.openxmlformats.org/officeDocument/2006/relationships" xmlns:m="http://schemas.openxmlformats.org/officeDocument/2006/math" xmlns:v="urn:schemas-microsoft-com:vml" xmlns:wp14="http://schemas.microsoft.com/office/word/2010/wordprocessingDrawing" xmlns:wp="http://schemas.openxmlformats.org/drawingml/2006/wordprocessingDrawing" xmlns:w10="urn:schemas-microsoft-com:office:word" xmlns:w="http://schemas.openxmlformats.org/wordprocessingml/2006/main" xmlns:w14="http://schemas.microsoft.com/office/word/2010/wordml" xmlns:wpg="http://schemas.microsoft.com/office/word/2010/wordprocessingGroup" xmlns:wpi="http://schemas.microsoft.com/office/word/2010/wordprocessingInk" xmlns:wne="http://schemas.microsoft.com/office/word/2006/wordml" xmlns:wps="http://schemas.microsoft.com/office/word/2010/wordprocessingShape" mc:Ignorable="w14 wp14">
+  <w:comment w:id="43" w:author="talanovm" w:date="2014-04-14T11:23:00Z" w:initials="talanovm">
+    <w:p>
+      <w:pPr>
+        <w:pStyle w:val="CommentText"/>
+      </w:pPr>
+      <w:r>
+        <w:rPr>
+          <w:rStyle w:val="CommentReference"/>
+        </w:rPr>
+        <w:annotationRef/>
+      </w:r>
+      <w:r>
+        <w:t>Строчкой выше ты говоришь, что селекторы возвращают вероятность, а тут какие-то данные?</w:t>
+      </w:r>
+    </w:p>
+  </w:comment>
+  <w:comment w:id="67" w:author="talanovm" w:date="2014-04-14T11:30:00Z" w:initials="talanovm">
+    <w:p>
+      <w:pPr>
+        <w:pStyle w:val="CommentText"/>
+      </w:pPr>
+      <w:r>
+        <w:rPr>
+          <w:rStyle w:val="CommentReference"/>
+        </w:rPr>
+        <w:annotationRef/>
+      </w:r>
+      <w:r>
+        <w:t>Хорошо бы картинку сюда вставить, например из Экселя график.</w:t>
+      </w:r>
+    </w:p>
+  </w:comment>
+</w:comments>
+</file>
+
 <file path=word/numbering.xml><?xml version="1.0" encoding="utf-8"?>
-<w:numbering xmlns:wpc="http://schemas.microsoft.com/office/word/2010/wordprocessingCanvas" xmlns:mc="http://schemas.openxmlformats.org/markup-compatibility/2006" xmlns:o="urn:schemas-microsoft-com:office:office" xmlns:r="http://schemas.openxmlformats.org/officeDocument/2006/relationships" xmlns:m="http://schemas.openxmlformats.org/officeDocument/2006/math" xmlns:v="urn:schemas-microsoft-com:vml" xmlns:wp14="http://schemas.microsoft.com/office/word/2010/wordprocessingDrawing" xmlns:wp="http://schemas.openxmlformats.org/drawingml/2006/wordprocessingDrawing" xmlns:w10="urn:schemas-microsoft-com:office:word" xmlns:w="http://schemas.openxmlformats.org/wordprocessingml/2006/main" xmlns:w14="http://schemas.microsoft.com/office/word/2010/wordml" xmlns:w15="http://schemas.microsoft.com/office/word/2012/wordml" xmlns:wpg="http://schemas.microsoft.com/office/word/2010/wordprocessingGroup" xmlns:wpi="http://schemas.microsoft.com/office/word/2010/wordprocessingInk" xmlns:wne="http://schemas.microsoft.com/office/word/2006/wordml" xmlns:wps="http://schemas.microsoft.com/office/word/2010/wordprocessingShape" mc:Ignorable="w14 w15 wp14">
+<w:numbering xmlns:wpc="http://schemas.microsoft.com/office/word/2010/wordprocessingCanvas" xmlns:mc="http://schemas.openxmlformats.org/markup-compatibility/2006" xmlns:o="urn:schemas-microsoft-com:office:office" xmlns:r="http://schemas.openxmlformats.org/officeDocument/2006/relationships" xmlns:m="http://schemas.openxmlformats.org/officeDocument/2006/math" xmlns:v="urn:schemas-microsoft-com:vml" xmlns:wp14="http://schemas.microsoft.com/office/word/2010/wordprocessingDrawing" xmlns:wp="http://schemas.openxmlformats.org/drawingml/2006/wordprocessingDrawing" xmlns:w10="urn:schemas-microsoft-com:office:word" xmlns:w="http://schemas.openxmlformats.org/wordprocessingml/2006/main" xmlns:w14="http://schemas.microsoft.com/office/word/2010/wordml" xmlns:wpg="http://schemas.microsoft.com/office/word/2010/wordprocessingGroup" xmlns:wpi="http://schemas.microsoft.com/office/word/2010/wordprocessingInk" xmlns:wne="http://schemas.microsoft.com/office/word/2006/wordml" xmlns:wps="http://schemas.microsoft.com/office/word/2010/wordprocessingShape" mc:Ignorable="w14 wp14">
   <w:abstractNum w:abstractNumId="0">
     <w:nsid w:val="63712524"/>
     <w:multiLevelType w:val="hybridMultilevel"/>
@@ -5390,7 +6187,7 @@
 </file>
 
 <file path=word/styles.xml><?xml version="1.0" encoding="utf-8"?>
-<w:styles xmlns:mc="http://schemas.openxmlformats.org/markup-compatibility/2006" xmlns:r="http://schemas.openxmlformats.org/officeDocument/2006/relationships" xmlns:w="http://schemas.openxmlformats.org/wordprocessingml/2006/main" xmlns:w14="http://schemas.microsoft.com/office/word/2010/wordml" xmlns:w15="http://schemas.microsoft.com/office/word/2012/wordml" mc:Ignorable="w14 w15">
+<w:styles xmlns:mc="http://schemas.openxmlformats.org/markup-compatibility/2006" xmlns:r="http://schemas.openxmlformats.org/officeDocument/2006/relationships" xmlns:w="http://schemas.openxmlformats.org/wordprocessingml/2006/main" xmlns:w14="http://schemas.microsoft.com/office/word/2010/wordml" mc:Ignorable="w14">
   <w:docDefaults>
     <w:rPrDefault>
       <w:rPr>
@@ -5406,378 +6203,144 @@
       </w:pPr>
     </w:pPrDefault>
   </w:docDefaults>
-  <w:latentStyles w:defLockedState="0" w:defUIPriority="99" w:defSemiHidden="0" w:defUnhideWhenUsed="0" w:defQFormat="0" w:count="371">
-    <w:lsdException w:name="Normal" w:uiPriority="0" w:qFormat="1"/>
-    <w:lsdException w:name="heading 1" w:uiPriority="9" w:qFormat="1"/>
-    <w:lsdException w:name="heading 2" w:semiHidden="1" w:uiPriority="9" w:unhideWhenUsed="1" w:qFormat="1"/>
-    <w:lsdException w:name="heading 3" w:semiHidden="1" w:uiPriority="9" w:unhideWhenUsed="1" w:qFormat="1"/>
-    <w:lsdException w:name="heading 4" w:semiHidden="1" w:uiPriority="9" w:unhideWhenUsed="1" w:qFormat="1"/>
-    <w:lsdException w:name="heading 5" w:semiHidden="1" w:uiPriority="9" w:unhideWhenUsed="1" w:qFormat="1"/>
-    <w:lsdException w:name="heading 6" w:semiHidden="1" w:uiPriority="9" w:unhideWhenUsed="1" w:qFormat="1"/>
-    <w:lsdException w:name="heading 7" w:semiHidden="1" w:uiPriority="9" w:unhideWhenUsed="1" w:qFormat="1"/>
-    <w:lsdException w:name="heading 8" w:semiHidden="1" w:uiPriority="9" w:unhideWhenUsed="1" w:qFormat="1"/>
-    <w:lsdException w:name="heading 9" w:semiHidden="1" w:uiPriority="9" w:unhideWhenUsed="1" w:qFormat="1"/>
-    <w:lsdException w:name="index 1" w:semiHidden="1" w:unhideWhenUsed="1"/>
-    <w:lsdException w:name="index 2" w:semiHidden="1" w:unhideWhenUsed="1"/>
-    <w:lsdException w:name="index 3" w:semiHidden="1" w:unhideWhenUsed="1"/>
-    <w:lsdException w:name="index 4" w:semiHidden="1" w:unhideWhenUsed="1"/>
-    <w:lsdException w:name="index 5" w:semiHidden="1" w:unhideWhenUsed="1"/>
-    <w:lsdException w:name="index 6" w:semiHidden="1" w:unhideWhenUsed="1"/>
-    <w:lsdException w:name="index 7" w:semiHidden="1" w:unhideWhenUsed="1"/>
-    <w:lsdException w:name="index 8" w:semiHidden="1" w:unhideWhenUsed="1"/>
-    <w:lsdException w:name="index 9" w:semiHidden="1" w:unhideWhenUsed="1"/>
-    <w:lsdException w:name="toc 1" w:semiHidden="1" w:uiPriority="39" w:unhideWhenUsed="1"/>
-    <w:lsdException w:name="toc 2" w:semiHidden="1" w:uiPriority="39" w:unhideWhenUsed="1"/>
-    <w:lsdException w:name="toc 3" w:semiHidden="1" w:uiPriority="39" w:unhideWhenUsed="1"/>
-    <w:lsdException w:name="toc 4" w:semiHidden="1" w:uiPriority="39" w:unhideWhenUsed="1"/>
-    <w:lsdException w:name="toc 5" w:semiHidden="1" w:uiPriority="39" w:unhideWhenUsed="1"/>
-    <w:lsdException w:name="toc 6" w:semiHidden="1" w:uiPriority="39" w:unhideWhenUsed="1"/>
-    <w:lsdException w:name="toc 7" w:semiHidden="1" w:uiPriority="39" w:unhideWhenUsed="1"/>
-    <w:lsdException w:name="toc 8" w:semiHidden="1" w:uiPriority="39" w:unhideWhenUsed="1"/>
-    <w:lsdException w:name="toc 9" w:semiHidden="1" w:uiPriority="39" w:unhideWhenUsed="1"/>
-    <w:lsdException w:name="Normal Indent" w:semiHidden="1" w:unhideWhenUsed="1"/>
-    <w:lsdException w:name="footnote text" w:semiHidden="1" w:unhideWhenUsed="1"/>
-    <w:lsdException w:name="annotation text" w:semiHidden="1" w:unhideWhenUsed="1"/>
-    <w:lsdException w:name="header" w:semiHidden="1" w:unhideWhenUsed="1"/>
-    <w:lsdException w:name="footer" w:semiHidden="1" w:unhideWhenUsed="1"/>
-    <w:lsdException w:name="index heading" w:semiHidden="1" w:unhideWhenUsed="1"/>
-    <w:lsdException w:name="caption" w:semiHidden="1" w:uiPriority="35" w:unhideWhenUsed="1" w:qFormat="1"/>
-    <w:lsdException w:name="table of figures" w:semiHidden="1" w:unhideWhenUsed="1"/>
-    <w:lsdException w:name="envelope address" w:semiHidden="1" w:unhideWhenUsed="1"/>
-    <w:lsdException w:name="envelope return" w:semiHidden="1" w:unhideWhenUsed="1"/>
-    <w:lsdException w:name="footnote reference" w:semiHidden="1" w:unhideWhenUsed="1"/>
-    <w:lsdException w:name="annotation reference" w:semiHidden="1" w:unhideWhenUsed="1"/>
-    <w:lsdException w:name="line number" w:semiHidden="1" w:unhideWhenUsed="1"/>
-    <w:lsdException w:name="page number" w:semiHidden="1" w:unhideWhenUsed="1"/>
-    <w:lsdException w:name="endnote reference" w:semiHidden="1" w:unhideWhenUsed="1"/>
-    <w:lsdException w:name="endnote text" w:semiHidden="1" w:unhideWhenUsed="1"/>
-    <w:lsdException w:name="table of authorities" w:semiHidden="1" w:unhideWhenUsed="1"/>
-    <w:lsdException w:name="macro" w:semiHidden="1" w:unhideWhenUsed="1"/>
-    <w:lsdException w:name="toa heading" w:semiHidden="1" w:unhideWhenUsed="1"/>
-    <w:lsdException w:name="List" w:semiHidden="1" w:unhideWhenUsed="1"/>
-    <w:lsdException w:name="List Bullet" w:semiHidden="1" w:unhideWhenUsed="1"/>
-    <w:lsdException w:name="List Number" w:semiHidden="1" w:unhideWhenUsed="1"/>
-    <w:lsdException w:name="List 2" w:semiHidden="1" w:unhideWhenUsed="1"/>
-    <w:lsdException w:name="List 3" w:semiHidden="1" w:unhideWhenUsed="1"/>
-    <w:lsdException w:name="List 4" w:semiHidden="1" w:unhideWhenUsed="1"/>
-    <w:lsdException w:name="List 5" w:semiHidden="1" w:unhideWhenUsed="1"/>
-    <w:lsdException w:name="List Bullet 2" w:semiHidden="1" w:unhideWhenUsed="1"/>
-    <w:lsdException w:name="List Bullet 3" w:semiHidden="1" w:unhideWhenUsed="1"/>
-    <w:lsdException w:name="List Bullet 4" w:semiHidden="1" w:unhideWhenUsed="1"/>
-    <w:lsdException w:name="List Bullet 5" w:semiHidden="1" w:unhideWhenUsed="1"/>
-    <w:lsdException w:name="List Number 2" w:semiHidden="1" w:unhideWhenUsed="1"/>
-    <w:lsdException w:name="List Number 3" w:semiHidden="1" w:unhideWhenUsed="1"/>
-    <w:lsdException w:name="List Number 4" w:semiHidden="1" w:unhideWhenUsed="1"/>
-    <w:lsdException w:name="List Number 5" w:semiHidden="1" w:unhideWhenUsed="1"/>
-    <w:lsdException w:name="Title" w:uiPriority="10" w:qFormat="1"/>
-    <w:lsdException w:name="Closing" w:semiHidden="1" w:unhideWhenUsed="1"/>
-    <w:lsdException w:name="Signature" w:semiHidden="1" w:unhideWhenUsed="1"/>
-    <w:lsdException w:name="Default Paragraph Font" w:semiHidden="1" w:uiPriority="1" w:unhideWhenUsed="1"/>
-    <w:lsdException w:name="Body Text" w:semiHidden="1" w:unhideWhenUsed="1"/>
-    <w:lsdException w:name="Body Text Indent" w:semiHidden="1" w:unhideWhenUsed="1"/>
-    <w:lsdException w:name="List Continue" w:semiHidden="1" w:unhideWhenUsed="1"/>
-    <w:lsdException w:name="List Continue 2" w:semiHidden="1" w:unhideWhenUsed="1"/>
-    <w:lsdException w:name="List Continue 3" w:semiHidden="1" w:unhideWhenUsed="1"/>
-    <w:lsdException w:name="List Continue 4" w:semiHidden="1" w:unhideWhenUsed="1"/>
-    <w:lsdException w:name="List Continue 5" w:semiHidden="1" w:unhideWhenUsed="1"/>
-    <w:lsdException w:name="Message Header" w:semiHidden="1" w:unhideWhenUsed="1"/>
-    <w:lsdException w:name="Subtitle" w:uiPriority="11" w:qFormat="1"/>
-    <w:lsdException w:name="Salutation" w:semiHidden="1" w:unhideWhenUsed="1"/>
-    <w:lsdException w:name="Date" w:semiHidden="1" w:unhideWhenUsed="1"/>
-    <w:lsdException w:name="Body Text First Indent" w:semiHidden="1" w:unhideWhenUsed="1"/>
-    <w:lsdException w:name="Body Text First Indent 2" w:semiHidden="1" w:unhideWhenUsed="1"/>
-    <w:lsdException w:name="Note Heading" w:semiHidden="1" w:unhideWhenUsed="1"/>
-    <w:lsdException w:name="Body Text 2" w:semiHidden="1" w:unhideWhenUsed="1"/>
-    <w:lsdException w:name="Body Text 3" w:semiHidden="1" w:unhideWhenUsed="1"/>
-    <w:lsdException w:name="Body Text Indent 2" w:semiHidden="1" w:unhideWhenUsed="1"/>
-    <w:lsdException w:name="Body Text Indent 3" w:semiHidden="1" w:unhideWhenUsed="1"/>
-    <w:lsdException w:name="Block Text" w:semiHidden="1" w:unhideWhenUsed="1"/>
-    <w:lsdException w:name="Hyperlink" w:semiHidden="1" w:unhideWhenUsed="1"/>
-    <w:lsdException w:name="FollowedHyperlink" w:semiHidden="1" w:unhideWhenUsed="1"/>
-    <w:lsdException w:name="Strong" w:uiPriority="22" w:qFormat="1"/>
-    <w:lsdException w:name="Emphasis" w:uiPriority="20" w:qFormat="1"/>
-    <w:lsdException w:name="Document Map" w:semiHidden="1" w:unhideWhenUsed="1"/>
-    <w:lsdException w:name="Plain Text" w:semiHidden="1" w:unhideWhenUsed="1"/>
-    <w:lsdException w:name="E-mail Signature" w:semiHidden="1" w:unhideWhenUsed="1"/>
-    <w:lsdException w:name="HTML Top of Form" w:semiHidden="1" w:unhideWhenUsed="1"/>
-    <w:lsdException w:name="HTML Bottom of Form" w:semiHidden="1" w:unhideWhenUsed="1"/>
-    <w:lsdException w:name="Normal (Web)" w:semiHidden="1" w:unhideWhenUsed="1"/>
-    <w:lsdException w:name="HTML Acronym" w:semiHidden="1" w:unhideWhenUsed="1"/>
-    <w:lsdException w:name="HTML Address" w:semiHidden="1" w:unhideWhenUsed="1"/>
-    <w:lsdException w:name="HTML Cite" w:semiHidden="1" w:unhideWhenUsed="1"/>
-    <w:lsdException w:name="HTML Code" w:semiHidden="1" w:unhideWhenUsed="1"/>
-    <w:lsdException w:name="HTML Definition" w:semiHidden="1" w:unhideWhenUsed="1"/>
-    <w:lsdException w:name="HTML Keyboard" w:semiHidden="1" w:unhideWhenUsed="1"/>
-    <w:lsdException w:name="HTML Preformatted" w:semiHidden="1" w:unhideWhenUsed="1"/>
-    <w:lsdException w:name="HTML Sample" w:semiHidden="1" w:unhideWhenUsed="1"/>
-    <w:lsdException w:name="HTML Typewriter" w:semiHidden="1" w:unhideWhenUsed="1"/>
-    <w:lsdException w:name="HTML Variable" w:semiHidden="1" w:unhideWhenUsed="1"/>
-    <w:lsdException w:name="Normal Table" w:semiHidden="1" w:unhideWhenUsed="1"/>
-    <w:lsdException w:name="annotation subject" w:semiHidden="1" w:unhideWhenUsed="1"/>
-    <w:lsdException w:name="No List" w:semiHidden="1" w:unhideWhenUsed="1"/>
-    <w:lsdException w:name="Outline List 1" w:semiHidden="1" w:unhideWhenUsed="1"/>
-    <w:lsdException w:name="Outline List 2" w:semiHidden="1" w:unhideWhenUsed="1"/>
-    <w:lsdException w:name="Outline List 3" w:semiHidden="1" w:unhideWhenUsed="1"/>
-    <w:lsdException w:name="Table Simple 1" w:semiHidden="1" w:unhideWhenUsed="1"/>
-    <w:lsdException w:name="Table Simple 2" w:semiHidden="1" w:unhideWhenUsed="1"/>
-    <w:lsdException w:name="Table Simple 3" w:semiHidden="1" w:unhideWhenUsed="1"/>
-    <w:lsdException w:name="Table Classic 1" w:semiHidden="1" w:unhideWhenUsed="1"/>
-    <w:lsdException w:name="Table Classic 2" w:semiHidden="1" w:unhideWhenUsed="1"/>
-    <w:lsdException w:name="Table Classic 3" w:semiHidden="1" w:unhideWhenUsed="1"/>
-    <w:lsdException w:name="Table Classic 4" w:semiHidden="1" w:unhideWhenUsed="1"/>
-    <w:lsdException w:name="Table Colorful 1" w:semiHidden="1" w:unhideWhenUsed="1"/>
-    <w:lsdException w:name="Table Colorful 2" w:semiHidden="1" w:unhideWhenUsed="1"/>
-    <w:lsdException w:name="Table Colorful 3" w:semiHidden="1" w:unhideWhenUsed="1"/>
-    <w:lsdException w:name="Table Columns 1" w:semiHidden="1" w:unhideWhenUsed="1"/>
-    <w:lsdException w:name="Table Columns 2" w:semiHidden="1" w:unhideWhenUsed="1"/>
-    <w:lsdException w:name="Table Columns 3" w:semiHidden="1" w:unhideWhenUsed="1"/>
-    <w:lsdException w:name="Table Columns 4" w:semiHidden="1" w:unhideWhenUsed="1"/>
-    <w:lsdException w:name="Table Columns 5" w:semiHidden="1" w:unhideWhenUsed="1"/>
-    <w:lsdException w:name="Table Grid 1" w:semiHidden="1" w:unhideWhenUsed="1"/>
-    <w:lsdException w:name="Table Grid 2" w:semiHidden="1" w:unhideWhenUsed="1"/>
-    <w:lsdException w:name="Table Grid 3" w:semiHidden="1" w:unhideWhenUsed="1"/>
-    <w:lsdException w:name="Table Grid 4" w:semiHidden="1" w:unhideWhenUsed="1"/>
-    <w:lsdException w:name="Table Grid 5" w:semiHidden="1" w:unhideWhenUsed="1"/>
-    <w:lsdException w:name="Table Grid 6" w:semiHidden="1" w:unhideWhenUsed="1"/>
-    <w:lsdException w:name="Table Grid 7" w:semiHidden="1" w:unhideWhenUsed="1"/>
-    <w:lsdException w:name="Table Grid 8" w:semiHidden="1" w:unhideWhenUsed="1"/>
-    <w:lsdException w:name="Table List 1" w:semiHidden="1" w:unhideWhenUsed="1"/>
-    <w:lsdException w:name="Table List 2" w:semiHidden="1" w:unhideWhenUsed="1"/>
-    <w:lsdException w:name="Table List 3" w:semiHidden="1" w:unhideWhenUsed="1"/>
-    <w:lsdException w:name="Table List 4" w:semiHidden="1" w:unhideWhenUsed="1"/>
-    <w:lsdException w:name="Table List 5" w:semiHidden="1" w:unhideWhenUsed="1"/>
-    <w:lsdException w:name="Table List 6" w:semiHidden="1" w:unhideWhenUsed="1"/>
-    <w:lsdException w:name="Table List 7" w:semiHidden="1" w:unhideWhenUsed="1"/>
-    <w:lsdException w:name="Table List 8" w:semiHidden="1" w:unhideWhenUsed="1"/>
-    <w:lsdException w:name="Table 3D effects 1" w:semiHidden="1" w:unhideWhenUsed="1"/>
-    <w:lsdException w:name="Table 3D effects 2" w:semiHidden="1" w:unhideWhenUsed="1"/>
-    <w:lsdException w:name="Table 3D effects 3" w:semiHidden="1" w:unhideWhenUsed="1"/>
-    <w:lsdException w:name="Table Contemporary" w:semiHidden="1" w:unhideWhenUsed="1"/>
-    <w:lsdException w:name="Table Elegant" w:semiHidden="1" w:unhideWhenUsed="1"/>
-    <w:lsdException w:name="Table Professional" w:semiHidden="1" w:unhideWhenUsed="1"/>
-    <w:lsdException w:name="Table Subtle 1" w:semiHidden="1" w:unhideWhenUsed="1"/>
-    <w:lsdException w:name="Table Subtle 2" w:semiHidden="1" w:unhideWhenUsed="1"/>
-    <w:lsdException w:name="Table Web 1" w:semiHidden="1" w:unhideWhenUsed="1"/>
-    <w:lsdException w:name="Table Web 2" w:semiHidden="1" w:unhideWhenUsed="1"/>
-    <w:lsdException w:name="Table Web 3" w:semiHidden="1" w:unhideWhenUsed="1"/>
-    <w:lsdException w:name="Balloon Text" w:semiHidden="1" w:unhideWhenUsed="1"/>
-    <w:lsdException w:name="Table Grid" w:uiPriority="39"/>
-    <w:lsdException w:name="Table Theme" w:semiHidden="1" w:unhideWhenUsed="1"/>
-    <w:lsdException w:name="Placeholder Text" w:semiHidden="1"/>
-    <w:lsdException w:name="No Spacing" w:uiPriority="1" w:qFormat="1"/>
-    <w:lsdException w:name="Light Shading" w:uiPriority="60"/>
-    <w:lsdException w:name="Light List" w:uiPriority="61"/>
-    <w:lsdException w:name="Light Grid" w:uiPriority="62"/>
-    <w:lsdException w:name="Medium Shading 1" w:uiPriority="63"/>
-    <w:lsdException w:name="Medium Shading 2" w:uiPriority="64"/>
-    <w:lsdException w:name="Medium List 1" w:uiPriority="65"/>
-    <w:lsdException w:name="Medium List 2" w:uiPriority="66"/>
-    <w:lsdException w:name="Medium Grid 1" w:uiPriority="67"/>
-    <w:lsdException w:name="Medium Grid 2" w:uiPriority="68"/>
-    <w:lsdException w:name="Medium Grid 3" w:uiPriority="69"/>
-    <w:lsdException w:name="Dark List" w:uiPriority="70"/>
-    <w:lsdException w:name="Colorful Shading" w:uiPriority="71"/>
-    <w:lsdException w:name="Colorful List" w:uiPriority="72"/>
-    <w:lsdException w:name="Colorful Grid" w:uiPriority="73"/>
-    <w:lsdException w:name="Light Shading Accent 1" w:uiPriority="60"/>
-    <w:lsdException w:name="Light List Accent 1" w:uiPriority="61"/>
-    <w:lsdException w:name="Light Grid Accent 1" w:uiPriority="62"/>
-    <w:lsdException w:name="Medium Shading 1 Accent 1" w:uiPriority="63"/>
-    <w:lsdException w:name="Medium Shading 2 Accent 1" w:uiPriority="64"/>
-    <w:lsdException w:name="Medium List 1 Accent 1" w:uiPriority="65"/>
-    <w:lsdException w:name="Revision" w:semiHidden="1"/>
-    <w:lsdException w:name="List Paragraph" w:uiPriority="34" w:qFormat="1"/>
-    <w:lsdException w:name="Quote" w:uiPriority="29" w:qFormat="1"/>
-    <w:lsdException w:name="Intense Quote" w:uiPriority="30" w:qFormat="1"/>
-    <w:lsdException w:name="Medium List 2 Accent 1" w:uiPriority="66"/>
-    <w:lsdException w:name="Medium Grid 1 Accent 1" w:uiPriority="67"/>
-    <w:lsdException w:name="Medium Grid 2 Accent 1" w:uiPriority="68"/>
-    <w:lsdException w:name="Medium Grid 3 Accent 1" w:uiPriority="69"/>
-    <w:lsdException w:name="Dark List Accent 1" w:uiPriority="70"/>
-    <w:lsdException w:name="Colorful Shading Accent 1" w:uiPriority="71"/>
-    <w:lsdException w:name="Colorful List Accent 1" w:uiPriority="72"/>
-    <w:lsdException w:name="Colorful Grid Accent 1" w:uiPriority="73"/>
-    <w:lsdException w:name="Light Shading Accent 2" w:uiPriority="60"/>
-    <w:lsdException w:name="Light List Accent 2" w:uiPriority="61"/>
-    <w:lsdException w:name="Light Grid Accent 2" w:uiPriority="62"/>
-    <w:lsdException w:name="Medium Shading 1 Accent 2" w:uiPriority="63"/>
-    <w:lsdException w:name="Medium Shading 2 Accent 2" w:uiPriority="64"/>
-    <w:lsdException w:name="Medium List 1 Accent 2" w:uiPriority="65"/>
-    <w:lsdException w:name="Medium List 2 Accent 2" w:uiPriority="66"/>
-    <w:lsdException w:name="Medium Grid 1 Accent 2" w:uiPriority="67"/>
-    <w:lsdException w:name="Medium Grid 2 Accent 2" w:uiPriority="68"/>
-    <w:lsdException w:name="Medium Grid 3 Accent 2" w:uiPriority="69"/>
-    <w:lsdException w:name="Dark List Accent 2" w:uiPriority="70"/>
-    <w:lsdException w:name="Colorful Shading Accent 2" w:uiPriority="71"/>
-    <w:lsdException w:name="Colorful List Accent 2" w:uiPriority="72"/>
-    <w:lsdException w:name="Colorful Grid Accent 2" w:uiPriority="73"/>
-    <w:lsdException w:name="Light Shading Accent 3" w:uiPriority="60"/>
-    <w:lsdException w:name="Light List Accent 3" w:uiPriority="61"/>
-    <w:lsdException w:name="Light Grid Accent 3" w:uiPriority="62"/>
-    <w:lsdException w:name="Medium Shading 1 Accent 3" w:uiPriority="63"/>
-    <w:lsdException w:name="Medium Shading 2 Accent 3" w:uiPriority="64"/>
-    <w:lsdException w:name="Medium List 1 Accent 3" w:uiPriority="65"/>
-    <w:lsdException w:name="Medium List 2 Accent 3" w:uiPriority="66"/>
-    <w:lsdException w:name="Medium Grid 1 Accent 3" w:uiPriority="67"/>
-    <w:lsdException w:name="Medium Grid 2 Accent 3" w:uiPriority="68"/>
-    <w:lsdException w:name="Medium Grid 3 Accent 3" w:uiPriority="69"/>
-    <w:lsdException w:name="Dark List Accent 3" w:uiPriority="70"/>
-    <w:lsdException w:name="Colorful Shading Accent 3" w:uiPriority="71"/>
-    <w:lsdException w:name="Colorful List Accent 3" w:uiPriority="72"/>
-    <w:lsdException w:name="Colorful Grid Accent 3" w:uiPriority="73"/>
-    <w:lsdException w:name="Light Shading Accent 4" w:uiPriority="60"/>
-    <w:lsdException w:name="Light List Accent 4" w:uiPriority="61"/>
-    <w:lsdException w:name="Light Grid Accent 4" w:uiPriority="62"/>
-    <w:lsdException w:name="Medium Shading 1 Accent 4" w:uiPriority="63"/>
-    <w:lsdException w:name="Medium Shading 2 Accent 4" w:uiPriority="64"/>
-    <w:lsdException w:name="Medium List 1 Accent 4" w:uiPriority="65"/>
-    <w:lsdException w:name="Medium List 2 Accent 4" w:uiPriority="66"/>
-    <w:lsdException w:name="Medium Grid 1 Accent 4" w:uiPriority="67"/>
-    <w:lsdException w:name="Medium Grid 2 Accent 4" w:uiPriority="68"/>
-    <w:lsdException w:name="Medium Grid 3 Accent 4" w:uiPriority="69"/>
-    <w:lsdException w:name="Dark List Accent 4" w:uiPriority="70"/>
-    <w:lsdException w:name="Colorful Shading Accent 4" w:uiPriority="71"/>
-    <w:lsdException w:name="Colorful List Accent 4" w:uiPriority="72"/>
-    <w:lsdException w:name="Colorful Grid Accent 4" w:uiPriority="73"/>
-    <w:lsdException w:name="Light Shading Accent 5" w:uiPriority="60"/>
-    <w:lsdException w:name="Light List Accent 5" w:uiPriority="61"/>
-    <w:lsdException w:name="Light Grid Accent 5" w:uiPriority="62"/>
-    <w:lsdException w:name="Medium Shading 1 Accent 5" w:uiPriority="63"/>
-    <w:lsdException w:name="Medium Shading 2 Accent 5" w:uiPriority="64"/>
-    <w:lsdException w:name="Medium List 1 Accent 5" w:uiPriority="65"/>
-    <w:lsdException w:name="Medium List 2 Accent 5" w:uiPriority="66"/>
-    <w:lsdException w:name="Medium Grid 1 Accent 5" w:uiPriority="67"/>
-    <w:lsdException w:name="Medium Grid 2 Accent 5" w:uiPriority="68"/>
-    <w:lsdException w:name="Medium Grid 3 Accent 5" w:uiPriority="69"/>
-    <w:lsdException w:name="Dark List Accent 5" w:uiPriority="70"/>
-    <w:lsdException w:name="Colorful Shading Accent 5" w:uiPriority="71"/>
-    <w:lsdException w:name="Colorful List Accent 5" w:uiPriority="72"/>
-    <w:lsdException w:name="Colorful Grid Accent 5" w:uiPriority="73"/>
-    <w:lsdException w:name="Light Shading Accent 6" w:uiPriority="60"/>
-    <w:lsdException w:name="Light List Accent 6" w:uiPriority="61"/>
-    <w:lsdException w:name="Light Grid Accent 6" w:uiPriority="62"/>
-    <w:lsdException w:name="Medium Shading 1 Accent 6" w:uiPriority="63"/>
-    <w:lsdException w:name="Medium Shading 2 Accent 6" w:uiPriority="64"/>
-    <w:lsdException w:name="Medium List 1 Accent 6" w:uiPriority="65"/>
-    <w:lsdException w:name="Medium List 2 Accent 6" w:uiPriority="66"/>
-    <w:lsdException w:name="Medium Grid 1 Accent 6" w:uiPriority="67"/>
-    <w:lsdException w:name="Medium Grid 2 Accent 6" w:uiPriority="68"/>
-    <w:lsdException w:name="Medium Grid 3 Accent 6" w:uiPriority="69"/>
-    <w:lsdException w:name="Dark List Accent 6" w:uiPriority="70"/>
-    <w:lsdException w:name="Colorful Shading Accent 6" w:uiPriority="71"/>
-    <w:lsdException w:name="Colorful List Accent 6" w:uiPriority="72"/>
-    <w:lsdException w:name="Colorful Grid Accent 6" w:uiPriority="73"/>
-    <w:lsdException w:name="Subtle Emphasis" w:uiPriority="19" w:qFormat="1"/>
-    <w:lsdException w:name="Intense Emphasis" w:uiPriority="21" w:qFormat="1"/>
-    <w:lsdException w:name="Subtle Reference" w:uiPriority="31" w:qFormat="1"/>
-    <w:lsdException w:name="Intense Reference" w:uiPriority="32" w:qFormat="1"/>
-    <w:lsdException w:name="Book Title" w:uiPriority="33" w:qFormat="1"/>
-    <w:lsdException w:name="Bibliography" w:semiHidden="1" w:uiPriority="37" w:unhideWhenUsed="1"/>
-    <w:lsdException w:name="TOC Heading" w:semiHidden="1" w:uiPriority="39" w:unhideWhenUsed="1" w:qFormat="1"/>
-    <w:lsdException w:name="Plain Table 1" w:uiPriority="41"/>
-    <w:lsdException w:name="Plain Table 2" w:uiPriority="42"/>
-    <w:lsdException w:name="Plain Table 3" w:uiPriority="43"/>
-    <w:lsdException w:name="Plain Table 4" w:uiPriority="44"/>
-    <w:lsdException w:name="Plain Table 5" w:uiPriority="45"/>
-    <w:lsdException w:name="Grid Table Light" w:uiPriority="40"/>
-    <w:lsdException w:name="Grid Table 1 Light" w:uiPriority="46"/>
-    <w:lsdException w:name="Grid Table 2" w:uiPriority="47"/>
-    <w:lsdException w:name="Grid Table 3" w:uiPriority="48"/>
-    <w:lsdException w:name="Grid Table 4" w:uiPriority="49"/>
-    <w:lsdException w:name="Grid Table 5 Dark" w:uiPriority="50"/>
-    <w:lsdException w:name="Grid Table 6 Colorful" w:uiPriority="51"/>
-    <w:lsdException w:name="Grid Table 7 Colorful" w:uiPriority="52"/>
-    <w:lsdException w:name="Grid Table 1 Light Accent 1" w:uiPriority="46"/>
-    <w:lsdException w:name="Grid Table 2 Accent 1" w:uiPriority="47"/>
-    <w:lsdException w:name="Grid Table 3 Accent 1" w:uiPriority="48"/>
-    <w:lsdException w:name="Grid Table 4 Accent 1" w:uiPriority="49"/>
-    <w:lsdException w:name="Grid Table 5 Dark Accent 1" w:uiPriority="50"/>
-    <w:lsdException w:name="Grid Table 6 Colorful Accent 1" w:uiPriority="51"/>
-    <w:lsdException w:name="Grid Table 7 Colorful Accent 1" w:uiPriority="52"/>
-    <w:lsdException w:name="Grid Table 1 Light Accent 2" w:uiPriority="46"/>
-    <w:lsdException w:name="Grid Table 2 Accent 2" w:uiPriority="47"/>
-    <w:lsdException w:name="Grid Table 3 Accent 2" w:uiPriority="48"/>
-    <w:lsdException w:name="Grid Table 4 Accent 2" w:uiPriority="49"/>
-    <w:lsdException w:name="Grid Table 5 Dark Accent 2" w:uiPriority="50"/>
-    <w:lsdException w:name="Grid Table 6 Colorful Accent 2" w:uiPriority="51"/>
-    <w:lsdException w:name="Grid Table 7 Colorful Accent 2" w:uiPriority="52"/>
-    <w:lsdException w:name="Grid Table 1 Light Accent 3" w:uiPriority="46"/>
-    <w:lsdException w:name="Grid Table 2 Accent 3" w:uiPriority="47"/>
-    <w:lsdException w:name="Grid Table 3 Accent 3" w:uiPriority="48"/>
-    <w:lsdException w:name="Grid Table 4 Accent 3" w:uiPriority="49"/>
-    <w:lsdException w:name="Grid Table 5 Dark Accent 3" w:uiPriority="50"/>
-    <w:lsdException w:name="Grid Table 6 Colorful Accent 3" w:uiPriority="51"/>
-    <w:lsdException w:name="Grid Table 7 Colorful Accent 3" w:uiPriority="52"/>
-    <w:lsdException w:name="Grid Table 1 Light Accent 4" w:uiPriority="46"/>
-    <w:lsdException w:name="Grid Table 2 Accent 4" w:uiPriority="47"/>
-    <w:lsdException w:name="Grid Table 3 Accent 4" w:uiPriority="48"/>
-    <w:lsdException w:name="Grid Table 4 Accent 4" w:uiPriority="49"/>
-    <w:lsdException w:name="Grid Table 5 Dark Accent 4" w:uiPriority="50"/>
-    <w:lsdException w:name="Grid Table 6 Colorful Accent 4" w:uiPriority="51"/>
-    <w:lsdException w:name="Grid Table 7 Colorful Accent 4" w:uiPriority="52"/>
-    <w:lsdException w:name="Grid Table 1 Light Accent 5" w:uiPriority="46"/>
-    <w:lsdException w:name="Grid Table 2 Accent 5" w:uiPriority="47"/>
-    <w:lsdException w:name="Grid Table 3 Accent 5" w:uiPriority="48"/>
-    <w:lsdException w:name="Grid Table 4 Accent 5" w:uiPriority="49"/>
-    <w:lsdException w:name="Grid Table 5 Dark Accent 5" w:uiPriority="50"/>
-    <w:lsdException w:name="Grid Table 6 Colorful Accent 5" w:uiPriority="51"/>
-    <w:lsdException w:name="Grid Table 7 Colorful Accent 5" w:uiPriority="52"/>
-    <w:lsdException w:name="Grid Table 1 Light Accent 6" w:uiPriority="46"/>
-    <w:lsdException w:name="Grid Table 2 Accent 6" w:uiPriority="47"/>
-    <w:lsdException w:name="Grid Table 3 Accent 6" w:uiPriority="48"/>
-    <w:lsdException w:name="Grid Table 4 Accent 6" w:uiPriority="49"/>
-    <w:lsdException w:name="Grid Table 5 Dark Accent 6" w:uiPriority="50"/>
-    <w:lsdException w:name="Grid Table 6 Colorful Accent 6" w:uiPriority="51"/>
-    <w:lsdException w:name="Grid Table 7 Colorful Accent 6" w:uiPriority="52"/>
-    <w:lsdException w:name="List Table 1 Light" w:uiPriority="46"/>
-    <w:lsdException w:name="List Table 2" w:uiPriority="47"/>
-    <w:lsdException w:name="List Table 3" w:uiPriority="48"/>
-    <w:lsdException w:name="List Table 4" w:uiPriority="49"/>
-    <w:lsdException w:name="List Table 5 Dark" w:uiPriority="50"/>
-    <w:lsdException w:name="List Table 6 Colorful" w:uiPriority="51"/>
-    <w:lsdException w:name="List Table 7 Colorful" w:uiPriority="52"/>
-    <w:lsdException w:name="List Table 1 Light Accent 1" w:uiPriority="46"/>
-    <w:lsdException w:name="List Table 2 Accent 1" w:uiPriority="47"/>
-    <w:lsdException w:name="List Table 3 Accent 1" w:uiPriority="48"/>
-    <w:lsdException w:name="List Table 4 Accent 1" w:uiPriority="49"/>
-    <w:lsdException w:name="List Table 5 Dark Accent 1" w:uiPriority="50"/>
-    <w:lsdException w:name="List Table 6 Colorful Accent 1" w:uiPriority="51"/>
-    <w:lsdException w:name="List Table 7 Colorful Accent 1" w:uiPriority="52"/>
-    <w:lsdException w:name="List Table 1 Light Accent 2" w:uiPriority="46"/>
-    <w:lsdException w:name="List Table 2 Accent 2" w:uiPriority="47"/>
-    <w:lsdException w:name="List Table 3 Accent 2" w:uiPriority="48"/>
-    <w:lsdException w:name="List Table 4 Accent 2" w:uiPriority="49"/>
-    <w:lsdException w:name="List Table 5 Dark Accent 2" w:uiPriority="50"/>
-    <w:lsdException w:name="List Table 6 Colorful Accent 2" w:uiPriority="51"/>
-    <w:lsdException w:name="List Table 7 Colorful Accent 2" w:uiPriority="52"/>
-    <w:lsdException w:name="List Table 1 Light Accent 3" w:uiPriority="46"/>
-    <w:lsdException w:name="List Table 2 Accent 3" w:uiPriority="47"/>
-    <w:lsdException w:name="List Table 3 Accent 3" w:uiPriority="48"/>
-    <w:lsdException w:name="List Table 4 Accent 3" w:uiPriority="49"/>
-    <w:lsdException w:name="List Table 5 Dark Accent 3" w:uiPriority="50"/>
-    <w:lsdException w:name="List Table 6 Colorful Accent 3" w:uiPriority="51"/>
-    <w:lsdException w:name="List Table 7 Colorful Accent 3" w:uiPriority="52"/>
-    <w:lsdException w:name="List Table 1 Light Accent 4" w:uiPriority="46"/>
-    <w:lsdException w:name="List Table 2 Accent 4" w:uiPriority="47"/>
-    <w:lsdException w:name="List Table 3 Accent 4" w:uiPriority="48"/>
-    <w:lsdException w:name="List Table 4 Accent 4" w:uiPriority="49"/>
-    <w:lsdException w:name="List Table 5 Dark Accent 4" w:uiPriority="50"/>
-    <w:lsdException w:name="List Table 6 Colorful Accent 4" w:uiPriority="51"/>
-    <w:lsdException w:name="List Table 7 Colorful Accent 4" w:uiPriority="52"/>
-    <w:lsdException w:name="List Table 1 Light Accent 5" w:uiPriority="46"/>
-    <w:lsdException w:name="List Table 2 Accent 5" w:uiPriority="47"/>
-    <w:lsdException w:name="List Table 3 Accent 5" w:uiPriority="48"/>
-    <w:lsdException w:name="List Table 4 Accent 5" w:uiPriority="49"/>
-    <w:lsdException w:name="List Table 5 Dark Accent 5" w:uiPriority="50"/>
-    <w:lsdException w:name="List Table 6 Colorful Accent 5" w:uiPriority="51"/>
-    <w:lsdException w:name="List Table 7 Colorful Accent 5" w:uiPriority="52"/>
-    <w:lsdException w:name="List Table 1 Light Accent 6" w:uiPriority="46"/>
-    <w:lsdException w:name="List Table 2 Accent 6" w:uiPriority="47"/>
-    <w:lsdException w:name="List Table 3 Accent 6" w:uiPriority="48"/>
-    <w:lsdException w:name="List Table 4 Accent 6" w:uiPriority="49"/>
-    <w:lsdException w:name="List Table 5 Dark Accent 6" w:uiPriority="50"/>
-    <w:lsdException w:name="List Table 6 Colorful Accent 6" w:uiPriority="51"/>
-    <w:lsdException w:name="List Table 7 Colorful Accent 6" w:uiPriority="52"/>
+  <w:latentStyles w:defLockedState="0" w:defUIPriority="99" w:defSemiHidden="1" w:defUnhideWhenUsed="1" w:defQFormat="0" w:count="267">
+    <w:lsdException w:name="Normal" w:semiHidden="0" w:uiPriority="0" w:unhideWhenUsed="0" w:qFormat="1"/>
+    <w:lsdException w:name="heading 1" w:semiHidden="0" w:uiPriority="9" w:unhideWhenUsed="0" w:qFormat="1"/>
+    <w:lsdException w:name="heading 2" w:uiPriority="9" w:qFormat="1"/>
+    <w:lsdException w:name="heading 3" w:uiPriority="9" w:qFormat="1"/>
+    <w:lsdException w:name="heading 4" w:uiPriority="9" w:qFormat="1"/>
+    <w:lsdException w:name="heading 5" w:uiPriority="9" w:qFormat="1"/>
+    <w:lsdException w:name="heading 6" w:uiPriority="9" w:qFormat="1"/>
+    <w:lsdException w:name="heading 7" w:uiPriority="9" w:qFormat="1"/>
+    <w:lsdException w:name="heading 8" w:uiPriority="9" w:qFormat="1"/>
+    <w:lsdException w:name="heading 9" w:uiPriority="9" w:qFormat="1"/>
+    <w:lsdException w:name="toc 1" w:uiPriority="39"/>
+    <w:lsdException w:name="toc 2" w:uiPriority="39"/>
+    <w:lsdException w:name="toc 3" w:uiPriority="39"/>
+    <w:lsdException w:name="toc 4" w:uiPriority="39"/>
+    <w:lsdException w:name="toc 5" w:uiPriority="39"/>
+    <w:lsdException w:name="toc 6" w:uiPriority="39"/>
+    <w:lsdException w:name="toc 7" w:uiPriority="39"/>
+    <w:lsdException w:name="toc 8" w:uiPriority="39"/>
+    <w:lsdException w:name="toc 9" w:uiPriority="39"/>
+    <w:lsdException w:name="caption" w:uiPriority="35" w:qFormat="1"/>
+    <w:lsdException w:name="Title" w:semiHidden="0" w:uiPriority="10" w:unhideWhenUsed="0" w:qFormat="1"/>
+    <w:lsdException w:name="Default Paragraph Font" w:uiPriority="1"/>
+    <w:lsdException w:name="Subtitle" w:semiHidden="0" w:uiPriority="11" w:unhideWhenUsed="0" w:qFormat="1"/>
+    <w:lsdException w:name="Strong" w:semiHidden="0" w:uiPriority="22" w:unhideWhenUsed="0" w:qFormat="1"/>
+    <w:lsdException w:name="Emphasis" w:semiHidden="0" w:uiPriority="20" w:unhideWhenUsed="0" w:qFormat="1"/>
+    <w:lsdException w:name="Table Grid" w:semiHidden="0" w:uiPriority="39" w:unhideWhenUsed="0"/>
+    <w:lsdException w:name="Placeholder Text" w:unhideWhenUsed="0"/>
+    <w:lsdException w:name="No Spacing" w:semiHidden="0" w:uiPriority="1" w:unhideWhenUsed="0" w:qFormat="1"/>
+    <w:lsdException w:name="Light Shading" w:semiHidden="0" w:uiPriority="60" w:unhideWhenUsed="0"/>
+    <w:lsdException w:name="Light List" w:semiHidden="0" w:uiPriority="61" w:unhideWhenUsed="0"/>
+    <w:lsdException w:name="Light Grid" w:semiHidden="0" w:uiPriority="62" w:unhideWhenUsed="0"/>
+    <w:lsdException w:name="Medium Shading 1" w:semiHidden="0" w:uiPriority="63" w:unhideWhenUsed="0"/>
+    <w:lsdException w:name="Medium Shading 2" w:semiHidden="0" w:uiPriority="64" w:unhideWhenUsed="0"/>
+    <w:lsdException w:name="Medium List 1" w:semiHidden="0" w:uiPriority="65" w:unhideWhenUsed="0"/>
+    <w:lsdException w:name="Medium List 2" w:semiHidden="0" w:uiPriority="66" w:unhideWhenUsed="0"/>
+    <w:lsdException w:name="Medium Grid 1" w:semiHidden="0" w:uiPriority="67" w:unhideWhenUsed="0"/>
+    <w:lsdException w:name="Medium Grid 2" w:semiHidden="0" w:uiPriority="68" w:unhideWhenUsed="0"/>
+    <w:lsdException w:name="Medium Grid 3" w:semiHidden="0" w:uiPriority="69" w:unhideWhenUsed="0"/>
+    <w:lsdException w:name="Dark List" w:semiHidden="0" w:uiPriority="70" w:unhideWhenUsed="0"/>
+    <w:lsdException w:name="Colorful Shading" w:semiHidden="0" w:uiPriority="71" w:unhideWhenUsed="0"/>
+    <w:lsdException w:name="Colorful List" w:semiHidden="0" w:uiPriority="72" w:unhideWhenUsed="0"/>
+    <w:lsdException w:name="Colorful Grid" w:semiHidden="0" w:uiPriority="73" w:unhideWhenUsed="0"/>
+    <w:lsdException w:name="Light Shading Accent 1" w:semiHidden="0" w:uiPriority="60" w:unhideWhenUsed="0"/>
+    <w:lsdException w:name="Light List Accent 1" w:semiHidden="0" w:uiPriority="61" w:unhideWhenUsed="0"/>
+    <w:lsdException w:name="Light Grid Accent 1" w:semiHidden="0" w:uiPriority="62" w:unhideWhenUsed="0"/>
+    <w:lsdException w:name="Medium Shading 1 Accent 1" w:semiHidden="0" w:uiPriority="63" w:unhideWhenUsed="0"/>
+    <w:lsdException w:name="Medium Shading 2 Accent 1" w:semiHidden="0" w:uiPriority="64" w:unhideWhenUsed="0"/>
+    <w:lsdException w:name="Medium List 1 Accent 1" w:semiHidden="0" w:uiPriority="65" w:unhideWhenUsed="0"/>
+    <w:lsdException w:name="Revision" w:unhideWhenUsed="0"/>
+    <w:lsdException w:name="List Paragraph" w:semiHidden="0" w:uiPriority="34" w:unhideWhenUsed="0" w:qFormat="1"/>
+    <w:lsdException w:name="Quote" w:semiHidden="0" w:uiPriority="29" w:unhideWhenUsed="0" w:qFormat="1"/>
+    <w:lsdException w:name="Intense Quote" w:semiHidden="0" w:uiPriority="30" w:unhideWhenUsed="0" w:qFormat="1"/>
+    <w:lsdException w:name="Medium List 2 Accent 1" w:semiHidden="0" w:uiPriority="66" w:unhideWhenUsed="0"/>
+    <w:lsdException w:name="Medium Grid 1 Accent 1" w:semiHidden="0" w:uiPriority="67" w:unhideWhenUsed="0"/>
+    <w:lsdException w:name="Medium Grid 2 Accent 1" w:semiHidden="0" w:uiPriority="68" w:unhideWhenUsed="0"/>
+    <w:lsdException w:name="Medium Grid 3 Accent 1" w:semiHidden="0" w:uiPriority="69" w:unhideWhenUsed="0"/>
+    <w:lsdException w:name="Dark List Accent 1" w:semiHidden="0" w:uiPriority="70" w:unhideWhenUsed="0"/>
+    <w:lsdException w:name="Colorful Shading Accent 1" w:semiHidden="0" w:uiPriority="71" w:unhideWhenUsed="0"/>
+    <w:lsdException w:name="Colorful List Accent 1" w:semiHidden="0" w:uiPriority="72" w:unhideWhenUsed="0"/>
+    <w:lsdException w:name="Colorful Grid Accent 1" w:semiHidden="0" w:uiPriority="73" w:unhideWhenUsed="0"/>
+    <w:lsdException w:name="Light Shading Accent 2" w:semiHidden="0" w:uiPriority="60" w:unhideWhenUsed="0"/>
+    <w:lsdException w:name="Light List Accent 2" w:semiHidden="0" w:uiPriority="61" w:unhideWhenUsed="0"/>
+    <w:lsdException w:name="Light Grid Accent 2" w:semiHidden="0" w:uiPriority="62" w:unhideWhenUsed="0"/>
+    <w:lsdException w:name="Medium Shading 1 Accent 2" w:semiHidden="0" w:uiPriority="63" w:unhideWhenUsed="0"/>
+    <w:lsdException w:name="Medium Shading 2 Accent 2" w:semiHidden="0" w:uiPriority="64" w:unhideWhenUsed="0"/>
+    <w:lsdException w:name="Medium List 1 Accent 2" w:semiHidden="0" w:uiPriority="65" w:unhideWhenUsed="0"/>
+    <w:lsdException w:name="Medium List 2 Accent 2" w:semiHidden="0" w:uiPriority="66" w:unhideWhenUsed="0"/>
+    <w:lsdException w:name="Medium Grid 1 Accent 2" w:semiHidden="0" w:uiPriority="67" w:unhideWhenUsed="0"/>
+    <w:lsdException w:name="Medium Grid 2 Accent 2" w:semiHidden="0" w:uiPriority="68" w:unhideWhenUsed="0"/>
+    <w:lsdException w:name="Medium Grid 3 Accent 2" w:semiHidden="0" w:uiPriority="69" w:unhideWhenUsed="0"/>
+    <w:lsdException w:name="Dark List Accent 2" w:semiHidden="0" w:uiPriority="70" w:unhideWhenUsed="0"/>
+    <w:lsdException w:name="Colorful Shading Accent 2" w:semiHidden="0" w:uiPriority="71" w:unhideWhenUsed="0"/>
+    <w:lsdException w:name="Colorful List Accent 2" w:semiHidden="0" w:uiPriority="72" w:unhideWhenUsed="0"/>
+    <w:lsdException w:name="Colorful Grid Accent 2" w:semiHidden="0" w:uiPriority="73" w:unhideWhenUsed="0"/>
+    <w:lsdException w:name="Light Shading Accent 3" w:semiHidden="0" w:uiPriority="60" w:unhideWhenUsed="0"/>
+    <w:lsdException w:name="Light List Accent 3" w:semiHidden="0" w:uiPriority="61" w:unhideWhenUsed="0"/>
+    <w:lsdException w:name="Light Grid Accent 3" w:semiHidden="0" w:uiPriority="62" w:unhideWhenUsed="0"/>
+    <w:lsdException w:name="Medium Shading 1 Accent 3" w:semiHidden="0" w:uiPriority="63" w:unhideWhenUsed="0"/>
+    <w:lsdException w:name="Medium Shading 2 Accent 3" w:semiHidden="0" w:uiPriority="64" w:unhideWhenUsed="0"/>
+    <w:lsdException w:name="Medium List 1 Accent 3" w:semiHidden="0" w:uiPriority="65" w:unhideWhenUsed="0"/>
+    <w:lsdException w:name="Medium List 2 Accent 3" w:semiHidden="0" w:uiPriority="66" w:unhideWhenUsed="0"/>
+    <w:lsdException w:name="Medium Grid 1 Accent 3" w:semiHidden="0" w:uiPriority="67" w:unhideWhenUsed="0"/>
+    <w:lsdException w:name="Medium Grid 2 Accent 3" w:semiHidden="0" w:uiPriority="68" w:unhideWhenUsed="0"/>
+    <w:lsdException w:name="Medium Grid 3 Accent 3" w:semiHidden="0" w:uiPriority="69" w:unhideWhenUsed="0"/>
+    <w:lsdException w:name="Dark List Accent 3" w:semiHidden="0" w:uiPriority="70" w:unhideWhenUsed="0"/>
+    <w:lsdException w:name="Colorful Shading Accent 3" w:semiHidden="0" w:uiPriority="71" w:unhideWhenUsed="0"/>
+    <w:lsdException w:name="Colorful List Accent 3" w:semiHidden="0" w:uiPriority="72" w:unhideWhenUsed="0"/>
+    <w:lsdException w:name="Colorful Grid Accent 3" w:semiHidden="0" w:uiPriority="73" w:unhideWhenUsed="0"/>
+    <w:lsdException w:name="Light Shading Accent 4" w:semiHidden="0" w:uiPriority="60" w:unhideWhenUsed="0"/>
+    <w:lsdException w:name="Light List Accent 4" w:semiHidden="0" w:uiPriority="61" w:unhideWhenUsed="0"/>
+    <w:lsdException w:name="Light Grid Accent 4" w:semiHidden="0" w:uiPriority="62" w:unhideWhenUsed="0"/>
+    <w:lsdException w:name="Medium Shading 1 Accent 4" w:semiHidden="0" w:uiPriority="63" w:unhideWhenUsed="0"/>
+    <w:lsdException w:name="Medium Shading 2 Accent 4" w:semiHidden="0" w:uiPriority="64" w:unhideWhenUsed="0"/>
+    <w:lsdException w:name="Medium List 1 Accent 4" w:semiHidden="0" w:uiPriority="65" w:unhideWhenUsed="0"/>
+    <w:lsdException w:name="Medium List 2 Accent 4" w:semiHidden="0" w:uiPriority="66" w:unhideWhenUsed="0"/>
+    <w:lsdException w:name="Medium Grid 1 Accent 4" w:semiHidden="0" w:uiPriority="67" w:unhideWhenUsed="0"/>
+    <w:lsdException w:name="Medium Grid 2 Accent 4" w:semiHidden="0" w:uiPriority="68" w:unhideWhenUsed="0"/>
+    <w:lsdException w:name="Medium Grid 3 Accent 4" w:semiHidden="0" w:uiPriority="69" w:unhideWhenUsed="0"/>
+    <w:lsdException w:name="Dark List Accent 4" w:semiHidden="0" w:uiPriority="70" w:unhideWhenUsed="0"/>
+    <w:lsdException w:name="Colorful Shading Accent 4" w:semiHidden="0" w:uiPriority="71" w:unhideWhenUsed="0"/>
+    <w:lsdException w:name="Colorful List Accent 4" w:semiHidden="0" w:uiPriority="72" w:unhideWhenUsed="0"/>
+    <w:lsdException w:name="Colorful Grid Accent 4" w:semiHidden="0" w:uiPriority="73" w:unhideWhenUsed="0"/>
+    <w:lsdException w:name="Light Shading Accent 5" w:semiHidden="0" w:uiPriority="60" w:unhideWhenUsed="0"/>
+    <w:lsdException w:name="Light List Accent 5" w:semiHidden="0" w:uiPriority="61" w:unhideWhenUsed="0"/>
+    <w:lsdException w:name="Light Grid Accent 5" w:semiHidden="0" w:uiPriority="62" w:unhideWhenUsed="0"/>
+    <w:lsdException w:name="Medium Shading 1 Accent 5" w:semiHidden="0" w:uiPriority="63" w:unhideWhenUsed="0"/>
+    <w:lsdException w:name="Medium Shading 2 Accent 5" w:semiHidden="0" w:uiPriority="64" w:unhideWhenUsed="0"/>
+    <w:lsdException w:name="Medium List 1 Accent 5" w:semiHidden="0" w:uiPriority="65" w:unhideWhenUsed="0"/>
+    <w:lsdException w:name="Medium List 2 Accent 5" w:semiHidden="0" w:uiPriority="66" w:unhideWhenUsed="0"/>
+    <w:lsdException w:name="Medium Grid 1 Accent 5" w:semiHidden="0" w:uiPriority="67" w:unhideWhenUsed="0"/>
+    <w:lsdException w:name="Medium Grid 2 Accent 5" w:semiHidden="0" w:uiPriority="68" w:unhideWhenUsed="0"/>
+    <w:lsdException w:name="Medium Grid 3 Accent 5" w:semiHidden="0" w:uiPriority="69" w:unhideWhenUsed="0"/>
+    <w:lsdException w:name="Dark List Accent 5" w:semiHidden="0" w:uiPriority="70" w:unhideWhenUsed="0"/>
+    <w:lsdException w:name="Colorful Shading Accent 5" w:semiHidden="0" w:uiPriority="71" w:unhideWhenUsed="0"/>
+    <w:lsdException w:name="Colorful List Accent 5" w:semiHidden="0" w:uiPriority="72" w:unhideWhenUsed="0"/>
+    <w:lsdException w:name="Colorful Grid Accent 5" w:semiHidden="0" w:uiPriority="73" w:unhideWhenUsed="0"/>
+    <w:lsdException w:name="Light Shading Accent 6" w:semiHidden="0" w:uiPriority="60" w:unhideWhenUsed="0"/>
+    <w:lsdException w:name="Light List Accent 6" w:semiHidden="0" w:uiPriority="61" w:unhideWhenUsed="0"/>
+    <w:lsdException w:name="Light Grid Accent 6" w:semiHidden="0" w:uiPriority="62" w:unhideWhenUsed="0"/>
+    <w:lsdException w:name="Medium Shading 1 Accent 6" w:semiHidden="0" w:uiPriority="63" w:unhideWhenUsed="0"/>
+    <w:lsdException w:name="Medium Shading 2 Accent 6" w:semiHidden="0" w:uiPriority="64" w:unhideWhenUsed="0"/>
+    <w:lsdException w:name="Medium List 1 Accent 6" w:semiHidden="0" w:uiPriority="65" w:unhideWhenUsed="0"/>
+    <w:lsdException w:name="Medium List 2 Accent 6" w:semiHidden="0" w:uiPriority="66" w:unhideWhenUsed="0"/>
+    <w:lsdException w:name="Medium Grid 1 Accent 6" w:semiHidden="0" w:uiPriority="67" w:unhideWhenUsed="0"/>
+    <w:lsdException w:name="Medium Grid 2 Accent 6" w:semiHidden="0" w:uiPriority="68" w:unhideWhenUsed="0"/>
+    <w:lsdException w:name="Medium Grid 3 Accent 6" w:semiHidden="0" w:uiPriority="69" w:unhideWhenUsed="0"/>
+    <w:lsdException w:name="Dark List Accent 6" w:semiHidden="0" w:uiPriority="70" w:unhideWhenUsed="0"/>
+    <w:lsdException w:name="Colorful Shading Accent 6" w:semiHidden="0" w:uiPriority="71" w:unhideWhenUsed="0"/>
+    <w:lsdException w:name="Colorful List Accent 6" w:semiHidden="0" w:uiPriority="72" w:unhideWhenUsed="0"/>
+    <w:lsdException w:name="Colorful Grid Accent 6" w:semiHidden="0" w:uiPriority="73" w:unhideWhenUsed="0"/>
+    <w:lsdException w:name="Subtle Emphasis" w:semiHidden="0" w:uiPriority="19" w:unhideWhenUsed="0" w:qFormat="1"/>
+    <w:lsdException w:name="Intense Emphasis" w:semiHidden="0" w:uiPriority="21" w:unhideWhenUsed="0" w:qFormat="1"/>
+    <w:lsdException w:name="Subtle Reference" w:semiHidden="0" w:uiPriority="31" w:unhideWhenUsed="0" w:qFormat="1"/>
+    <w:lsdException w:name="Intense Reference" w:semiHidden="0" w:uiPriority="32" w:unhideWhenUsed="0" w:qFormat="1"/>
+    <w:lsdException w:name="Book Title" w:semiHidden="0" w:uiPriority="33" w:unhideWhenUsed="0" w:qFormat="1"/>
+    <w:lsdException w:name="Bibliography" w:uiPriority="37"/>
+    <w:lsdException w:name="TOC Heading" w:uiPriority="39" w:qFormat="1"/>
   </w:latentStyles>
   <w:style w:type="paragraph" w:default="1" w:styleId="Normal">
     <w:name w:val="Normal"/>
@@ -5866,6 +6429,453 @@
         <w:right w:w="108" w:type="dxa"/>
       </w:tblCellMar>
     </w:tblPr>
+  </w:style>
+  <w:style w:type="paragraph" w:styleId="BalloonText">
+    <w:name w:val="Balloon Text"/>
+    <w:basedOn w:val="Normal"/>
+    <w:link w:val="BalloonTextChar"/>
+    <w:uiPriority w:val="99"/>
+    <w:semiHidden/>
+    <w:unhideWhenUsed/>
+    <w:rsid w:val="00890F90"/>
+    <w:pPr>
+      <w:spacing w:after="0" w:line="240" w:lineRule="auto"/>
+    </w:pPr>
+    <w:rPr>
+      <w:rFonts w:ascii="Tahoma" w:hAnsi="Tahoma" w:cs="Tahoma"/>
+      <w:sz w:val="16"/>
+      <w:szCs w:val="16"/>
+    </w:rPr>
+  </w:style>
+  <w:style w:type="character" w:customStyle="1" w:styleId="BalloonTextChar">
+    <w:name w:val="Balloon Text Char"/>
+    <w:basedOn w:val="DefaultParagraphFont"/>
+    <w:link w:val="BalloonText"/>
+    <w:uiPriority w:val="99"/>
+    <w:semiHidden/>
+    <w:rsid w:val="00890F90"/>
+    <w:rPr>
+      <w:rFonts w:ascii="Tahoma" w:eastAsia="Times New Roman" w:hAnsi="Tahoma" w:cs="Tahoma"/>
+      <w:sz w:val="16"/>
+      <w:szCs w:val="16"/>
+    </w:rPr>
+  </w:style>
+  <w:style w:type="character" w:styleId="CommentReference">
+    <w:name w:val="annotation reference"/>
+    <w:basedOn w:val="DefaultParagraphFont"/>
+    <w:uiPriority w:val="99"/>
+    <w:semiHidden/>
+    <w:unhideWhenUsed/>
+    <w:rsid w:val="00363815"/>
+    <w:rPr>
+      <w:sz w:val="16"/>
+      <w:szCs w:val="16"/>
+    </w:rPr>
+  </w:style>
+  <w:style w:type="paragraph" w:styleId="CommentText">
+    <w:name w:val="annotation text"/>
+    <w:basedOn w:val="Normal"/>
+    <w:link w:val="CommentTextChar"/>
+    <w:uiPriority w:val="99"/>
+    <w:semiHidden/>
+    <w:unhideWhenUsed/>
+    <w:rsid w:val="00363815"/>
+    <w:pPr>
+      <w:spacing w:line="240" w:lineRule="auto"/>
+    </w:pPr>
+    <w:rPr>
+      <w:sz w:val="20"/>
+      <w:szCs w:val="20"/>
+    </w:rPr>
+  </w:style>
+  <w:style w:type="character" w:customStyle="1" w:styleId="CommentTextChar">
+    <w:name w:val="Comment Text Char"/>
+    <w:basedOn w:val="DefaultParagraphFont"/>
+    <w:link w:val="CommentText"/>
+    <w:uiPriority w:val="99"/>
+    <w:semiHidden/>
+    <w:rsid w:val="00363815"/>
+    <w:rPr>
+      <w:rFonts w:eastAsia="Times New Roman" w:cs="Times New Roman"/>
+      <w:sz w:val="20"/>
+      <w:szCs w:val="20"/>
+    </w:rPr>
+  </w:style>
+  <w:style w:type="paragraph" w:styleId="CommentSubject">
+    <w:name w:val="annotation subject"/>
+    <w:basedOn w:val="CommentText"/>
+    <w:next w:val="CommentText"/>
+    <w:link w:val="CommentSubjectChar"/>
+    <w:uiPriority w:val="99"/>
+    <w:semiHidden/>
+    <w:unhideWhenUsed/>
+    <w:rsid w:val="00363815"/>
+    <w:rPr>
+      <w:b/>
+      <w:bCs/>
+    </w:rPr>
+  </w:style>
+  <w:style w:type="character" w:customStyle="1" w:styleId="CommentSubjectChar">
+    <w:name w:val="Comment Subject Char"/>
+    <w:basedOn w:val="CommentTextChar"/>
+    <w:link w:val="CommentSubject"/>
+    <w:uiPriority w:val="99"/>
+    <w:semiHidden/>
+    <w:rsid w:val="00363815"/>
+    <w:rPr>
+      <w:rFonts w:eastAsia="Times New Roman" w:cs="Times New Roman"/>
+      <w:b/>
+      <w:bCs/>
+      <w:sz w:val="20"/>
+      <w:szCs w:val="20"/>
+    </w:rPr>
+  </w:style>
+</w:styles>
+</file>
+
+<file path=word/stylesWithEffects.xml><?xml version="1.0" encoding="utf-8"?>
+<w:styles xmlns:wpc="http://schemas.microsoft.com/office/word/2010/wordprocessingCanvas" xmlns:mc="http://schemas.openxmlformats.org/markup-compatibility/2006" xmlns:o="urn:schemas-microsoft-com:office:office" xmlns:r="http://schemas.openxmlformats.org/officeDocument/2006/relationships" xmlns:m="http://schemas.openxmlformats.org/officeDocument/2006/math" xmlns:v="urn:schemas-microsoft-com:vml" xmlns:wp14="http://schemas.microsoft.com/office/word/2010/wordprocessingDrawing" xmlns:wp="http://schemas.openxmlformats.org/drawingml/2006/wordprocessingDrawing" xmlns:w10="urn:schemas-microsoft-com:office:word" xmlns:w="http://schemas.openxmlformats.org/wordprocessingml/2006/main" xmlns:w14="http://schemas.microsoft.com/office/word/2010/wordml" xmlns:wpg="http://schemas.microsoft.com/office/word/2010/wordprocessingGroup" xmlns:wpi="http://schemas.microsoft.com/office/word/2010/wordprocessingInk" xmlns:wne="http://schemas.microsoft.com/office/word/2006/wordml" xmlns:wps="http://schemas.microsoft.com/office/word/2010/wordprocessingShape" mc:Ignorable="w14 wp14">
+  <w:docDefaults>
+    <w:rPrDefault>
+      <w:rPr>
+        <w:rFonts w:asciiTheme="minorHAnsi" w:eastAsiaTheme="minorHAnsi" w:hAnsiTheme="minorHAnsi" w:cstheme="minorBidi"/>
+        <w:sz w:val="22"/>
+        <w:szCs w:val="22"/>
+        <w:lang w:val="ru-RU" w:eastAsia="en-US" w:bidi="ar-SA"/>
+      </w:rPr>
+    </w:rPrDefault>
+    <w:pPrDefault>
+      <w:pPr>
+        <w:spacing w:after="160" w:line="259" w:lineRule="auto"/>
+      </w:pPr>
+    </w:pPrDefault>
+  </w:docDefaults>
+  <w:latentStyles w:defLockedState="0" w:defUIPriority="99" w:defSemiHidden="1" w:defUnhideWhenUsed="1" w:defQFormat="0" w:count="267">
+    <w:lsdException w:name="Normal" w:semiHidden="0" w:uiPriority="0" w:unhideWhenUsed="0" w:qFormat="1"/>
+    <w:lsdException w:name="heading 1" w:semiHidden="0" w:uiPriority="9" w:unhideWhenUsed="0" w:qFormat="1"/>
+    <w:lsdException w:name="heading 2" w:uiPriority="9" w:qFormat="1"/>
+    <w:lsdException w:name="heading 3" w:uiPriority="9" w:qFormat="1"/>
+    <w:lsdException w:name="heading 4" w:uiPriority="9" w:qFormat="1"/>
+    <w:lsdException w:name="heading 5" w:uiPriority="9" w:qFormat="1"/>
+    <w:lsdException w:name="heading 6" w:uiPriority="9" w:qFormat="1"/>
+    <w:lsdException w:name="heading 7" w:uiPriority="9" w:qFormat="1"/>
+    <w:lsdException w:name="heading 8" w:uiPriority="9" w:qFormat="1"/>
+    <w:lsdException w:name="heading 9" w:uiPriority="9" w:qFormat="1"/>
+    <w:lsdException w:name="toc 1" w:uiPriority="39"/>
+    <w:lsdException w:name="toc 2" w:uiPriority="39"/>
+    <w:lsdException w:name="toc 3" w:uiPriority="39"/>
+    <w:lsdException w:name="toc 4" w:uiPriority="39"/>
+    <w:lsdException w:name="toc 5" w:uiPriority="39"/>
+    <w:lsdException w:name="toc 6" w:uiPriority="39"/>
+    <w:lsdException w:name="toc 7" w:uiPriority="39"/>
+    <w:lsdException w:name="toc 8" w:uiPriority="39"/>
+    <w:lsdException w:name="toc 9" w:uiPriority="39"/>
+    <w:lsdException w:name="caption" w:uiPriority="35" w:qFormat="1"/>
+    <w:lsdException w:name="Title" w:semiHidden="0" w:uiPriority="10" w:unhideWhenUsed="0" w:qFormat="1"/>
+    <w:lsdException w:name="Default Paragraph Font" w:uiPriority="1"/>
+    <w:lsdException w:name="Subtitle" w:semiHidden="0" w:uiPriority="11" w:unhideWhenUsed="0" w:qFormat="1"/>
+    <w:lsdException w:name="Strong" w:semiHidden="0" w:uiPriority="22" w:unhideWhenUsed="0" w:qFormat="1"/>
+    <w:lsdException w:name="Emphasis" w:semiHidden="0" w:uiPriority="20" w:unhideWhenUsed="0" w:qFormat="1"/>
+    <w:lsdException w:name="Table Grid" w:semiHidden="0" w:uiPriority="39" w:unhideWhenUsed="0"/>
+    <w:lsdException w:name="Placeholder Text" w:unhideWhenUsed="0"/>
+    <w:lsdException w:name="No Spacing" w:semiHidden="0" w:uiPriority="1" w:unhideWhenUsed="0" w:qFormat="1"/>
+    <w:lsdException w:name="Light Shading" w:semiHidden="0" w:uiPriority="60" w:unhideWhenUsed="0"/>
+    <w:lsdException w:name="Light List" w:semiHidden="0" w:uiPriority="61" w:unhideWhenUsed="0"/>
+    <w:lsdException w:name="Light Grid" w:semiHidden="0" w:uiPriority="62" w:unhideWhenUsed="0"/>
+    <w:lsdException w:name="Medium Shading 1" w:semiHidden="0" w:uiPriority="63" w:unhideWhenUsed="0"/>
+    <w:lsdException w:name="Medium Shading 2" w:semiHidden="0" w:uiPriority="64" w:unhideWhenUsed="0"/>
+    <w:lsdException w:name="Medium List 1" w:semiHidden="0" w:uiPriority="65" w:unhideWhenUsed="0"/>
+    <w:lsdException w:name="Medium List 2" w:semiHidden="0" w:uiPriority="66" w:unhideWhenUsed="0"/>
+    <w:lsdException w:name="Medium Grid 1" w:semiHidden="0" w:uiPriority="67" w:unhideWhenUsed="0"/>
+    <w:lsdException w:name="Medium Grid 2" w:semiHidden="0" w:uiPriority="68" w:unhideWhenUsed="0"/>
+    <w:lsdException w:name="Medium Grid 3" w:semiHidden="0" w:uiPriority="69" w:unhideWhenUsed="0"/>
+    <w:lsdException w:name="Dark List" w:semiHidden="0" w:uiPriority="70" w:unhideWhenUsed="0"/>
+    <w:lsdException w:name="Colorful Shading" w:semiHidden="0" w:uiPriority="71" w:unhideWhenUsed="0"/>
+    <w:lsdException w:name="Colorful List" w:semiHidden="0" w:uiPriority="72" w:unhideWhenUsed="0"/>
+    <w:lsdException w:name="Colorful Grid" w:semiHidden="0" w:uiPriority="73" w:unhideWhenUsed="0"/>
+    <w:lsdException w:name="Light Shading Accent 1" w:semiHidden="0" w:uiPriority="60" w:unhideWhenUsed="0"/>
+    <w:lsdException w:name="Light List Accent 1" w:semiHidden="0" w:uiPriority="61" w:unhideWhenUsed="0"/>
+    <w:lsdException w:name="Light Grid Accent 1" w:semiHidden="0" w:uiPriority="62" w:unhideWhenUsed="0"/>
+    <w:lsdException w:name="Medium Shading 1 Accent 1" w:semiHidden="0" w:uiPriority="63" w:unhideWhenUsed="0"/>
+    <w:lsdException w:name="Medium Shading 2 Accent 1" w:semiHidden="0" w:uiPriority="64" w:unhideWhenUsed="0"/>
+    <w:lsdException w:name="Medium List 1 Accent 1" w:semiHidden="0" w:uiPriority="65" w:unhideWhenUsed="0"/>
+    <w:lsdException w:name="Revision" w:unhideWhenUsed="0"/>
+    <w:lsdException w:name="List Paragraph" w:semiHidden="0" w:uiPriority="34" w:unhideWhenUsed="0" w:qFormat="1"/>
+    <w:lsdException w:name="Quote" w:semiHidden="0" w:uiPriority="29" w:unhideWhenUsed="0" w:qFormat="1"/>
+    <w:lsdException w:name="Intense Quote" w:semiHidden="0" w:uiPriority="30" w:unhideWhenUsed="0" w:qFormat="1"/>
+    <w:lsdException w:name="Medium List 2 Accent 1" w:semiHidden="0" w:uiPriority="66" w:unhideWhenUsed="0"/>
+    <w:lsdException w:name="Medium Grid 1 Accent 1" w:semiHidden="0" w:uiPriority="67" w:unhideWhenUsed="0"/>
+    <w:lsdException w:name="Medium Grid 2 Accent 1" w:semiHidden="0" w:uiPriority="68" w:unhideWhenUsed="0"/>
+    <w:lsdException w:name="Medium Grid 3 Accent 1" w:semiHidden="0" w:uiPriority="69" w:unhideWhenUsed="0"/>
+    <w:lsdException w:name="Dark List Accent 1" w:semiHidden="0" w:uiPriority="70" w:unhideWhenUsed="0"/>
+    <w:lsdException w:name="Colorful Shading Accent 1" w:semiHidden="0" w:uiPriority="71" w:unhideWhenUsed="0"/>
+    <w:lsdException w:name="Colorful List Accent 1" w:semiHidden="0" w:uiPriority="72" w:unhideWhenUsed="0"/>
+    <w:lsdException w:name="Colorful Grid Accent 1" w:semiHidden="0" w:uiPriority="73" w:unhideWhenUsed="0"/>
+    <w:lsdException w:name="Light Shading Accent 2" w:semiHidden="0" w:uiPriority="60" w:unhideWhenUsed="0"/>
+    <w:lsdException w:name="Light List Accent 2" w:semiHidden="0" w:uiPriority="61" w:unhideWhenUsed="0"/>
+    <w:lsdException w:name="Light Grid Accent 2" w:semiHidden="0" w:uiPriority="62" w:unhideWhenUsed="0"/>
+    <w:lsdException w:name="Medium Shading 1 Accent 2" w:semiHidden="0" w:uiPriority="63" w:unhideWhenUsed="0"/>
+    <w:lsdException w:name="Medium Shading 2 Accent 2" w:semiHidden="0" w:uiPriority="64" w:unhideWhenUsed="0"/>
+    <w:lsdException w:name="Medium List 1 Accent 2" w:semiHidden="0" w:uiPriority="65" w:unhideWhenUsed="0"/>
+    <w:lsdException w:name="Medium List 2 Accent 2" w:semiHidden="0" w:uiPriority="66" w:unhideWhenUsed="0"/>
+    <w:lsdException w:name="Medium Grid 1 Accent 2" w:semiHidden="0" w:uiPriority="67" w:unhideWhenUsed="0"/>
+    <w:lsdException w:name="Medium Grid 2 Accent 2" w:semiHidden="0" w:uiPriority="68" w:unhideWhenUsed="0"/>
+    <w:lsdException w:name="Medium Grid 3 Accent 2" w:semiHidden="0" w:uiPriority="69" w:unhideWhenUsed="0"/>
+    <w:lsdException w:name="Dark List Accent 2" w:semiHidden="0" w:uiPriority="70" w:unhideWhenUsed="0"/>
+    <w:lsdException w:name="Colorful Shading Accent 2" w:semiHidden="0" w:uiPriority="71" w:unhideWhenUsed="0"/>
+    <w:lsdException w:name="Colorful List Accent 2" w:semiHidden="0" w:uiPriority="72" w:unhideWhenUsed="0"/>
+    <w:lsdException w:name="Colorful Grid Accent 2" w:semiHidden="0" w:uiPriority="73" w:unhideWhenUsed="0"/>
+    <w:lsdException w:name="Light Shading Accent 3" w:semiHidden="0" w:uiPriority="60" w:unhideWhenUsed="0"/>
+    <w:lsdException w:name="Light List Accent 3" w:semiHidden="0" w:uiPriority="61" w:unhideWhenUsed="0"/>
+    <w:lsdException w:name="Light Grid Accent 3" w:semiHidden="0" w:uiPriority="62" w:unhideWhenUsed="0"/>
+    <w:lsdException w:name="Medium Shading 1 Accent 3" w:semiHidden="0" w:uiPriority="63" w:unhideWhenUsed="0"/>
+    <w:lsdException w:name="Medium Shading 2 Accent 3" w:semiHidden="0" w:uiPriority="64" w:unhideWhenUsed="0"/>
+    <w:lsdException w:name="Medium List 1 Accent 3" w:semiHidden="0" w:uiPriority="65" w:unhideWhenUsed="0"/>
+    <w:lsdException w:name="Medium List 2 Accent 3" w:semiHidden="0" w:uiPriority="66" w:unhideWhenUsed="0"/>
+    <w:lsdException w:name="Medium Grid 1 Accent 3" w:semiHidden="0" w:uiPriority="67" w:unhideWhenUsed="0"/>
+    <w:lsdException w:name="Medium Grid 2 Accent 3" w:semiHidden="0" w:uiPriority="68" w:unhideWhenUsed="0"/>
+    <w:lsdException w:name="Medium Grid 3 Accent 3" w:semiHidden="0" w:uiPriority="69" w:unhideWhenUsed="0"/>
+    <w:lsdException w:name="Dark List Accent 3" w:semiHidden="0" w:uiPriority="70" w:unhideWhenUsed="0"/>
+    <w:lsdException w:name="Colorful Shading Accent 3" w:semiHidden="0" w:uiPriority="71" w:unhideWhenUsed="0"/>
+    <w:lsdException w:name="Colorful List Accent 3" w:semiHidden="0" w:uiPriority="72" w:unhideWhenUsed="0"/>
+    <w:lsdException w:name="Colorful Grid Accent 3" w:semiHidden="0" w:uiPriority="73" w:unhideWhenUsed="0"/>
+    <w:lsdException w:name="Light Shading Accent 4" w:semiHidden="0" w:uiPriority="60" w:unhideWhenUsed="0"/>
+    <w:lsdException w:name="Light List Accent 4" w:semiHidden="0" w:uiPriority="61" w:unhideWhenUsed="0"/>
+    <w:lsdException w:name="Light Grid Accent 4" w:semiHidden="0" w:uiPriority="62" w:unhideWhenUsed="0"/>
+    <w:lsdException w:name="Medium Shading 1 Accent 4" w:semiHidden="0" w:uiPriority="63" w:unhideWhenUsed="0"/>
+    <w:lsdException w:name="Medium Shading 2 Accent 4" w:semiHidden="0" w:uiPriority="64" w:unhideWhenUsed="0"/>
+    <w:lsdException w:name="Medium List 1 Accent 4" w:semiHidden="0" w:uiPriority="65" w:unhideWhenUsed="0"/>
+    <w:lsdException w:name="Medium List 2 Accent 4" w:semiHidden="0" w:uiPriority="66" w:unhideWhenUsed="0"/>
+    <w:lsdException w:name="Medium Grid 1 Accent 4" w:semiHidden="0" w:uiPriority="67" w:unhideWhenUsed="0"/>
+    <w:lsdException w:name="Medium Grid 2 Accent 4" w:semiHidden="0" w:uiPriority="68" w:unhideWhenUsed="0"/>
+    <w:lsdException w:name="Medium Grid 3 Accent 4" w:semiHidden="0" w:uiPriority="69" w:unhideWhenUsed="0"/>
+    <w:lsdException w:name="Dark List Accent 4" w:semiHidden="0" w:uiPriority="70" w:unhideWhenUsed="0"/>
+    <w:lsdException w:name="Colorful Shading Accent 4" w:semiHidden="0" w:uiPriority="71" w:unhideWhenUsed="0"/>
+    <w:lsdException w:name="Colorful List Accent 4" w:semiHidden="0" w:uiPriority="72" w:unhideWhenUsed="0"/>
+    <w:lsdException w:name="Colorful Grid Accent 4" w:semiHidden="0" w:uiPriority="73" w:unhideWhenUsed="0"/>
+    <w:lsdException w:name="Light Shading Accent 5" w:semiHidden="0" w:uiPriority="60" w:unhideWhenUsed="0"/>
+    <w:lsdException w:name="Light List Accent 5" w:semiHidden="0" w:uiPriority="61" w:unhideWhenUsed="0"/>
+    <w:lsdException w:name="Light Grid Accent 5" w:semiHidden="0" w:uiPriority="62" w:unhideWhenUsed="0"/>
+    <w:lsdException w:name="Medium Shading 1 Accent 5" w:semiHidden="0" w:uiPriority="63" w:unhideWhenUsed="0"/>
+    <w:lsdException w:name="Medium Shading 2 Accent 5" w:semiHidden="0" w:uiPriority="64" w:unhideWhenUsed="0"/>
+    <w:lsdException w:name="Medium List 1 Accent 5" w:semiHidden="0" w:uiPriority="65" w:unhideWhenUsed="0"/>
+    <w:lsdException w:name="Medium List 2 Accent 5" w:semiHidden="0" w:uiPriority="66" w:unhideWhenUsed="0"/>
+    <w:lsdException w:name="Medium Grid 1 Accent 5" w:semiHidden="0" w:uiPriority="67" w:unhideWhenUsed="0"/>
+    <w:lsdException w:name="Medium Grid 2 Accent 5" w:semiHidden="0" w:uiPriority="68" w:unhideWhenUsed="0"/>
+    <w:lsdException w:name="Medium Grid 3 Accent 5" w:semiHidden="0" w:uiPriority="69" w:unhideWhenUsed="0"/>
+    <w:lsdException w:name="Dark List Accent 5" w:semiHidden="0" w:uiPriority="70" w:unhideWhenUsed="0"/>
+    <w:lsdException w:name="Colorful Shading Accent 5" w:semiHidden="0" w:uiPriority="71" w:unhideWhenUsed="0"/>
+    <w:lsdException w:name="Colorful List Accent 5" w:semiHidden="0" w:uiPriority="72" w:unhideWhenUsed="0"/>
+    <w:lsdException w:name="Colorful Grid Accent 5" w:semiHidden="0" w:uiPriority="73" w:unhideWhenUsed="0"/>
+    <w:lsdException w:name="Light Shading Accent 6" w:semiHidden="0" w:uiPriority="60" w:unhideWhenUsed="0"/>
+    <w:lsdException w:name="Light List Accent 6" w:semiHidden="0" w:uiPriority="61" w:unhideWhenUsed="0"/>
+    <w:lsdException w:name="Light Grid Accent 6" w:semiHidden="0" w:uiPriority="62" w:unhideWhenUsed="0"/>
+    <w:lsdException w:name="Medium Shading 1 Accent 6" w:semiHidden="0" w:uiPriority="63" w:unhideWhenUsed="0"/>
+    <w:lsdException w:name="Medium Shading 2 Accent 6" w:semiHidden="0" w:uiPriority="64" w:unhideWhenUsed="0"/>
+    <w:lsdException w:name="Medium List 1 Accent 6" w:semiHidden="0" w:uiPriority="65" w:unhideWhenUsed="0"/>
+    <w:lsdException w:name="Medium List 2 Accent 6" w:semiHidden="0" w:uiPriority="66" w:unhideWhenUsed="0"/>
+    <w:lsdException w:name="Medium Grid 1 Accent 6" w:semiHidden="0" w:uiPriority="67" w:unhideWhenUsed="0"/>
+    <w:lsdException w:name="Medium Grid 2 Accent 6" w:semiHidden="0" w:uiPriority="68" w:unhideWhenUsed="0"/>
+    <w:lsdException w:name="Medium Grid 3 Accent 6" w:semiHidden="0" w:uiPriority="69" w:unhideWhenUsed="0"/>
+    <w:lsdException w:name="Dark List Accent 6" w:semiHidden="0" w:uiPriority="70" w:unhideWhenUsed="0"/>
+    <w:lsdException w:name="Colorful Shading Accent 6" w:semiHidden="0" w:uiPriority="71" w:unhideWhenUsed="0"/>
+    <w:lsdException w:name="Colorful List Accent 6" w:semiHidden="0" w:uiPriority="72" w:unhideWhenUsed="0"/>
+    <w:lsdException w:name="Colorful Grid Accent 6" w:semiHidden="0" w:uiPriority="73" w:unhideWhenUsed="0"/>
+    <w:lsdException w:name="Subtle Emphasis" w:semiHidden="0" w:uiPriority="19" w:unhideWhenUsed="0" w:qFormat="1"/>
+    <w:lsdException w:name="Intense Emphasis" w:semiHidden="0" w:uiPriority="21" w:unhideWhenUsed="0" w:qFormat="1"/>
+    <w:lsdException w:name="Subtle Reference" w:semiHidden="0" w:uiPriority="31" w:unhideWhenUsed="0" w:qFormat="1"/>
+    <w:lsdException w:name="Intense Reference" w:semiHidden="0" w:uiPriority="32" w:unhideWhenUsed="0" w:qFormat="1"/>
+    <w:lsdException w:name="Book Title" w:semiHidden="0" w:uiPriority="33" w:unhideWhenUsed="0" w:qFormat="1"/>
+    <w:lsdException w:name="Bibliography" w:uiPriority="37"/>
+    <w:lsdException w:name="TOC Heading" w:uiPriority="39" w:qFormat="1"/>
+  </w:latentStyles>
+  <w:style w:type="paragraph" w:default="1" w:styleId="Normal">
+    <w:name w:val="Normal"/>
+    <w:qFormat/>
+    <w:rsid w:val="005D29D4"/>
+    <w:pPr>
+      <w:spacing w:line="256" w:lineRule="auto"/>
+    </w:pPr>
+    <w:rPr>
+      <w:rFonts w:eastAsia="Times New Roman" w:cs="Times New Roman"/>
+    </w:rPr>
+  </w:style>
+  <w:style w:type="character" w:default="1" w:styleId="DefaultParagraphFont">
+    <w:name w:val="Default Paragraph Font"/>
+    <w:uiPriority w:val="1"/>
+    <w:semiHidden/>
+    <w:unhideWhenUsed/>
+  </w:style>
+  <w:style w:type="table" w:default="1" w:styleId="TableNormal">
+    <w:name w:val="Normal Table"/>
+    <w:uiPriority w:val="99"/>
+    <w:semiHidden/>
+    <w:unhideWhenUsed/>
+    <w:tblPr>
+      <w:tblInd w:w="0" w:type="dxa"/>
+      <w:tblCellMar>
+        <w:top w:w="0" w:type="dxa"/>
+        <w:left w:w="108" w:type="dxa"/>
+        <w:bottom w:w="0" w:type="dxa"/>
+        <w:right w:w="108" w:type="dxa"/>
+      </w:tblCellMar>
+    </w:tblPr>
+  </w:style>
+  <w:style w:type="numbering" w:default="1" w:styleId="NoList">
+    <w:name w:val="No List"/>
+    <w:uiPriority w:val="99"/>
+    <w:semiHidden/>
+    <w:unhideWhenUsed/>
+  </w:style>
+  <w:style w:type="character" w:styleId="Hyperlink">
+    <w:name w:val="Hyperlink"/>
+    <w:basedOn w:val="DefaultParagraphFont"/>
+    <w:uiPriority w:val="99"/>
+    <w:unhideWhenUsed/>
+    <w:rsid w:val="005D29D4"/>
+    <w:rPr>
+      <w:rFonts w:ascii="Times New Roman" w:hAnsi="Times New Roman" w:cs="Times New Roman" w:hint="default"/>
+      <w:color w:val="0563C1" w:themeColor="hyperlink"/>
+      <w:u w:val="single"/>
+    </w:rPr>
+  </w:style>
+  <w:style w:type="paragraph" w:styleId="ListParagraph">
+    <w:name w:val="List Paragraph"/>
+    <w:basedOn w:val="Normal"/>
+    <w:uiPriority w:val="34"/>
+    <w:qFormat/>
+    <w:rsid w:val="005373A3"/>
+    <w:pPr>
+      <w:spacing w:line="259" w:lineRule="auto"/>
+      <w:ind w:left="720"/>
+      <w:contextualSpacing/>
+    </w:pPr>
+  </w:style>
+  <w:style w:type="table" w:styleId="TableGrid">
+    <w:name w:val="Table Grid"/>
+    <w:basedOn w:val="TableNormal"/>
+    <w:uiPriority w:val="39"/>
+    <w:rsid w:val="003A27D7"/>
+    <w:pPr>
+      <w:spacing w:after="0" w:line="240" w:lineRule="auto"/>
+    </w:pPr>
+    <w:tblPr>
+      <w:tblInd w:w="0" w:type="dxa"/>
+      <w:tblBorders>
+        <w:top w:val="single" w:sz="4" w:space="0" w:color="auto"/>
+        <w:left w:val="single" w:sz="4" w:space="0" w:color="auto"/>
+        <w:bottom w:val="single" w:sz="4" w:space="0" w:color="auto"/>
+        <w:right w:val="single" w:sz="4" w:space="0" w:color="auto"/>
+        <w:insideH w:val="single" w:sz="4" w:space="0" w:color="auto"/>
+        <w:insideV w:val="single" w:sz="4" w:space="0" w:color="auto"/>
+      </w:tblBorders>
+      <w:tblCellMar>
+        <w:top w:w="0" w:type="dxa"/>
+        <w:left w:w="108" w:type="dxa"/>
+        <w:bottom w:w="0" w:type="dxa"/>
+        <w:right w:w="108" w:type="dxa"/>
+      </w:tblCellMar>
+    </w:tblPr>
+  </w:style>
+  <w:style w:type="paragraph" w:styleId="BalloonText">
+    <w:name w:val="Balloon Text"/>
+    <w:basedOn w:val="Normal"/>
+    <w:link w:val="BalloonTextChar"/>
+    <w:uiPriority w:val="99"/>
+    <w:semiHidden/>
+    <w:unhideWhenUsed/>
+    <w:rsid w:val="00890F90"/>
+    <w:pPr>
+      <w:spacing w:after="0" w:line="240" w:lineRule="auto"/>
+    </w:pPr>
+    <w:rPr>
+      <w:rFonts w:ascii="Tahoma" w:hAnsi="Tahoma" w:cs="Tahoma"/>
+      <w:sz w:val="16"/>
+      <w:szCs w:val="16"/>
+    </w:rPr>
+  </w:style>
+  <w:style w:type="character" w:customStyle="1" w:styleId="BalloonTextChar">
+    <w:name w:val="Balloon Text Char"/>
+    <w:basedOn w:val="DefaultParagraphFont"/>
+    <w:link w:val="BalloonText"/>
+    <w:uiPriority w:val="99"/>
+    <w:semiHidden/>
+    <w:rsid w:val="00890F90"/>
+    <w:rPr>
+      <w:rFonts w:ascii="Tahoma" w:eastAsia="Times New Roman" w:hAnsi="Tahoma" w:cs="Tahoma"/>
+      <w:sz w:val="16"/>
+      <w:szCs w:val="16"/>
+    </w:rPr>
+  </w:style>
+  <w:style w:type="character" w:styleId="CommentReference">
+    <w:name w:val="annotation reference"/>
+    <w:basedOn w:val="DefaultParagraphFont"/>
+    <w:uiPriority w:val="99"/>
+    <w:semiHidden/>
+    <w:unhideWhenUsed/>
+    <w:rsid w:val="00363815"/>
+    <w:rPr>
+      <w:sz w:val="16"/>
+      <w:szCs w:val="16"/>
+    </w:rPr>
+  </w:style>
+  <w:style w:type="paragraph" w:styleId="CommentText">
+    <w:name w:val="annotation text"/>
+    <w:basedOn w:val="Normal"/>
+    <w:link w:val="CommentTextChar"/>
+    <w:uiPriority w:val="99"/>
+    <w:semiHidden/>
+    <w:unhideWhenUsed/>
+    <w:rsid w:val="00363815"/>
+    <w:pPr>
+      <w:spacing w:line="240" w:lineRule="auto"/>
+    </w:pPr>
+    <w:rPr>
+      <w:sz w:val="20"/>
+      <w:szCs w:val="20"/>
+    </w:rPr>
+  </w:style>
+  <w:style w:type="character" w:customStyle="1" w:styleId="CommentTextChar">
+    <w:name w:val="Comment Text Char"/>
+    <w:basedOn w:val="DefaultParagraphFont"/>
+    <w:link w:val="CommentText"/>
+    <w:uiPriority w:val="99"/>
+    <w:semiHidden/>
+    <w:rsid w:val="00363815"/>
+    <w:rPr>
+      <w:rFonts w:eastAsia="Times New Roman" w:cs="Times New Roman"/>
+      <w:sz w:val="20"/>
+      <w:szCs w:val="20"/>
+    </w:rPr>
+  </w:style>
+  <w:style w:type="paragraph" w:styleId="CommentSubject">
+    <w:name w:val="annotation subject"/>
+    <w:basedOn w:val="CommentText"/>
+    <w:next w:val="CommentText"/>
+    <w:link w:val="CommentSubjectChar"/>
+    <w:uiPriority w:val="99"/>
+    <w:semiHidden/>
+    <w:unhideWhenUsed/>
+    <w:rsid w:val="00363815"/>
+    <w:rPr>
+      <w:b/>
+      <w:bCs/>
+    </w:rPr>
+  </w:style>
+  <w:style w:type="character" w:customStyle="1" w:styleId="CommentSubjectChar">
+    <w:name w:val="Comment Subject Char"/>
+    <w:basedOn w:val="CommentTextChar"/>
+    <w:link w:val="CommentSubject"/>
+    <w:uiPriority w:val="99"/>
+    <w:semiHidden/>
+    <w:rsid w:val="00363815"/>
+    <w:rPr>
+      <w:rFonts w:eastAsia="Times New Roman" w:cs="Times New Roman"/>
+      <w:b/>
+      <w:bCs/>
+      <w:sz w:val="20"/>
+      <w:szCs w:val="20"/>
+    </w:rPr>
   </w:style>
 </w:styles>
 </file>
@@ -6125,7 +7135,7 @@
   <a:extraClrSchemeLst/>
   <a:extLst>
     <a:ext uri="{05A4C25C-085E-4340-85A3-A5531E510DB2}">
-      <thm15:themeFamily xmlns:thm15="http://schemas.microsoft.com/office/thememl/2012/main" name="Office Theme" id="{62F939B6-93AF-4DB8-9C6B-D6C7DFDC589F}" vid="{4A3C46E8-61CC-4603-A589-7422A47A8E4A}"/>
+      <thm15:themeFamily xmlns:thm15="http://schemas.microsoft.com/office/thememl/2012/main" xmlns="" name="Office Theme" id="{62F939B6-93AF-4DB8-9C6B-D6C7DFDC589F}" vid="{4A3C46E8-61CC-4603-A589-7422A47A8E4A}"/>
     </a:ext>
   </a:extLst>
 </a:theme>
@@ -6136,7 +7146,7 @@
 </file>
 
 <file path=customXml/itemProps1.xml><?xml version="1.0" encoding="utf-8"?>
-<ds:datastoreItem xmlns:ds="http://schemas.openxmlformats.org/officeDocument/2006/customXml" ds:itemID="{FED4B321-5F94-47A7-95FF-F16B8A8C81FF}">
+<ds:datastoreItem xmlns:ds="http://schemas.openxmlformats.org/officeDocument/2006/customXml" ds:itemID="{971BD09B-C2D5-4B51-8CC8-66007F8A4259}">
   <ds:schemaRefs>
     <ds:schemaRef ds:uri="http://schemas.openxmlformats.org/officeDocument/2006/bibliography"/>
   </ds:schemaRefs>

</xml_diff>